<commit_message>
Second draft of quarterly report done
- Met with James and made some edits.
- Lots of improvements that could be made. I just don't have time to do them now. Hopefully, we can get the done before the next quarterly report.
</commit_message>
<xml_diff>
--- a/quarterly_reports/2021_05 L2C Quarterly Report.docx
+++ b/quarterly_reports/2021_05 L2C Quarterly Report.docx
@@ -15,7 +15,7 @@
           <w:noProof/>
         </w:rPr>
         <w:drawing>
-          <wp:anchor distT="0" distB="0" distL="114300" distR="114300" simplePos="0" relativeHeight="251658240" behindDoc="1" locked="0" layoutInCell="1" allowOverlap="1" wp14:anchorId="56D9CEF0" wp14:editId="0D72ABF4">
+          <wp:anchor distT="0" distB="0" distL="114300" distR="114300" simplePos="0" relativeHeight="251658240" behindDoc="1" locked="0" layoutInCell="1" allowOverlap="1" wp14:anchorId="193FACA5" wp14:editId="3ACF0118">
             <wp:simplePos x="0" y="0"/>
             <wp:positionH relativeFrom="page">
               <wp:posOffset>582930</wp:posOffset>
@@ -79,7 +79,7 @@
           <w:noProof/>
         </w:rPr>
         <w:drawing>
-          <wp:anchor distT="0" distB="0" distL="114300" distR="114300" simplePos="0" relativeHeight="251659264" behindDoc="1" locked="0" layoutInCell="1" allowOverlap="1" wp14:anchorId="7375C466" wp14:editId="39328D4E">
+          <wp:anchor distT="0" distB="0" distL="114300" distR="114300" simplePos="0" relativeHeight="251659264" behindDoc="1" locked="0" layoutInCell="1" allowOverlap="1" wp14:anchorId="3269D6AD" wp14:editId="215D8656">
             <wp:simplePos x="0" y="0"/>
             <wp:positionH relativeFrom="margin">
               <wp:align>center</wp:align>
@@ -139,7 +139,7 @@
           <w:noProof/>
         </w:rPr>
         <w:drawing>
-          <wp:anchor distT="0" distB="0" distL="114300" distR="114300" simplePos="0" relativeHeight="251660288" behindDoc="1" locked="0" layoutInCell="1" allowOverlap="1" wp14:anchorId="63F4A0C2" wp14:editId="1FD4672B">
+          <wp:anchor distT="0" distB="0" distL="114300" distR="114300" simplePos="0" relativeHeight="251660288" behindDoc="1" locked="0" layoutInCell="1" allowOverlap="1" wp14:anchorId="1BF762C4" wp14:editId="7C94C4A7">
             <wp:simplePos x="0" y="0"/>
             <wp:positionH relativeFrom="margin">
               <wp:posOffset>4584488</wp:posOffset>
@@ -344,7 +344,7 @@
                     <w:sz w:val="26"/>
                     <w:szCs w:val="26"/>
                   </w:rPr>
-                  <w:t>4</w:t>
+                  <w:t>1</w:t>
                 </w:r>
                 <w:r>
                   <w:rPr>
@@ -355,7 +355,29 @@
                     <w:sz w:val="26"/>
                     <w:szCs w:val="26"/>
                   </w:rPr>
-                  <w:t xml:space="preserve"> [2020]</w:t>
+                  <w:t xml:space="preserve"> [202</w:t>
+                </w:r>
+                <w:r>
+                  <w:rPr>
+                    <w:rFonts w:ascii="Times New Roman" w:hAnsi="Times New Roman" w:cs="Times New Roman"/>
+                    <w:i w:val="0"/>
+                    <w:iCs/>
+                    <w:color w:val="auto"/>
+                    <w:sz w:val="26"/>
+                    <w:szCs w:val="26"/>
+                  </w:rPr>
+                  <w:t>1</w:t>
+                </w:r>
+                <w:r>
+                  <w:rPr>
+                    <w:rFonts w:ascii="Times New Roman" w:hAnsi="Times New Roman" w:cs="Times New Roman"/>
+                    <w:i w:val="0"/>
+                    <w:iCs/>
+                    <w:color w:val="auto"/>
+                    <w:sz w:val="26"/>
+                    <w:szCs w:val="26"/>
+                  </w:rPr>
+                  <w:t>]</w:t>
                 </w:r>
               </w:p>
             </w:sdtContent>
@@ -392,7 +414,7 @@
                 <w:sz w:val="26"/>
                 <w:szCs w:val="26"/>
               </w:rPr>
-              <w:t>December</w:t>
+              <w:t>May</w:t>
             </w:r>
             <w:r>
               <w:rPr>
@@ -414,7 +436,7 @@
                 <w:sz w:val="26"/>
                 <w:szCs w:val="26"/>
               </w:rPr>
-              <w:t>6</w:t>
+              <w:t>2</w:t>
             </w:r>
             <w:r>
               <w:rPr>
@@ -425,7 +447,29 @@
                 <w:sz w:val="26"/>
                 <w:szCs w:val="26"/>
               </w:rPr>
-              <w:t>, 2020: 1</w:t>
+              <w:t>, 202</w:t>
+            </w:r>
+            <w:r>
+              <w:rPr>
+                <w:rFonts w:ascii="Times New Roman" w:hAnsi="Times New Roman" w:cs="Times New Roman"/>
+                <w:i w:val="0"/>
+                <w:iCs/>
+                <w:color w:val="auto"/>
+                <w:sz w:val="26"/>
+                <w:szCs w:val="26"/>
+              </w:rPr>
+              <w:t>1</w:t>
+            </w:r>
+            <w:r>
+              <w:rPr>
+                <w:rFonts w:ascii="Times New Roman" w:hAnsi="Times New Roman" w:cs="Times New Roman"/>
+                <w:i w:val="0"/>
+                <w:iCs/>
+                <w:color w:val="auto"/>
+                <w:sz w:val="26"/>
+                <w:szCs w:val="26"/>
+              </w:rPr>
+              <w:t>: 1</w:t>
             </w:r>
             <w:r>
               <w:rPr>
@@ -3246,7 +3290,7 @@
                 <w:color w:val="000000"/>
                 <w:sz w:val="22"/>
               </w:rPr>
-              <w:t>Score &lt;24 on Mini-Mental State Exam</w:t>
+              <w:t>Incorrect Consent Reading</w:t>
             </w:r>
           </w:p>
         </w:tc>
@@ -3305,7 +3349,7 @@
                 <w:color w:val="000000"/>
                 <w:sz w:val="22"/>
               </w:rPr>
-              <w:t>Incorrect IFC Reading</w:t>
+              <w:t>Score &lt;24 on Mini-Mental State Exam</w:t>
             </w:r>
           </w:p>
         </w:tc>
@@ -3332,7 +3376,7 @@
                 <w:color w:val="000000"/>
                 <w:sz w:val="22"/>
               </w:rPr>
-              <w:t>5 (7.8)</w:t>
+              <w:t>8 (12.5)</w:t>
             </w:r>
           </w:p>
         </w:tc>
@@ -3482,7 +3526,7 @@
                 <w:color w:val="000000"/>
                 <w:sz w:val="22"/>
               </w:rPr>
-              <w:t>Incorrect ICF Reading</w:t>
+              <w:t>PT Plans to Move</w:t>
             </w:r>
           </w:p>
         </w:tc>
@@ -3509,7 +3553,7 @@
                 <w:color w:val="000000"/>
                 <w:sz w:val="22"/>
               </w:rPr>
-              <w:t>3 (4.7)</w:t>
+              <w:t>1 (1.6)</w:t>
             </w:r>
           </w:p>
         </w:tc>
@@ -3544,7 +3588,7 @@
                 <w:color w:val="000000"/>
                 <w:sz w:val="22"/>
               </w:rPr>
-              <w:t>PT Plans to Move</w:t>
+              <w:t>Total</w:t>
             </w:r>
           </w:p>
         </w:tc>
@@ -3552,73 +3596,6 @@
           <w:tcPr>
             <w:tcW w:w="5040" w:type="dxa"/>
             <w:tcBorders>
-              <w:bottom w:val="single" w:sz="8" w:space="0" w:color="000000"/>
-            </w:tcBorders>
-            <w:shd w:val="clear" w:color="auto" w:fill="FFFFFF"/>
-            <w:tcMar>
-              <w:top w:w="0" w:type="dxa"/>
-              <w:left w:w="0" w:type="dxa"/>
-              <w:bottom w:w="0" w:type="dxa"/>
-              <w:right w:w="0" w:type="dxa"/>
-            </w:tcMar>
-            <w:vAlign w:val="center"/>
-          </w:tcPr>
-          <w:p>
-            <w:pPr>
-              <w:ind w:left="100" w:right="100"/>
-              <w:jc w:val="center"/>
-            </w:pPr>
-            <w:r>
-              <w:rPr>
-                <w:rFonts w:ascii="Times New Roman" w:eastAsia="Helvetica" w:hAnsi="Helvetica" w:cs="Helvetica"/>
-                <w:color w:val="000000"/>
-                <w:sz w:val="22"/>
-              </w:rPr>
-              <w:t>1 (1.6)</w:t>
-            </w:r>
-          </w:p>
-        </w:tc>
-      </w:tr>
-      <w:tr>
-        <w:trPr>
-          <w:cantSplit/>
-          <w:jc w:val="center"/>
-        </w:trPr>
-        <w:tc>
-          <w:tcPr>
-            <w:tcW w:w="5040" w:type="dxa"/>
-            <w:tcBorders>
-              <w:top w:val="single" w:sz="8" w:space="0" w:color="000000"/>
-              <w:bottom w:val="single" w:sz="8" w:space="0" w:color="000000"/>
-            </w:tcBorders>
-            <w:shd w:val="clear" w:color="auto" w:fill="FFFFFF"/>
-            <w:tcMar>
-              <w:top w:w="0" w:type="dxa"/>
-              <w:left w:w="0" w:type="dxa"/>
-              <w:bottom w:w="0" w:type="dxa"/>
-              <w:right w:w="0" w:type="dxa"/>
-            </w:tcMar>
-            <w:vAlign w:val="center"/>
-          </w:tcPr>
-          <w:p>
-            <w:pPr>
-              <w:ind w:left="100" w:right="100"/>
-            </w:pPr>
-            <w:r>
-              <w:rPr>
-                <w:rFonts w:ascii="Times New Roman" w:eastAsia="Helvetica" w:hAnsi="Helvetica" w:cs="Helvetica"/>
-                <w:color w:val="000000"/>
-                <w:sz w:val="22"/>
-              </w:rPr>
-              <w:t>Total</w:t>
-            </w:r>
-          </w:p>
-        </w:tc>
-        <w:tc>
-          <w:tcPr>
-            <w:tcW w:w="5040" w:type="dxa"/>
-            <w:tcBorders>
-              <w:top w:val="single" w:sz="8" w:space="0" w:color="000000"/>
               <w:bottom w:val="single" w:sz="8" w:space="0" w:color="000000"/>
             </w:tcBorders>
             <w:shd w:val="clear" w:color="auto" w:fill="FFFFFF"/>
@@ -4922,7 +4899,7 @@
           <w:noProof/>
         </w:rPr>
         <w:drawing>
-          <wp:inline distT="0" distB="0" distL="0" distR="0" wp14:anchorId="40175A59" wp14:editId="5AF1E5B1">
+          <wp:inline distT="0" distB="0" distL="0" distR="0" wp14:anchorId="7249377F" wp14:editId="7DE2F4A6">
             <wp:extent cx="6400800" cy="3657600"/>
             <wp:effectExtent l="0" t="0" r="0" b="0"/>
             <wp:docPr id="7" name="Picture 7"/>
@@ -8282,6 +8259,32 @@
                 <w:color w:val="auto"/>
                 <w:sz w:val="22"/>
               </w:rPr>
+              <w:t xml:space="preserve">(N = 56) and </w:t>
+            </w:r>
+            <w:proofErr w:type="spellStart"/>
+            <w:r>
+              <w:rPr>
+                <w:rFonts w:ascii="Times New Roman" w:eastAsia="Times New Roman" w:hAnsi="Times New Roman"/>
+                <w:color w:val="auto"/>
+                <w:sz w:val="22"/>
+              </w:rPr>
+              <w:t>REDCap</w:t>
+            </w:r>
+            <w:proofErr w:type="spellEnd"/>
+            <w:r>
+              <w:rPr>
+                <w:rFonts w:ascii="Times New Roman" w:eastAsia="Times New Roman" w:hAnsi="Times New Roman"/>
+                <w:color w:val="auto"/>
+                <w:sz w:val="22"/>
+              </w:rPr>
+              <w:t xml:space="preserve"> (N = 20) </w:t>
+            </w:r>
+            <w:r>
+              <w:rPr>
+                <w:rFonts w:ascii="Times New Roman" w:eastAsia="Times New Roman" w:hAnsi="Times New Roman"/>
+                <w:color w:val="auto"/>
+                <w:sz w:val="22"/>
+              </w:rPr>
               <w:t>in</w:t>
             </w:r>
             <w:r>
@@ -8290,23 +8293,7 @@
                 <w:color w:val="auto"/>
                 <w:sz w:val="22"/>
               </w:rPr>
-              <w:t>terviews (N=</w:t>
-            </w:r>
-            <w:r>
-              <w:rPr>
-                <w:rFonts w:ascii="Times New Roman" w:eastAsia="Times New Roman" w:hAnsi="Times New Roman"/>
-                <w:color w:val="auto"/>
-                <w:sz w:val="22"/>
-              </w:rPr>
-              <w:t>76</w:t>
-            </w:r>
-            <w:r>
-              <w:rPr>
-                <w:rFonts w:ascii="Times New Roman" w:eastAsia="Times New Roman" w:hAnsi="Times New Roman"/>
-                <w:color w:val="auto"/>
-                <w:sz w:val="22"/>
-              </w:rPr>
-              <w:t xml:space="preserve">) </w:t>
+              <w:t xml:space="preserve">terviews </w:t>
             </w:r>
             <w:r>
               <w:rPr>
@@ -9624,7 +9611,7 @@
             <w:r>
               <w:rPr>
                 <w:rFonts w:ascii="Times New Roman" w:eastAsia="Arial" w:hAnsi="Times New Roman" w:cs="Times New Roman"/>
-                <w:color w:val="C00000"/>
+                <w:color w:val="000000" w:themeColor="text1"/>
                 <w:sz w:val="22"/>
               </w:rPr>
               <w:t>19.1</w:t>
@@ -9660,27 +9647,11 @@
             </w:pPr>
             <w:r>
               <w:rPr>
-                <w:rFonts w:ascii="Times New Roman" w:eastAsia="Arial" w:hAnsi="Times New Roman" w:cs="Times New Roman"/>
-                <w:color w:val="111111"/>
-                <w:sz w:val="22"/>
-              </w:rPr>
-              <w:t>11 (</w:t>
-            </w:r>
-            <w:r>
-              <w:rPr>
-                <w:rFonts w:ascii="Times New Roman" w:eastAsia="Arial" w:hAnsi="Times New Roman" w:cs="Times New Roman"/>
-                <w:color w:val="C00000"/>
-                <w:sz w:val="22"/>
-              </w:rPr>
-              <w:t>11.2</w:t>
-            </w:r>
-            <w:r>
-              <w:rPr>
-                <w:rFonts w:ascii="Times New Roman" w:eastAsia="Arial" w:hAnsi="Times New Roman" w:cs="Times New Roman"/>
-                <w:color w:val="111111"/>
-                <w:sz w:val="22"/>
-              </w:rPr>
-              <w:t>)</w:t>
+                <w:rFonts w:ascii="Times New Roman" w:eastAsia="Helvetica" w:hAnsi="Helvetica" w:cs="Helvetica"/>
+                <w:color w:val="000000"/>
+                <w:sz w:val="22"/>
+              </w:rPr>
+              <w:t>11 (9.8)</w:t>
             </w:r>
           </w:p>
         </w:tc>
@@ -9732,11 +9703,191 @@
             </w:pPr>
             <w:r>
               <w:rPr>
+                <w:rFonts w:ascii="Times New Roman" w:eastAsia="Helvetica" w:hAnsi="Helvetica" w:cs="Helvetica"/>
+                <w:color w:val="000000"/>
+                <w:sz w:val="22"/>
+              </w:rPr>
+              <w:t>6 (5.4)</w:t>
+            </w:r>
+          </w:p>
+        </w:tc>
+      </w:tr>
+      <w:tr>
+        <w:tc>
+          <w:tcPr>
+            <w:tcW w:w="742" w:type="dxa"/>
+            <w:shd w:val="clear" w:color="auto" w:fill="F2F2F2" w:themeFill="background1" w:themeFillShade="F2"/>
+            <w:vAlign w:val="center"/>
+          </w:tcPr>
+          <w:p>
+            <w:pPr>
+              <w:spacing w:beforeLines="20" w:before="48" w:afterLines="20" w:after="48"/>
+              <w:jc w:val="center"/>
+              <w:rPr>
+                <w:rFonts w:ascii="Times New Roman" w:hAnsi="Times New Roman" w:cs="Times New Roman"/>
+                <w:color w:val="000000" w:themeColor="text1"/>
+                <w:sz w:val="22"/>
+              </w:rPr>
+            </w:pPr>
+            <w:r>
+              <w:rPr>
                 <w:rFonts w:ascii="Times New Roman" w:eastAsia="Arial" w:hAnsi="Times New Roman" w:cs="Times New Roman"/>
                 <w:color w:val="111111"/>
                 <w:sz w:val="22"/>
               </w:rPr>
-              <w:t>4 (4.1)</w:t>
+              <w:t>2</w:t>
+            </w:r>
+          </w:p>
+        </w:tc>
+        <w:tc>
+          <w:tcPr>
+            <w:tcW w:w="889" w:type="dxa"/>
+            <w:vAlign w:val="center"/>
+          </w:tcPr>
+          <w:p>
+            <w:pPr>
+              <w:spacing w:beforeLines="20" w:before="48" w:afterLines="20" w:after="48"/>
+              <w:jc w:val="center"/>
+              <w:rPr>
+                <w:rFonts w:ascii="Times New Roman" w:hAnsi="Times New Roman" w:cs="Times New Roman"/>
+                <w:color w:val="000000" w:themeColor="text1"/>
+                <w:sz w:val="22"/>
+              </w:rPr>
+            </w:pPr>
+            <w:r>
+              <w:rPr>
+                <w:rFonts w:ascii="Times New Roman" w:eastAsia="Arial" w:hAnsi="Times New Roman" w:cs="Times New Roman"/>
+                <w:color w:val="111111"/>
+                <w:sz w:val="22"/>
+              </w:rPr>
+              <w:t>5.0</w:t>
+            </w:r>
+          </w:p>
+        </w:tc>
+        <w:tc>
+          <w:tcPr>
+            <w:tcW w:w="892" w:type="dxa"/>
+            <w:vAlign w:val="center"/>
+          </w:tcPr>
+          <w:p>
+            <w:pPr>
+              <w:spacing w:beforeLines="20" w:before="48" w:afterLines="20" w:after="48"/>
+              <w:jc w:val="center"/>
+              <w:rPr>
+                <w:rFonts w:ascii="Times New Roman" w:hAnsi="Times New Roman" w:cs="Times New Roman"/>
+                <w:color w:val="000000" w:themeColor="text1"/>
+                <w:sz w:val="22"/>
+              </w:rPr>
+            </w:pPr>
+            <w:r>
+              <w:rPr>
+                <w:rFonts w:ascii="Times New Roman" w:eastAsia="Arial" w:hAnsi="Times New Roman" w:cs="Times New Roman"/>
+                <w:color w:val="111111"/>
+                <w:sz w:val="22"/>
+              </w:rPr>
+              <w:t>8.0</w:t>
+            </w:r>
+          </w:p>
+        </w:tc>
+        <w:tc>
+          <w:tcPr>
+            <w:tcW w:w="1886" w:type="dxa"/>
+            <w:shd w:val="clear" w:color="auto" w:fill="F2F2F2" w:themeFill="background1" w:themeFillShade="F2"/>
+            <w:vAlign w:val="center"/>
+          </w:tcPr>
+          <w:p>
+            <w:pPr>
+              <w:spacing w:beforeLines="20" w:before="48" w:afterLines="20" w:after="48"/>
+              <w:jc w:val="center"/>
+              <w:rPr>
+                <w:rFonts w:ascii="Times New Roman" w:hAnsi="Times New Roman" w:cs="Times New Roman"/>
+                <w:color w:val="000000" w:themeColor="text1"/>
+                <w:sz w:val="22"/>
+              </w:rPr>
+            </w:pPr>
+            <w:r>
+              <w:rPr>
+                <w:rFonts w:ascii="Times New Roman" w:eastAsia="Arial" w:hAnsi="Times New Roman" w:cs="Times New Roman"/>
+                <w:color w:val="111111"/>
+                <w:sz w:val="22"/>
+              </w:rPr>
+              <w:t>12 (25.5)</w:t>
+            </w:r>
+          </w:p>
+        </w:tc>
+        <w:tc>
+          <w:tcPr>
+            <w:tcW w:w="1887" w:type="dxa"/>
+            <w:shd w:val="clear" w:color="auto" w:fill="F2F2F2" w:themeFill="background1" w:themeFillShade="F2"/>
+            <w:vAlign w:val="center"/>
+          </w:tcPr>
+          <w:p>
+            <w:pPr>
+              <w:spacing w:beforeLines="20" w:before="48" w:afterLines="20" w:after="48"/>
+              <w:jc w:val="center"/>
+              <w:rPr>
+                <w:rFonts w:ascii="Times New Roman" w:hAnsi="Times New Roman" w:cs="Times New Roman"/>
+                <w:color w:val="000000" w:themeColor="text1"/>
+                <w:sz w:val="22"/>
+              </w:rPr>
+            </w:pPr>
+            <w:r>
+              <w:rPr>
+                <w:rFonts w:ascii="Times New Roman" w:eastAsia="Helvetica" w:hAnsi="Helvetica" w:cs="Helvetica"/>
+                <w:color w:val="000000"/>
+                <w:sz w:val="22"/>
+              </w:rPr>
+              <w:t>24 (21.4)</w:t>
+            </w:r>
+          </w:p>
+        </w:tc>
+        <w:tc>
+          <w:tcPr>
+            <w:tcW w:w="1887" w:type="dxa"/>
+            <w:vAlign w:val="center"/>
+          </w:tcPr>
+          <w:p>
+            <w:pPr>
+              <w:spacing w:beforeLines="20" w:before="48" w:afterLines="20" w:after="48"/>
+              <w:jc w:val="center"/>
+              <w:rPr>
+                <w:rFonts w:ascii="Times New Roman" w:hAnsi="Times New Roman" w:cs="Times New Roman"/>
+                <w:color w:val="000000" w:themeColor="text1"/>
+                <w:sz w:val="22"/>
+              </w:rPr>
+            </w:pPr>
+            <w:r>
+              <w:rPr>
+                <w:rFonts w:ascii="Times New Roman" w:eastAsia="Arial" w:hAnsi="Times New Roman" w:cs="Times New Roman"/>
+                <w:color w:val="111111"/>
+                <w:sz w:val="22"/>
+              </w:rPr>
+              <w:t>1 (2.1)</w:t>
+            </w:r>
+          </w:p>
+        </w:tc>
+        <w:tc>
+          <w:tcPr>
+            <w:tcW w:w="1887" w:type="dxa"/>
+            <w:vAlign w:val="center"/>
+          </w:tcPr>
+          <w:p>
+            <w:pPr>
+              <w:spacing w:beforeLines="20" w:before="48" w:afterLines="20" w:after="48"/>
+              <w:jc w:val="center"/>
+              <w:rPr>
+                <w:rFonts w:ascii="Times New Roman" w:hAnsi="Times New Roman" w:cs="Times New Roman"/>
+                <w:color w:val="000000" w:themeColor="text1"/>
+                <w:sz w:val="22"/>
+              </w:rPr>
+            </w:pPr>
+            <w:r>
+              <w:rPr>
+                <w:rFonts w:ascii="Times New Roman" w:eastAsia="Helvetica" w:hAnsi="Helvetica" w:cs="Helvetica"/>
+                <w:color w:val="000000"/>
+                <w:sz w:val="22"/>
+              </w:rPr>
+              <w:t>1 (0.9)</w:t>
             </w:r>
           </w:p>
         </w:tc>
@@ -9764,7 +9915,7 @@
                 <w:color w:val="111111"/>
                 <w:sz w:val="22"/>
               </w:rPr>
-              <w:t>2</w:t>
+              <w:t>3</w:t>
             </w:r>
           </w:p>
         </w:tc>
@@ -9789,7 +9940,7 @@
                 <w:color w:val="111111"/>
                 <w:sz w:val="22"/>
               </w:rPr>
-              <w:t>5.0</w:t>
+              <w:t>2.0</w:t>
             </w:r>
           </w:p>
         </w:tc>
@@ -9814,7 +9965,7 @@
                 <w:color w:val="111111"/>
                 <w:sz w:val="22"/>
               </w:rPr>
-              <w:t>8.0</w:t>
+              <w:t>5.5</w:t>
             </w:r>
           </w:p>
         </w:tc>
@@ -9840,7 +9991,7 @@
                 <w:color w:val="111111"/>
                 <w:sz w:val="22"/>
               </w:rPr>
-              <w:t>12 (25.5)</w:t>
+              <w:t>16 (34.0)</w:t>
             </w:r>
           </w:p>
         </w:tc>
@@ -9862,11 +10013,36 @@
             </w:pPr>
             <w:r>
               <w:rPr>
+                <w:rFonts w:ascii="Times New Roman" w:eastAsia="Helvetica" w:hAnsi="Helvetica" w:cs="Helvetica"/>
+                <w:color w:val="000000"/>
+                <w:sz w:val="22"/>
+              </w:rPr>
+              <w:t>37 (33.0)</w:t>
+            </w:r>
+          </w:p>
+        </w:tc>
+        <w:tc>
+          <w:tcPr>
+            <w:tcW w:w="1887" w:type="dxa"/>
+            <w:vAlign w:val="center"/>
+          </w:tcPr>
+          <w:p>
+            <w:pPr>
+              <w:spacing w:beforeLines="20" w:before="48" w:afterLines="20" w:after="48"/>
+              <w:jc w:val="center"/>
+              <w:rPr>
+                <w:rFonts w:ascii="Times New Roman" w:hAnsi="Times New Roman" w:cs="Times New Roman"/>
+                <w:color w:val="000000" w:themeColor="text1"/>
+                <w:sz w:val="22"/>
+              </w:rPr>
+            </w:pPr>
+            <w:r>
+              <w:rPr>
                 <w:rFonts w:ascii="Times New Roman" w:eastAsia="Arial" w:hAnsi="Times New Roman" w:cs="Times New Roman"/>
                 <w:color w:val="111111"/>
                 <w:sz w:val="22"/>
               </w:rPr>
-              <w:t>22 (22.4)</w:t>
+              <w:t>1 (2.1)</w:t>
             </w:r>
           </w:p>
         </w:tc>
@@ -9887,17 +10063,70 @@
             </w:pPr>
             <w:r>
               <w:rPr>
+                <w:rFonts w:ascii="Times New Roman" w:eastAsia="Helvetica" w:hAnsi="Helvetica" w:cs="Helvetica"/>
+                <w:color w:val="000000"/>
+                <w:sz w:val="22"/>
+              </w:rPr>
+              <w:t>2 (1.8)</w:t>
+            </w:r>
+          </w:p>
+        </w:tc>
+      </w:tr>
+      <w:tr>
+        <w:tc>
+          <w:tcPr>
+            <w:tcW w:w="742" w:type="dxa"/>
+            <w:shd w:val="clear" w:color="auto" w:fill="F2F2F2" w:themeFill="background1" w:themeFillShade="F2"/>
+            <w:vAlign w:val="center"/>
+          </w:tcPr>
+          <w:p>
+            <w:pPr>
+              <w:spacing w:beforeLines="20" w:before="48" w:afterLines="20" w:after="48"/>
+              <w:jc w:val="center"/>
+              <w:rPr>
+                <w:rFonts w:ascii="Times New Roman" w:hAnsi="Times New Roman" w:cs="Times New Roman"/>
+                <w:color w:val="000000" w:themeColor="text1"/>
+                <w:sz w:val="22"/>
+              </w:rPr>
+            </w:pPr>
+            <w:r>
+              <w:rPr>
                 <w:rFonts w:ascii="Times New Roman" w:eastAsia="Arial" w:hAnsi="Times New Roman" w:cs="Times New Roman"/>
                 <w:color w:val="111111"/>
                 <w:sz w:val="22"/>
               </w:rPr>
-              <w:t>1 (2.1)</w:t>
-            </w:r>
-          </w:p>
-        </w:tc>
-        <w:tc>
-          <w:tcPr>
-            <w:tcW w:w="1887" w:type="dxa"/>
+              <w:t>4</w:t>
+            </w:r>
+          </w:p>
+        </w:tc>
+        <w:tc>
+          <w:tcPr>
+            <w:tcW w:w="889" w:type="dxa"/>
+            <w:vAlign w:val="center"/>
+          </w:tcPr>
+          <w:p>
+            <w:pPr>
+              <w:spacing w:beforeLines="20" w:before="48" w:afterLines="20" w:after="48"/>
+              <w:jc w:val="center"/>
+              <w:rPr>
+                <w:rFonts w:ascii="Times New Roman" w:hAnsi="Times New Roman" w:cs="Times New Roman"/>
+                <w:color w:val="C00000"/>
+                <w:sz w:val="22"/>
+              </w:rPr>
+            </w:pPr>
+            <w:r>
+              <w:rPr>
+                <w:rFonts w:ascii="Times New Roman" w:eastAsia="Arial" w:hAnsi="Times New Roman" w:cs="Times New Roman"/>
+                <w:color w:val="C00000"/>
+                <w:sz w:val="22"/>
+              </w:rPr>
+              <w:t>0.0</w:t>
+            </w:r>
+          </w:p>
+        </w:tc>
+        <w:tc>
+          <w:tcPr>
+            <w:tcW w:w="892" w:type="dxa"/>
             <w:vAlign w:val="center"/>
           </w:tcPr>
           <w:p>
@@ -9916,7 +10145,125 @@
                 <w:color w:val="111111"/>
                 <w:sz w:val="22"/>
               </w:rPr>
-              <w:t>0 (0.0)</w:t>
+              <w:t>4.5</w:t>
+            </w:r>
+          </w:p>
+        </w:tc>
+        <w:tc>
+          <w:tcPr>
+            <w:tcW w:w="1886" w:type="dxa"/>
+            <w:shd w:val="clear" w:color="auto" w:fill="F2F2F2" w:themeFill="background1" w:themeFillShade="F2"/>
+            <w:vAlign w:val="center"/>
+          </w:tcPr>
+          <w:p>
+            <w:pPr>
+              <w:spacing w:beforeLines="20" w:before="48" w:afterLines="20" w:after="48"/>
+              <w:jc w:val="center"/>
+              <w:rPr>
+                <w:rFonts w:ascii="Times New Roman" w:hAnsi="Times New Roman" w:cs="Times New Roman"/>
+                <w:color w:val="000000" w:themeColor="text1"/>
+                <w:sz w:val="22"/>
+              </w:rPr>
+            </w:pPr>
+            <w:r>
+              <w:rPr>
+                <w:rFonts w:ascii="Times New Roman" w:eastAsia="Arial" w:hAnsi="Times New Roman" w:cs="Times New Roman"/>
+                <w:color w:val="111111"/>
+                <w:sz w:val="22"/>
+              </w:rPr>
+              <w:t>25 (</w:t>
+            </w:r>
+            <w:r>
+              <w:rPr>
+                <w:rFonts w:ascii="Times New Roman" w:eastAsia="Arial" w:hAnsi="Times New Roman" w:cs="Times New Roman"/>
+                <w:color w:val="000000" w:themeColor="text1"/>
+                <w:sz w:val="22"/>
+              </w:rPr>
+              <w:t>53.2</w:t>
+            </w:r>
+            <w:r>
+              <w:rPr>
+                <w:rFonts w:ascii="Times New Roman" w:eastAsia="Arial" w:hAnsi="Times New Roman" w:cs="Times New Roman"/>
+                <w:color w:val="111111"/>
+                <w:sz w:val="22"/>
+              </w:rPr>
+              <w:t>)</w:t>
+            </w:r>
+          </w:p>
+        </w:tc>
+        <w:tc>
+          <w:tcPr>
+            <w:tcW w:w="1887" w:type="dxa"/>
+            <w:shd w:val="clear" w:color="auto" w:fill="F2F2F2" w:themeFill="background1" w:themeFillShade="F2"/>
+            <w:vAlign w:val="center"/>
+          </w:tcPr>
+          <w:p>
+            <w:pPr>
+              <w:spacing w:beforeLines="20" w:before="48" w:afterLines="20" w:after="48"/>
+              <w:jc w:val="center"/>
+              <w:rPr>
+                <w:rFonts w:ascii="Times New Roman" w:hAnsi="Times New Roman" w:cs="Times New Roman"/>
+                <w:color w:val="000000" w:themeColor="text1"/>
+                <w:sz w:val="22"/>
+              </w:rPr>
+            </w:pPr>
+            <w:r>
+              <w:rPr>
+                <w:rFonts w:ascii="Times New Roman" w:eastAsia="Helvetica" w:hAnsi="Helvetica" w:cs="Helvetica"/>
+                <w:color w:val="000000"/>
+                <w:sz w:val="22"/>
+              </w:rPr>
+              <w:t>48 (42.9)</w:t>
+            </w:r>
+          </w:p>
+        </w:tc>
+        <w:tc>
+          <w:tcPr>
+            <w:tcW w:w="1887" w:type="dxa"/>
+            <w:vAlign w:val="center"/>
+          </w:tcPr>
+          <w:p>
+            <w:pPr>
+              <w:spacing w:beforeLines="20" w:before="48" w:afterLines="20" w:after="48"/>
+              <w:jc w:val="center"/>
+              <w:rPr>
+                <w:rFonts w:ascii="Times New Roman" w:hAnsi="Times New Roman" w:cs="Times New Roman"/>
+                <w:color w:val="000000" w:themeColor="text1"/>
+                <w:sz w:val="22"/>
+              </w:rPr>
+            </w:pPr>
+            <w:r>
+              <w:rPr>
+                <w:rFonts w:ascii="Times New Roman" w:eastAsia="Arial" w:hAnsi="Times New Roman" w:cs="Times New Roman"/>
+                <w:color w:val="111111"/>
+                <w:sz w:val="22"/>
+              </w:rPr>
+              <w:t>2 (4.3)</w:t>
+            </w:r>
+          </w:p>
+        </w:tc>
+        <w:tc>
+          <w:tcPr>
+            <w:tcW w:w="1887" w:type="dxa"/>
+            <w:vAlign w:val="center"/>
+          </w:tcPr>
+          <w:p>
+            <w:pPr>
+              <w:spacing w:beforeLines="20" w:before="48" w:afterLines="20" w:after="48"/>
+              <w:jc w:val="center"/>
+              <w:rPr>
+                <w:rFonts w:ascii="Times New Roman" w:hAnsi="Times New Roman" w:cs="Times New Roman"/>
+                <w:color w:val="000000" w:themeColor="text1"/>
+                <w:sz w:val="22"/>
+              </w:rPr>
+            </w:pPr>
+            <w:r>
+              <w:rPr>
+                <w:rFonts w:ascii="Times New Roman" w:eastAsia="Helvetica" w:hAnsi="Helvetica" w:cs="Helvetica"/>
+                <w:color w:val="000000"/>
+                <w:sz w:val="22"/>
+              </w:rPr>
+              <w:t>5 (4.5)</w:t>
             </w:r>
           </w:p>
         </w:tc>
@@ -9944,13 +10291,38 @@
                 <w:color w:val="111111"/>
                 <w:sz w:val="22"/>
               </w:rPr>
-              <w:t>3</w:t>
+              <w:t>5</w:t>
             </w:r>
           </w:p>
         </w:tc>
         <w:tc>
           <w:tcPr>
             <w:tcW w:w="889" w:type="dxa"/>
+            <w:vAlign w:val="center"/>
+          </w:tcPr>
+          <w:p>
+            <w:pPr>
+              <w:spacing w:beforeLines="20" w:before="48" w:afterLines="20" w:after="48"/>
+              <w:jc w:val="center"/>
+              <w:rPr>
+                <w:rFonts w:ascii="Times New Roman" w:hAnsi="Times New Roman" w:cs="Times New Roman"/>
+                <w:color w:val="C00000"/>
+                <w:sz w:val="22"/>
+              </w:rPr>
+            </w:pPr>
+            <w:r>
+              <w:rPr>
+                <w:rFonts w:ascii="Times New Roman" w:eastAsia="Arial" w:hAnsi="Times New Roman" w:cs="Times New Roman"/>
+                <w:color w:val="C00000"/>
+                <w:sz w:val="22"/>
+              </w:rPr>
+              <w:t>0.0</w:t>
+            </w:r>
+          </w:p>
+        </w:tc>
+        <w:tc>
+          <w:tcPr>
+            <w:tcW w:w="892" w:type="dxa"/>
             <w:vAlign w:val="center"/>
           </w:tcPr>
           <w:p>
@@ -9969,13 +10341,14 @@
                 <w:color w:val="111111"/>
                 <w:sz w:val="22"/>
               </w:rPr>
-              <w:t>2.0</w:t>
-            </w:r>
-          </w:p>
-        </w:tc>
-        <w:tc>
-          <w:tcPr>
-            <w:tcW w:w="892" w:type="dxa"/>
+              <w:t>3.0</w:t>
+            </w:r>
+          </w:p>
+        </w:tc>
+        <w:tc>
+          <w:tcPr>
+            <w:tcW w:w="1886" w:type="dxa"/>
+            <w:shd w:val="clear" w:color="auto" w:fill="F2F2F2" w:themeFill="background1" w:themeFillShade="F2"/>
             <w:vAlign w:val="center"/>
           </w:tcPr>
           <w:p>
@@ -9994,7 +10367,177 @@
                 <w:color w:val="111111"/>
                 <w:sz w:val="22"/>
               </w:rPr>
-              <w:t>5.5</w:t>
+              <w:t>29 (</w:t>
+            </w:r>
+            <w:r>
+              <w:rPr>
+                <w:rFonts w:ascii="Times New Roman" w:eastAsia="Arial" w:hAnsi="Times New Roman" w:cs="Times New Roman"/>
+                <w:color w:val="000000" w:themeColor="text1"/>
+                <w:sz w:val="22"/>
+              </w:rPr>
+              <w:t>61.7</w:t>
+            </w:r>
+            <w:r>
+              <w:rPr>
+                <w:rFonts w:ascii="Times New Roman" w:eastAsia="Arial" w:hAnsi="Times New Roman" w:cs="Times New Roman"/>
+                <w:color w:val="111111"/>
+                <w:sz w:val="22"/>
+              </w:rPr>
+              <w:t>)</w:t>
+            </w:r>
+          </w:p>
+        </w:tc>
+        <w:tc>
+          <w:tcPr>
+            <w:tcW w:w="1887" w:type="dxa"/>
+            <w:shd w:val="clear" w:color="auto" w:fill="F2F2F2" w:themeFill="background1" w:themeFillShade="F2"/>
+            <w:vAlign w:val="center"/>
+          </w:tcPr>
+          <w:p>
+            <w:pPr>
+              <w:spacing w:beforeLines="20" w:before="48" w:afterLines="20" w:after="48"/>
+              <w:jc w:val="center"/>
+              <w:rPr>
+                <w:rFonts w:ascii="Times New Roman" w:hAnsi="Times New Roman" w:cs="Times New Roman"/>
+                <w:color w:val="000000" w:themeColor="text1"/>
+                <w:sz w:val="22"/>
+              </w:rPr>
+            </w:pPr>
+            <w:r>
+              <w:rPr>
+                <w:rFonts w:ascii="Times New Roman" w:eastAsia="Helvetica" w:hAnsi="Helvetica" w:cs="Helvetica"/>
+                <w:color w:val="000000"/>
+                <w:sz w:val="22"/>
+              </w:rPr>
+              <w:t>49 (43.8)</w:t>
+            </w:r>
+          </w:p>
+        </w:tc>
+        <w:tc>
+          <w:tcPr>
+            <w:tcW w:w="1887" w:type="dxa"/>
+            <w:vAlign w:val="center"/>
+          </w:tcPr>
+          <w:p>
+            <w:pPr>
+              <w:spacing w:beforeLines="20" w:before="48" w:afterLines="20" w:after="48"/>
+              <w:jc w:val="center"/>
+              <w:rPr>
+                <w:rFonts w:ascii="Times New Roman" w:hAnsi="Times New Roman" w:cs="Times New Roman"/>
+                <w:color w:val="000000" w:themeColor="text1"/>
+                <w:sz w:val="22"/>
+              </w:rPr>
+            </w:pPr>
+            <w:r>
+              <w:rPr>
+                <w:rFonts w:ascii="Times New Roman" w:eastAsia="Arial" w:hAnsi="Times New Roman" w:cs="Times New Roman"/>
+                <w:color w:val="111111"/>
+                <w:sz w:val="22"/>
+              </w:rPr>
+              <w:t>2 (4.3)</w:t>
+            </w:r>
+          </w:p>
+        </w:tc>
+        <w:tc>
+          <w:tcPr>
+            <w:tcW w:w="1887" w:type="dxa"/>
+            <w:vAlign w:val="center"/>
+          </w:tcPr>
+          <w:p>
+            <w:pPr>
+              <w:spacing w:beforeLines="20" w:before="48" w:afterLines="20" w:after="48"/>
+              <w:jc w:val="center"/>
+              <w:rPr>
+                <w:rFonts w:ascii="Times New Roman" w:hAnsi="Times New Roman" w:cs="Times New Roman"/>
+                <w:color w:val="000000" w:themeColor="text1"/>
+                <w:sz w:val="22"/>
+              </w:rPr>
+            </w:pPr>
+            <w:r>
+              <w:rPr>
+                <w:rFonts w:ascii="Times New Roman" w:eastAsia="Helvetica" w:hAnsi="Helvetica" w:cs="Helvetica"/>
+                <w:color w:val="000000"/>
+                <w:sz w:val="22"/>
+              </w:rPr>
+              <w:t>1 (0.9)</w:t>
+            </w:r>
+          </w:p>
+        </w:tc>
+      </w:tr>
+      <w:tr>
+        <w:tc>
+          <w:tcPr>
+            <w:tcW w:w="742" w:type="dxa"/>
+            <w:shd w:val="clear" w:color="auto" w:fill="F2F2F2" w:themeFill="background1" w:themeFillShade="F2"/>
+            <w:vAlign w:val="center"/>
+          </w:tcPr>
+          <w:p>
+            <w:pPr>
+              <w:spacing w:beforeLines="20" w:before="48" w:afterLines="20" w:after="48"/>
+              <w:jc w:val="center"/>
+              <w:rPr>
+                <w:rFonts w:ascii="Times New Roman" w:hAnsi="Times New Roman" w:cs="Times New Roman"/>
+                <w:color w:val="000000" w:themeColor="text1"/>
+                <w:sz w:val="22"/>
+              </w:rPr>
+            </w:pPr>
+            <w:r>
+              <w:rPr>
+                <w:rFonts w:ascii="Times New Roman" w:eastAsia="Arial" w:hAnsi="Times New Roman" w:cs="Times New Roman"/>
+                <w:color w:val="111111"/>
+                <w:sz w:val="22"/>
+              </w:rPr>
+              <w:t>6</w:t>
+            </w:r>
+          </w:p>
+        </w:tc>
+        <w:tc>
+          <w:tcPr>
+            <w:tcW w:w="889" w:type="dxa"/>
+            <w:vAlign w:val="center"/>
+          </w:tcPr>
+          <w:p>
+            <w:pPr>
+              <w:spacing w:beforeLines="20" w:before="48" w:afterLines="20" w:after="48"/>
+              <w:jc w:val="center"/>
+              <w:rPr>
+                <w:rFonts w:ascii="Times New Roman" w:hAnsi="Times New Roman" w:cs="Times New Roman"/>
+                <w:color w:val="C00000"/>
+                <w:sz w:val="22"/>
+              </w:rPr>
+            </w:pPr>
+            <w:r>
+              <w:rPr>
+                <w:rFonts w:ascii="Times New Roman" w:eastAsia="Arial" w:hAnsi="Times New Roman" w:cs="Times New Roman"/>
+                <w:color w:val="C00000"/>
+                <w:sz w:val="22"/>
+              </w:rPr>
+              <w:t>0.0</w:t>
+            </w:r>
+          </w:p>
+        </w:tc>
+        <w:tc>
+          <w:tcPr>
+            <w:tcW w:w="892" w:type="dxa"/>
+            <w:vAlign w:val="center"/>
+          </w:tcPr>
+          <w:p>
+            <w:pPr>
+              <w:spacing w:beforeLines="20" w:before="48" w:afterLines="20" w:after="48"/>
+              <w:jc w:val="center"/>
+              <w:rPr>
+                <w:rFonts w:ascii="Times New Roman" w:hAnsi="Times New Roman" w:cs="Times New Roman"/>
+                <w:color w:val="000000" w:themeColor="text1"/>
+                <w:sz w:val="22"/>
+              </w:rPr>
+            </w:pPr>
+            <w:r>
+              <w:rPr>
+                <w:rFonts w:ascii="Times New Roman" w:eastAsia="Arial" w:hAnsi="Times New Roman" w:cs="Times New Roman"/>
+                <w:color w:val="111111"/>
+                <w:sz w:val="22"/>
+              </w:rPr>
+              <w:t>2.5</w:t>
             </w:r>
           </w:p>
         </w:tc>
@@ -10020,7 +10563,23 @@
                 <w:color w:val="111111"/>
                 <w:sz w:val="22"/>
               </w:rPr>
-              <w:t>16 (34.0)</w:t>
+              <w:t>31 (</w:t>
+            </w:r>
+            <w:r>
+              <w:rPr>
+                <w:rFonts w:ascii="Times New Roman" w:eastAsia="Arial" w:hAnsi="Times New Roman" w:cs="Times New Roman"/>
+                <w:color w:val="000000" w:themeColor="text1"/>
+                <w:sz w:val="22"/>
+              </w:rPr>
+              <w:t>66.0</w:t>
+            </w:r>
+            <w:r>
+              <w:rPr>
+                <w:rFonts w:ascii="Times New Roman" w:eastAsia="Arial" w:hAnsi="Times New Roman" w:cs="Times New Roman"/>
+                <w:color w:val="111111"/>
+                <w:sz w:val="22"/>
+              </w:rPr>
+              <w:t>)</w:t>
             </w:r>
           </w:p>
         </w:tc>
@@ -10042,11 +10601,36 @@
             </w:pPr>
             <w:r>
               <w:rPr>
+                <w:rFonts w:ascii="Times New Roman" w:eastAsia="Helvetica" w:hAnsi="Helvetica" w:cs="Helvetica"/>
+                <w:color w:val="000000"/>
+                <w:sz w:val="22"/>
+              </w:rPr>
+              <w:t>55 (49.1)</w:t>
+            </w:r>
+          </w:p>
+        </w:tc>
+        <w:tc>
+          <w:tcPr>
+            <w:tcW w:w="1887" w:type="dxa"/>
+            <w:vAlign w:val="center"/>
+          </w:tcPr>
+          <w:p>
+            <w:pPr>
+              <w:spacing w:beforeLines="20" w:before="48" w:afterLines="20" w:after="48"/>
+              <w:jc w:val="center"/>
+              <w:rPr>
+                <w:rFonts w:ascii="Times New Roman" w:hAnsi="Times New Roman" w:cs="Times New Roman"/>
+                <w:color w:val="000000" w:themeColor="text1"/>
+                <w:sz w:val="22"/>
+              </w:rPr>
+            </w:pPr>
+            <w:r>
+              <w:rPr>
                 <w:rFonts w:ascii="Times New Roman" w:eastAsia="Arial" w:hAnsi="Times New Roman" w:cs="Times New Roman"/>
                 <w:color w:val="111111"/>
                 <w:sz w:val="22"/>
               </w:rPr>
-              <w:t>34 (34.7)</w:t>
+              <w:t>2 (4.3)</w:t>
             </w:r>
           </w:p>
         </w:tc>
@@ -10067,17 +10651,96 @@
             </w:pPr>
             <w:r>
               <w:rPr>
+                <w:rFonts w:ascii="Times New Roman" w:eastAsia="Helvetica" w:hAnsi="Helvetica" w:cs="Helvetica"/>
+                <w:color w:val="000000"/>
+                <w:sz w:val="22"/>
+              </w:rPr>
+              <w:t>3 (2.7)</w:t>
+            </w:r>
+          </w:p>
+        </w:tc>
+      </w:tr>
+      <w:tr>
+        <w:tc>
+          <w:tcPr>
+            <w:tcW w:w="742" w:type="dxa"/>
+            <w:shd w:val="clear" w:color="auto" w:fill="F2F2F2" w:themeFill="background1" w:themeFillShade="F2"/>
+            <w:vAlign w:val="center"/>
+          </w:tcPr>
+          <w:p>
+            <w:pPr>
+              <w:spacing w:beforeLines="20" w:before="48" w:afterLines="20" w:after="48"/>
+              <w:jc w:val="center"/>
+              <w:rPr>
+                <w:rFonts w:ascii="Times New Roman" w:hAnsi="Times New Roman" w:cs="Times New Roman"/>
+                <w:color w:val="000000" w:themeColor="text1"/>
+                <w:sz w:val="22"/>
+              </w:rPr>
+            </w:pPr>
+            <w:r>
+              <w:rPr>
                 <w:rFonts w:ascii="Times New Roman" w:eastAsia="Arial" w:hAnsi="Times New Roman" w:cs="Times New Roman"/>
                 <w:color w:val="111111"/>
                 <w:sz w:val="22"/>
               </w:rPr>
-              <w:t>1 (2.1)</w:t>
-            </w:r>
-          </w:p>
-        </w:tc>
-        <w:tc>
-          <w:tcPr>
-            <w:tcW w:w="1887" w:type="dxa"/>
+              <w:t>7</w:t>
+            </w:r>
+          </w:p>
+        </w:tc>
+        <w:tc>
+          <w:tcPr>
+            <w:tcW w:w="889" w:type="dxa"/>
+            <w:vAlign w:val="center"/>
+          </w:tcPr>
+          <w:p>
+            <w:pPr>
+              <w:spacing w:beforeLines="20" w:before="48" w:afterLines="20" w:after="48"/>
+              <w:jc w:val="center"/>
+              <w:rPr>
+                <w:rFonts w:ascii="Times New Roman" w:hAnsi="Times New Roman" w:cs="Times New Roman"/>
+                <w:color w:val="C00000"/>
+                <w:sz w:val="22"/>
+              </w:rPr>
+            </w:pPr>
+            <w:r>
+              <w:rPr>
+                <w:rFonts w:ascii="Times New Roman" w:eastAsia="Arial" w:hAnsi="Times New Roman" w:cs="Times New Roman"/>
+                <w:color w:val="C00000"/>
+                <w:sz w:val="22"/>
+              </w:rPr>
+              <w:t>0.0</w:t>
+            </w:r>
+          </w:p>
+        </w:tc>
+        <w:tc>
+          <w:tcPr>
+            <w:tcW w:w="892" w:type="dxa"/>
+            <w:vAlign w:val="center"/>
+          </w:tcPr>
+          <w:p>
+            <w:pPr>
+              <w:spacing w:beforeLines="20" w:before="48" w:afterLines="20" w:after="48"/>
+              <w:jc w:val="center"/>
+              <w:rPr>
+                <w:rFonts w:ascii="Times New Roman" w:hAnsi="Times New Roman" w:cs="Times New Roman"/>
+                <w:color w:val="C00000"/>
+                <w:sz w:val="22"/>
+              </w:rPr>
+            </w:pPr>
+            <w:r>
+              <w:rPr>
+                <w:rFonts w:ascii="Times New Roman" w:eastAsia="Arial" w:hAnsi="Times New Roman" w:cs="Times New Roman"/>
+                <w:color w:val="C00000"/>
+                <w:sz w:val="22"/>
+              </w:rPr>
+              <w:t>0.0</w:t>
+            </w:r>
+          </w:p>
+        </w:tc>
+        <w:tc>
+          <w:tcPr>
+            <w:tcW w:w="1886" w:type="dxa"/>
+            <w:shd w:val="clear" w:color="auto" w:fill="F2F2F2" w:themeFill="background1" w:themeFillShade="F2"/>
             <w:vAlign w:val="center"/>
           </w:tcPr>
           <w:p>
@@ -10096,7 +10759,99 @@
                 <w:color w:val="111111"/>
                 <w:sz w:val="22"/>
               </w:rPr>
-              <w:t>2 (2.0)</w:t>
+              <w:t>31 (</w:t>
+            </w:r>
+            <w:r>
+              <w:rPr>
+                <w:rFonts w:ascii="Times New Roman" w:eastAsia="Arial" w:hAnsi="Times New Roman" w:cs="Times New Roman"/>
+                <w:color w:val="000000" w:themeColor="text1"/>
+                <w:sz w:val="22"/>
+              </w:rPr>
+              <w:t>66.0</w:t>
+            </w:r>
+            <w:r>
+              <w:rPr>
+                <w:rFonts w:ascii="Times New Roman" w:eastAsia="Arial" w:hAnsi="Times New Roman" w:cs="Times New Roman"/>
+                <w:color w:val="111111"/>
+                <w:sz w:val="22"/>
+              </w:rPr>
+              <w:t>)</w:t>
+            </w:r>
+          </w:p>
+        </w:tc>
+        <w:tc>
+          <w:tcPr>
+            <w:tcW w:w="1887" w:type="dxa"/>
+            <w:shd w:val="clear" w:color="auto" w:fill="F2F2F2" w:themeFill="background1" w:themeFillShade="F2"/>
+            <w:vAlign w:val="center"/>
+          </w:tcPr>
+          <w:p>
+            <w:pPr>
+              <w:spacing w:beforeLines="20" w:before="48" w:afterLines="20" w:after="48"/>
+              <w:jc w:val="center"/>
+              <w:rPr>
+                <w:rFonts w:ascii="Times New Roman" w:hAnsi="Times New Roman" w:cs="Times New Roman"/>
+                <w:color w:val="000000" w:themeColor="text1"/>
+                <w:sz w:val="22"/>
+              </w:rPr>
+            </w:pPr>
+            <w:r>
+              <w:rPr>
+                <w:rFonts w:ascii="Times New Roman" w:eastAsia="Helvetica" w:hAnsi="Helvetica" w:cs="Helvetica"/>
+                <w:color w:val="000000"/>
+                <w:sz w:val="22"/>
+              </w:rPr>
+              <w:t>63 (56.2)</w:t>
+            </w:r>
+          </w:p>
+        </w:tc>
+        <w:tc>
+          <w:tcPr>
+            <w:tcW w:w="1887" w:type="dxa"/>
+            <w:vAlign w:val="center"/>
+          </w:tcPr>
+          <w:p>
+            <w:pPr>
+              <w:spacing w:beforeLines="20" w:before="48" w:afterLines="20" w:after="48"/>
+              <w:jc w:val="center"/>
+              <w:rPr>
+                <w:rFonts w:ascii="Times New Roman" w:hAnsi="Times New Roman" w:cs="Times New Roman"/>
+                <w:color w:val="000000" w:themeColor="text1"/>
+                <w:sz w:val="22"/>
+              </w:rPr>
+            </w:pPr>
+            <w:r>
+              <w:rPr>
+                <w:rFonts w:ascii="Times New Roman" w:eastAsia="Arial" w:hAnsi="Times New Roman" w:cs="Times New Roman"/>
+                <w:color w:val="111111"/>
+                <w:sz w:val="22"/>
+              </w:rPr>
+              <w:t>2 (4.3)</w:t>
+            </w:r>
+          </w:p>
+        </w:tc>
+        <w:tc>
+          <w:tcPr>
+            <w:tcW w:w="1887" w:type="dxa"/>
+            <w:vAlign w:val="center"/>
+          </w:tcPr>
+          <w:p>
+            <w:pPr>
+              <w:spacing w:beforeLines="20" w:before="48" w:afterLines="20" w:after="48"/>
+              <w:jc w:val="center"/>
+              <w:rPr>
+                <w:rFonts w:ascii="Times New Roman" w:hAnsi="Times New Roman" w:cs="Times New Roman"/>
+                <w:color w:val="000000" w:themeColor="text1"/>
+                <w:sz w:val="22"/>
+              </w:rPr>
+            </w:pPr>
+            <w:r>
+              <w:rPr>
+                <w:rFonts w:ascii="Times New Roman" w:eastAsia="Helvetica" w:hAnsi="Helvetica" w:cs="Helvetica"/>
+                <w:color w:val="000000"/>
+                <w:sz w:val="22"/>
+              </w:rPr>
+              <w:t>2 (1.8)</w:t>
             </w:r>
           </w:p>
         </w:tc>
@@ -10124,7 +10879,7 @@
                 <w:color w:val="111111"/>
                 <w:sz w:val="22"/>
               </w:rPr>
-              <w:t>4</w:t>
+              <w:t>8</w:t>
             </w:r>
           </w:p>
         </w:tc>
@@ -10164,6 +10919,32 @@
               <w:jc w:val="center"/>
               <w:rPr>
                 <w:rFonts w:ascii="Times New Roman" w:hAnsi="Times New Roman" w:cs="Times New Roman"/>
+                <w:color w:val="C00000"/>
+                <w:sz w:val="22"/>
+              </w:rPr>
+            </w:pPr>
+            <w:r>
+              <w:rPr>
+                <w:rFonts w:ascii="Times New Roman" w:eastAsia="Arial" w:hAnsi="Times New Roman" w:cs="Times New Roman"/>
+                <w:color w:val="C00000"/>
+                <w:sz w:val="22"/>
+              </w:rPr>
+              <w:t>0.0</w:t>
+            </w:r>
+          </w:p>
+        </w:tc>
+        <w:tc>
+          <w:tcPr>
+            <w:tcW w:w="1886" w:type="dxa"/>
+            <w:shd w:val="clear" w:color="auto" w:fill="F2F2F2" w:themeFill="background1" w:themeFillShade="F2"/>
+            <w:vAlign w:val="center"/>
+          </w:tcPr>
+          <w:p>
+            <w:pPr>
+              <w:spacing w:beforeLines="20" w:before="48" w:afterLines="20" w:after="48"/>
+              <w:jc w:val="center"/>
+              <w:rPr>
+                <w:rFonts w:ascii="Times New Roman" w:hAnsi="Times New Roman" w:cs="Times New Roman"/>
                 <w:color w:val="000000" w:themeColor="text1"/>
                 <w:sz w:val="22"/>
               </w:rPr>
@@ -10174,7 +10955,177 @@
                 <w:color w:val="111111"/>
                 <w:sz w:val="22"/>
               </w:rPr>
-              <w:t>4.5</w:t>
+              <w:t>33 (</w:t>
+            </w:r>
+            <w:r>
+              <w:rPr>
+                <w:rFonts w:ascii="Times New Roman" w:eastAsia="Arial" w:hAnsi="Times New Roman" w:cs="Times New Roman"/>
+                <w:color w:val="000000" w:themeColor="text1"/>
+                <w:sz w:val="22"/>
+              </w:rPr>
+              <w:t>70.2</w:t>
+            </w:r>
+            <w:r>
+              <w:rPr>
+                <w:rFonts w:ascii="Times New Roman" w:eastAsia="Arial" w:hAnsi="Times New Roman" w:cs="Times New Roman"/>
+                <w:color w:val="111111"/>
+                <w:sz w:val="22"/>
+              </w:rPr>
+              <w:t>)</w:t>
+            </w:r>
+          </w:p>
+        </w:tc>
+        <w:tc>
+          <w:tcPr>
+            <w:tcW w:w="1887" w:type="dxa"/>
+            <w:shd w:val="clear" w:color="auto" w:fill="F2F2F2" w:themeFill="background1" w:themeFillShade="F2"/>
+            <w:vAlign w:val="center"/>
+          </w:tcPr>
+          <w:p>
+            <w:pPr>
+              <w:spacing w:beforeLines="20" w:before="48" w:afterLines="20" w:after="48"/>
+              <w:jc w:val="center"/>
+              <w:rPr>
+                <w:rFonts w:ascii="Times New Roman" w:hAnsi="Times New Roman" w:cs="Times New Roman"/>
+                <w:color w:val="000000" w:themeColor="text1"/>
+                <w:sz w:val="22"/>
+              </w:rPr>
+            </w:pPr>
+            <w:r>
+              <w:rPr>
+                <w:rFonts w:ascii="Times New Roman" w:eastAsia="Helvetica" w:hAnsi="Helvetica" w:cs="Helvetica"/>
+                <w:color w:val="000000"/>
+                <w:sz w:val="22"/>
+              </w:rPr>
+              <w:t>60 (53.6)</w:t>
+            </w:r>
+          </w:p>
+        </w:tc>
+        <w:tc>
+          <w:tcPr>
+            <w:tcW w:w="1887" w:type="dxa"/>
+            <w:vAlign w:val="center"/>
+          </w:tcPr>
+          <w:p>
+            <w:pPr>
+              <w:spacing w:beforeLines="20" w:before="48" w:afterLines="20" w:after="48"/>
+              <w:jc w:val="center"/>
+              <w:rPr>
+                <w:rFonts w:ascii="Times New Roman" w:hAnsi="Times New Roman" w:cs="Times New Roman"/>
+                <w:color w:val="000000" w:themeColor="text1"/>
+                <w:sz w:val="22"/>
+              </w:rPr>
+            </w:pPr>
+            <w:r>
+              <w:rPr>
+                <w:rFonts w:ascii="Times New Roman" w:eastAsia="Arial" w:hAnsi="Times New Roman" w:cs="Times New Roman"/>
+                <w:color w:val="111111"/>
+                <w:sz w:val="22"/>
+              </w:rPr>
+              <w:t>0 (0.0)</w:t>
+            </w:r>
+          </w:p>
+        </w:tc>
+        <w:tc>
+          <w:tcPr>
+            <w:tcW w:w="1887" w:type="dxa"/>
+            <w:vAlign w:val="center"/>
+          </w:tcPr>
+          <w:p>
+            <w:pPr>
+              <w:spacing w:beforeLines="20" w:before="48" w:afterLines="20" w:after="48"/>
+              <w:jc w:val="center"/>
+              <w:rPr>
+                <w:rFonts w:ascii="Times New Roman" w:hAnsi="Times New Roman" w:cs="Times New Roman"/>
+                <w:color w:val="000000" w:themeColor="text1"/>
+                <w:sz w:val="22"/>
+              </w:rPr>
+            </w:pPr>
+            <w:r>
+              <w:rPr>
+                <w:rFonts w:ascii="Times New Roman" w:eastAsia="Helvetica" w:hAnsi="Helvetica" w:cs="Helvetica"/>
+                <w:color w:val="000000"/>
+                <w:sz w:val="22"/>
+              </w:rPr>
+              <w:t>1 (0.9)</w:t>
+            </w:r>
+          </w:p>
+        </w:tc>
+      </w:tr>
+      <w:tr>
+        <w:tc>
+          <w:tcPr>
+            <w:tcW w:w="742" w:type="dxa"/>
+            <w:shd w:val="clear" w:color="auto" w:fill="F2F2F2" w:themeFill="background1" w:themeFillShade="F2"/>
+            <w:vAlign w:val="center"/>
+          </w:tcPr>
+          <w:p>
+            <w:pPr>
+              <w:spacing w:beforeLines="20" w:before="48" w:afterLines="20" w:after="48"/>
+              <w:jc w:val="center"/>
+              <w:rPr>
+                <w:rFonts w:ascii="Times New Roman" w:hAnsi="Times New Roman" w:cs="Times New Roman"/>
+                <w:color w:val="000000" w:themeColor="text1"/>
+                <w:sz w:val="22"/>
+              </w:rPr>
+            </w:pPr>
+            <w:r>
+              <w:rPr>
+                <w:rFonts w:ascii="Times New Roman" w:eastAsia="Arial" w:hAnsi="Times New Roman" w:cs="Times New Roman"/>
+                <w:color w:val="111111"/>
+                <w:sz w:val="22"/>
+              </w:rPr>
+              <w:t>9</w:t>
+            </w:r>
+          </w:p>
+        </w:tc>
+        <w:tc>
+          <w:tcPr>
+            <w:tcW w:w="889" w:type="dxa"/>
+            <w:vAlign w:val="center"/>
+          </w:tcPr>
+          <w:p>
+            <w:pPr>
+              <w:spacing w:beforeLines="20" w:before="48" w:afterLines="20" w:after="48"/>
+              <w:jc w:val="center"/>
+              <w:rPr>
+                <w:rFonts w:ascii="Times New Roman" w:hAnsi="Times New Roman" w:cs="Times New Roman"/>
+                <w:color w:val="C00000"/>
+                <w:sz w:val="22"/>
+              </w:rPr>
+            </w:pPr>
+            <w:r>
+              <w:rPr>
+                <w:rFonts w:ascii="Times New Roman" w:eastAsia="Arial" w:hAnsi="Times New Roman" w:cs="Times New Roman"/>
+                <w:color w:val="C00000"/>
+                <w:sz w:val="22"/>
+              </w:rPr>
+              <w:t>0.0</w:t>
+            </w:r>
+          </w:p>
+        </w:tc>
+        <w:tc>
+          <w:tcPr>
+            <w:tcW w:w="892" w:type="dxa"/>
+            <w:vAlign w:val="center"/>
+          </w:tcPr>
+          <w:p>
+            <w:pPr>
+              <w:spacing w:beforeLines="20" w:before="48" w:afterLines="20" w:after="48"/>
+              <w:jc w:val="center"/>
+              <w:rPr>
+                <w:rFonts w:ascii="Times New Roman" w:hAnsi="Times New Roman" w:cs="Times New Roman"/>
+                <w:color w:val="C00000"/>
+                <w:sz w:val="22"/>
+              </w:rPr>
+            </w:pPr>
+            <w:r>
+              <w:rPr>
+                <w:rFonts w:ascii="Times New Roman" w:eastAsia="Arial" w:hAnsi="Times New Roman" w:cs="Times New Roman"/>
+                <w:color w:val="C00000"/>
+                <w:sz w:val="22"/>
+              </w:rPr>
+              <w:t>0.0</w:t>
             </w:r>
           </w:p>
         </w:tc>
@@ -10200,23 +11151,187 @@
                 <w:color w:val="111111"/>
                 <w:sz w:val="22"/>
               </w:rPr>
-              <w:t>25 (</w:t>
-            </w:r>
+              <w:t>32 (68.1)</w:t>
+            </w:r>
+          </w:p>
+        </w:tc>
+        <w:tc>
+          <w:tcPr>
+            <w:tcW w:w="1887" w:type="dxa"/>
+            <w:shd w:val="clear" w:color="auto" w:fill="F2F2F2" w:themeFill="background1" w:themeFillShade="F2"/>
+            <w:vAlign w:val="center"/>
+          </w:tcPr>
+          <w:p>
+            <w:pPr>
+              <w:spacing w:beforeLines="20" w:before="48" w:afterLines="20" w:after="48"/>
+              <w:jc w:val="center"/>
+              <w:rPr>
+                <w:rFonts w:ascii="Times New Roman" w:hAnsi="Times New Roman" w:cs="Times New Roman"/>
+                <w:color w:val="000000" w:themeColor="text1"/>
+                <w:sz w:val="22"/>
+              </w:rPr>
+            </w:pPr>
+            <w:r>
+              <w:rPr>
+                <w:rFonts w:ascii="Times New Roman" w:eastAsia="Helvetica" w:hAnsi="Helvetica" w:cs="Helvetica"/>
+                <w:color w:val="000000"/>
+                <w:sz w:val="22"/>
+              </w:rPr>
+              <w:t>65 (58.0)</w:t>
+            </w:r>
+          </w:p>
+        </w:tc>
+        <w:tc>
+          <w:tcPr>
+            <w:tcW w:w="1887" w:type="dxa"/>
+            <w:vAlign w:val="center"/>
+          </w:tcPr>
+          <w:p>
+            <w:pPr>
+              <w:spacing w:beforeLines="20" w:before="48" w:afterLines="20" w:after="48"/>
+              <w:jc w:val="center"/>
+              <w:rPr>
+                <w:rFonts w:ascii="Times New Roman" w:hAnsi="Times New Roman" w:cs="Times New Roman"/>
+                <w:color w:val="000000" w:themeColor="text1"/>
+                <w:sz w:val="22"/>
+              </w:rPr>
+            </w:pPr>
+            <w:r>
+              <w:rPr>
+                <w:rFonts w:ascii="Times New Roman" w:eastAsia="Arial" w:hAnsi="Times New Roman" w:cs="Times New Roman"/>
+                <w:color w:val="111111"/>
+                <w:sz w:val="22"/>
+              </w:rPr>
+              <w:t>1 (2.1)</w:t>
+            </w:r>
+          </w:p>
+        </w:tc>
+        <w:tc>
+          <w:tcPr>
+            <w:tcW w:w="1887" w:type="dxa"/>
+            <w:vAlign w:val="center"/>
+          </w:tcPr>
+          <w:p>
+            <w:pPr>
+              <w:spacing w:beforeLines="20" w:before="48" w:afterLines="20" w:after="48"/>
+              <w:jc w:val="center"/>
+              <w:rPr>
+                <w:rFonts w:ascii="Times New Roman" w:hAnsi="Times New Roman" w:cs="Times New Roman"/>
+                <w:color w:val="000000" w:themeColor="text1"/>
+                <w:sz w:val="22"/>
+              </w:rPr>
+            </w:pPr>
+            <w:r>
+              <w:rPr>
+                <w:rFonts w:ascii="Times New Roman" w:eastAsia="Helvetica" w:hAnsi="Helvetica" w:cs="Helvetica"/>
+                <w:color w:val="000000"/>
+                <w:sz w:val="22"/>
+              </w:rPr>
+              <w:t>2 (1.8)</w:t>
+            </w:r>
+          </w:p>
+        </w:tc>
+      </w:tr>
+      <w:tr>
+        <w:tc>
+          <w:tcPr>
+            <w:tcW w:w="742" w:type="dxa"/>
+            <w:shd w:val="clear" w:color="auto" w:fill="F2F2F2" w:themeFill="background1" w:themeFillShade="F2"/>
+            <w:vAlign w:val="center"/>
+          </w:tcPr>
+          <w:p>
+            <w:pPr>
+              <w:spacing w:beforeLines="20" w:before="48" w:afterLines="20" w:after="48"/>
+              <w:jc w:val="center"/>
+              <w:rPr>
+                <w:rFonts w:ascii="Times New Roman" w:hAnsi="Times New Roman" w:cs="Times New Roman"/>
+                <w:color w:val="000000" w:themeColor="text1"/>
+                <w:sz w:val="22"/>
+              </w:rPr>
+            </w:pPr>
+            <w:r>
+              <w:rPr>
+                <w:rFonts w:ascii="Times New Roman" w:eastAsia="Arial" w:hAnsi="Times New Roman" w:cs="Times New Roman"/>
+                <w:color w:val="111111"/>
+                <w:sz w:val="22"/>
+              </w:rPr>
+              <w:t>10</w:t>
+            </w:r>
+          </w:p>
+        </w:tc>
+        <w:tc>
+          <w:tcPr>
+            <w:tcW w:w="889" w:type="dxa"/>
+            <w:vAlign w:val="center"/>
+          </w:tcPr>
+          <w:p>
+            <w:pPr>
+              <w:spacing w:beforeLines="20" w:before="48" w:afterLines="20" w:after="48"/>
+              <w:jc w:val="center"/>
+              <w:rPr>
+                <w:rFonts w:ascii="Times New Roman" w:hAnsi="Times New Roman" w:cs="Times New Roman"/>
+                <w:color w:val="C00000"/>
+                <w:sz w:val="22"/>
+              </w:rPr>
+            </w:pPr>
             <w:r>
               <w:rPr>
                 <w:rFonts w:ascii="Times New Roman" w:eastAsia="Arial" w:hAnsi="Times New Roman" w:cs="Times New Roman"/>
                 <w:color w:val="C00000"/>
                 <w:sz w:val="22"/>
               </w:rPr>
-              <w:t>53.2</w:t>
-            </w:r>
+              <w:t>0.0</w:t>
+            </w:r>
+          </w:p>
+        </w:tc>
+        <w:tc>
+          <w:tcPr>
+            <w:tcW w:w="892" w:type="dxa"/>
+            <w:vAlign w:val="center"/>
+          </w:tcPr>
+          <w:p>
+            <w:pPr>
+              <w:spacing w:beforeLines="20" w:before="48" w:afterLines="20" w:after="48"/>
+              <w:jc w:val="center"/>
+              <w:rPr>
+                <w:rFonts w:ascii="Times New Roman" w:hAnsi="Times New Roman" w:cs="Times New Roman"/>
+                <w:color w:val="C00000"/>
+                <w:sz w:val="22"/>
+              </w:rPr>
+            </w:pPr>
+            <w:r>
+              <w:rPr>
+                <w:rFonts w:ascii="Times New Roman" w:eastAsia="Arial" w:hAnsi="Times New Roman" w:cs="Times New Roman"/>
+                <w:color w:val="C00000"/>
+                <w:sz w:val="22"/>
+              </w:rPr>
+              <w:t>0.0</w:t>
+            </w:r>
+          </w:p>
+        </w:tc>
+        <w:tc>
+          <w:tcPr>
+            <w:tcW w:w="1886" w:type="dxa"/>
+            <w:shd w:val="clear" w:color="auto" w:fill="F2F2F2" w:themeFill="background1" w:themeFillShade="F2"/>
+            <w:vAlign w:val="center"/>
+          </w:tcPr>
+          <w:p>
+            <w:pPr>
+              <w:spacing w:beforeLines="20" w:before="48" w:afterLines="20" w:after="48"/>
+              <w:jc w:val="center"/>
+              <w:rPr>
+                <w:rFonts w:ascii="Times New Roman" w:hAnsi="Times New Roman" w:cs="Times New Roman"/>
+                <w:color w:val="000000" w:themeColor="text1"/>
+                <w:sz w:val="22"/>
+              </w:rPr>
+            </w:pPr>
             <w:r>
               <w:rPr>
                 <w:rFonts w:ascii="Times New Roman" w:eastAsia="Arial" w:hAnsi="Times New Roman" w:cs="Times New Roman"/>
                 <w:color w:val="111111"/>
                 <w:sz w:val="22"/>
               </w:rPr>
-              <w:t>)</w:t>
+              <w:t>34 (72.3)</w:t>
             </w:r>
           </w:p>
         </w:tc>
@@ -10238,33 +11353,172 @@
             </w:pPr>
             <w:r>
               <w:rPr>
+                <w:rFonts w:ascii="Times New Roman" w:eastAsia="Helvetica" w:hAnsi="Helvetica" w:cs="Helvetica"/>
+                <w:color w:val="000000"/>
+                <w:sz w:val="22"/>
+              </w:rPr>
+              <w:t>68 (60.7)</w:t>
+            </w:r>
+          </w:p>
+        </w:tc>
+        <w:tc>
+          <w:tcPr>
+            <w:tcW w:w="1887" w:type="dxa"/>
+            <w:vAlign w:val="center"/>
+          </w:tcPr>
+          <w:p>
+            <w:pPr>
+              <w:spacing w:beforeLines="20" w:before="48" w:afterLines="20" w:after="48"/>
+              <w:jc w:val="center"/>
+              <w:rPr>
+                <w:rFonts w:ascii="Times New Roman" w:hAnsi="Times New Roman" w:cs="Times New Roman"/>
+                <w:color w:val="000000" w:themeColor="text1"/>
+                <w:sz w:val="22"/>
+              </w:rPr>
+            </w:pPr>
+            <w:r>
+              <w:rPr>
                 <w:rFonts w:ascii="Times New Roman" w:eastAsia="Arial" w:hAnsi="Times New Roman" w:cs="Times New Roman"/>
                 <w:color w:val="111111"/>
                 <w:sz w:val="22"/>
               </w:rPr>
-              <w:t>41 (</w:t>
-            </w:r>
+              <w:t>0 (0.0)</w:t>
+            </w:r>
+          </w:p>
+        </w:tc>
+        <w:tc>
+          <w:tcPr>
+            <w:tcW w:w="1887" w:type="dxa"/>
+            <w:vAlign w:val="center"/>
+          </w:tcPr>
+          <w:p>
+            <w:pPr>
+              <w:spacing w:beforeLines="20" w:before="48" w:afterLines="20" w:after="48"/>
+              <w:jc w:val="center"/>
+              <w:rPr>
+                <w:rFonts w:ascii="Times New Roman" w:hAnsi="Times New Roman" w:cs="Times New Roman"/>
+                <w:color w:val="000000" w:themeColor="text1"/>
+                <w:sz w:val="22"/>
+              </w:rPr>
+            </w:pPr>
+            <w:r>
+              <w:rPr>
+                <w:rFonts w:ascii="Times New Roman" w:eastAsia="Helvetica" w:hAnsi="Helvetica" w:cs="Helvetica"/>
+                <w:color w:val="000000"/>
+                <w:sz w:val="22"/>
+              </w:rPr>
+              <w:t>1 (0.9)</w:t>
+            </w:r>
+          </w:p>
+        </w:tc>
+      </w:tr>
+      <w:tr>
+        <w:tc>
+          <w:tcPr>
+            <w:tcW w:w="742" w:type="dxa"/>
+            <w:shd w:val="clear" w:color="auto" w:fill="F2F2F2" w:themeFill="background1" w:themeFillShade="F2"/>
+            <w:vAlign w:val="center"/>
+          </w:tcPr>
+          <w:p>
+            <w:pPr>
+              <w:spacing w:beforeLines="20" w:before="48" w:afterLines="20" w:after="48"/>
+              <w:jc w:val="center"/>
+              <w:rPr>
+                <w:rFonts w:ascii="Times New Roman" w:hAnsi="Times New Roman" w:cs="Times New Roman"/>
+                <w:color w:val="000000" w:themeColor="text1"/>
+                <w:sz w:val="22"/>
+              </w:rPr>
+            </w:pPr>
+            <w:r>
+              <w:rPr>
+                <w:rFonts w:ascii="Times New Roman" w:eastAsia="Arial" w:hAnsi="Times New Roman" w:cs="Times New Roman"/>
+                <w:color w:val="111111"/>
+                <w:sz w:val="22"/>
+              </w:rPr>
+              <w:t>11</w:t>
+            </w:r>
+          </w:p>
+        </w:tc>
+        <w:tc>
+          <w:tcPr>
+            <w:tcW w:w="889" w:type="dxa"/>
+            <w:vAlign w:val="center"/>
+          </w:tcPr>
+          <w:p>
+            <w:pPr>
+              <w:spacing w:beforeLines="20" w:before="48" w:afterLines="20" w:after="48"/>
+              <w:jc w:val="center"/>
+              <w:rPr>
+                <w:rFonts w:ascii="Times New Roman" w:hAnsi="Times New Roman" w:cs="Times New Roman"/>
+                <w:color w:val="C00000"/>
+                <w:sz w:val="22"/>
+              </w:rPr>
+            </w:pPr>
             <w:r>
               <w:rPr>
                 <w:rFonts w:ascii="Times New Roman" w:eastAsia="Arial" w:hAnsi="Times New Roman" w:cs="Times New Roman"/>
                 <w:color w:val="C00000"/>
                 <w:sz w:val="22"/>
               </w:rPr>
-              <w:t>41.8</w:t>
-            </w:r>
+              <w:t>0.0</w:t>
+            </w:r>
+          </w:p>
+        </w:tc>
+        <w:tc>
+          <w:tcPr>
+            <w:tcW w:w="892" w:type="dxa"/>
+            <w:vAlign w:val="center"/>
+          </w:tcPr>
+          <w:p>
+            <w:pPr>
+              <w:spacing w:beforeLines="20" w:before="48" w:afterLines="20" w:after="48"/>
+              <w:jc w:val="center"/>
+              <w:rPr>
+                <w:rFonts w:ascii="Times New Roman" w:hAnsi="Times New Roman" w:cs="Times New Roman"/>
+                <w:color w:val="C00000"/>
+                <w:sz w:val="22"/>
+              </w:rPr>
+            </w:pPr>
+            <w:r>
+              <w:rPr>
+                <w:rFonts w:ascii="Times New Roman" w:eastAsia="Arial" w:hAnsi="Times New Roman" w:cs="Times New Roman"/>
+                <w:color w:val="C00000"/>
+                <w:sz w:val="22"/>
+              </w:rPr>
+              <w:t>0.0</w:t>
+            </w:r>
+          </w:p>
+        </w:tc>
+        <w:tc>
+          <w:tcPr>
+            <w:tcW w:w="1886" w:type="dxa"/>
+            <w:shd w:val="clear" w:color="auto" w:fill="F2F2F2" w:themeFill="background1" w:themeFillShade="F2"/>
+            <w:vAlign w:val="center"/>
+          </w:tcPr>
+          <w:p>
+            <w:pPr>
+              <w:spacing w:beforeLines="20" w:before="48" w:afterLines="20" w:after="48"/>
+              <w:jc w:val="center"/>
+              <w:rPr>
+                <w:rFonts w:ascii="Times New Roman" w:hAnsi="Times New Roman" w:cs="Times New Roman"/>
+                <w:color w:val="000000" w:themeColor="text1"/>
+                <w:sz w:val="22"/>
+              </w:rPr>
+            </w:pPr>
             <w:r>
               <w:rPr>
                 <w:rFonts w:ascii="Times New Roman" w:eastAsia="Arial" w:hAnsi="Times New Roman" w:cs="Times New Roman"/>
                 <w:color w:val="111111"/>
                 <w:sz w:val="22"/>
               </w:rPr>
-              <w:t>)</w:t>
+              <w:t>36 (76.6)</w:t>
             </w:r>
           </w:p>
         </w:tc>
         <w:tc>
           <w:tcPr>
             <w:tcW w:w="1887" w:type="dxa"/>
+            <w:shd w:val="clear" w:color="auto" w:fill="F2F2F2" w:themeFill="background1" w:themeFillShade="F2"/>
             <w:vAlign w:val="center"/>
           </w:tcPr>
           <w:p>
@@ -10279,11 +11533,36 @@
             </w:pPr>
             <w:r>
               <w:rPr>
+                <w:rFonts w:ascii="Times New Roman" w:eastAsia="Helvetica" w:hAnsi="Helvetica" w:cs="Helvetica"/>
+                <w:color w:val="000000"/>
+                <w:sz w:val="22"/>
+              </w:rPr>
+              <w:t>70 (62.5)</w:t>
+            </w:r>
+          </w:p>
+        </w:tc>
+        <w:tc>
+          <w:tcPr>
+            <w:tcW w:w="1887" w:type="dxa"/>
+            <w:vAlign w:val="center"/>
+          </w:tcPr>
+          <w:p>
+            <w:pPr>
+              <w:spacing w:beforeLines="20" w:before="48" w:afterLines="20" w:after="48"/>
+              <w:jc w:val="center"/>
+              <w:rPr>
+                <w:rFonts w:ascii="Times New Roman" w:hAnsi="Times New Roman" w:cs="Times New Roman"/>
+                <w:color w:val="000000" w:themeColor="text1"/>
+                <w:sz w:val="22"/>
+              </w:rPr>
+            </w:pPr>
+            <w:r>
+              <w:rPr>
                 <w:rFonts w:ascii="Times New Roman" w:eastAsia="Arial" w:hAnsi="Times New Roman" w:cs="Times New Roman"/>
                 <w:color w:val="111111"/>
                 <w:sz w:val="22"/>
               </w:rPr>
-              <w:t>2 (4.3)</w:t>
+              <w:t>0 (0.0)</w:t>
             </w:r>
           </w:p>
         </w:tc>
@@ -10304,1396 +11583,8 @@
             </w:pPr>
             <w:r>
               <w:rPr>
-                <w:rFonts w:ascii="Times New Roman" w:eastAsia="Arial" w:hAnsi="Times New Roman" w:cs="Times New Roman"/>
-                <w:color w:val="111111"/>
-                <w:sz w:val="22"/>
-              </w:rPr>
-              <w:t>4 (4.1)</w:t>
-            </w:r>
-          </w:p>
-        </w:tc>
-      </w:tr>
-      <w:tr>
-        <w:tc>
-          <w:tcPr>
-            <w:tcW w:w="742" w:type="dxa"/>
-            <w:shd w:val="clear" w:color="auto" w:fill="F2F2F2" w:themeFill="background1" w:themeFillShade="F2"/>
-            <w:vAlign w:val="center"/>
-          </w:tcPr>
-          <w:p>
-            <w:pPr>
-              <w:spacing w:beforeLines="20" w:before="48" w:afterLines="20" w:after="48"/>
-              <w:jc w:val="center"/>
-              <w:rPr>
-                <w:rFonts w:ascii="Times New Roman" w:hAnsi="Times New Roman" w:cs="Times New Roman"/>
-                <w:color w:val="000000" w:themeColor="text1"/>
-                <w:sz w:val="22"/>
-              </w:rPr>
-            </w:pPr>
-            <w:r>
-              <w:rPr>
-                <w:rFonts w:ascii="Times New Roman" w:eastAsia="Arial" w:hAnsi="Times New Roman" w:cs="Times New Roman"/>
-                <w:color w:val="111111"/>
-                <w:sz w:val="22"/>
-              </w:rPr>
-              <w:t>5</w:t>
-            </w:r>
-          </w:p>
-        </w:tc>
-        <w:tc>
-          <w:tcPr>
-            <w:tcW w:w="889" w:type="dxa"/>
-            <w:vAlign w:val="center"/>
-          </w:tcPr>
-          <w:p>
-            <w:pPr>
-              <w:spacing w:beforeLines="20" w:before="48" w:afterLines="20" w:after="48"/>
-              <w:jc w:val="center"/>
-              <w:rPr>
-                <w:rFonts w:ascii="Times New Roman" w:hAnsi="Times New Roman" w:cs="Times New Roman"/>
-                <w:color w:val="C00000"/>
-                <w:sz w:val="22"/>
-              </w:rPr>
-            </w:pPr>
-            <w:r>
-              <w:rPr>
-                <w:rFonts w:ascii="Times New Roman" w:eastAsia="Arial" w:hAnsi="Times New Roman" w:cs="Times New Roman"/>
-                <w:color w:val="C00000"/>
-                <w:sz w:val="22"/>
-              </w:rPr>
-              <w:t>0.0</w:t>
-            </w:r>
-          </w:p>
-        </w:tc>
-        <w:tc>
-          <w:tcPr>
-            <w:tcW w:w="892" w:type="dxa"/>
-            <w:vAlign w:val="center"/>
-          </w:tcPr>
-          <w:p>
-            <w:pPr>
-              <w:spacing w:beforeLines="20" w:before="48" w:afterLines="20" w:after="48"/>
-              <w:jc w:val="center"/>
-              <w:rPr>
-                <w:rFonts w:ascii="Times New Roman" w:hAnsi="Times New Roman" w:cs="Times New Roman"/>
-                <w:color w:val="000000" w:themeColor="text1"/>
-                <w:sz w:val="22"/>
-              </w:rPr>
-            </w:pPr>
-            <w:r>
-              <w:rPr>
-                <w:rFonts w:ascii="Times New Roman" w:eastAsia="Arial" w:hAnsi="Times New Roman" w:cs="Times New Roman"/>
-                <w:color w:val="111111"/>
-                <w:sz w:val="22"/>
-              </w:rPr>
-              <w:t>3.0</w:t>
-            </w:r>
-          </w:p>
-        </w:tc>
-        <w:tc>
-          <w:tcPr>
-            <w:tcW w:w="1886" w:type="dxa"/>
-            <w:shd w:val="clear" w:color="auto" w:fill="F2F2F2" w:themeFill="background1" w:themeFillShade="F2"/>
-            <w:vAlign w:val="center"/>
-          </w:tcPr>
-          <w:p>
-            <w:pPr>
-              <w:spacing w:beforeLines="20" w:before="48" w:afterLines="20" w:after="48"/>
-              <w:jc w:val="center"/>
-              <w:rPr>
-                <w:rFonts w:ascii="Times New Roman" w:hAnsi="Times New Roman" w:cs="Times New Roman"/>
-                <w:color w:val="000000" w:themeColor="text1"/>
-                <w:sz w:val="22"/>
-              </w:rPr>
-            </w:pPr>
-            <w:r>
-              <w:rPr>
-                <w:rFonts w:ascii="Times New Roman" w:eastAsia="Arial" w:hAnsi="Times New Roman" w:cs="Times New Roman"/>
-                <w:color w:val="111111"/>
-                <w:sz w:val="22"/>
-              </w:rPr>
-              <w:t>29 (</w:t>
-            </w:r>
-            <w:r>
-              <w:rPr>
-                <w:rFonts w:ascii="Times New Roman" w:eastAsia="Arial" w:hAnsi="Times New Roman" w:cs="Times New Roman"/>
-                <w:color w:val="000000" w:themeColor="text1"/>
-                <w:sz w:val="22"/>
-              </w:rPr>
-              <w:t>61.7</w:t>
-            </w:r>
-            <w:r>
-              <w:rPr>
-                <w:rFonts w:ascii="Times New Roman" w:eastAsia="Arial" w:hAnsi="Times New Roman" w:cs="Times New Roman"/>
-                <w:color w:val="111111"/>
-                <w:sz w:val="22"/>
-              </w:rPr>
-              <w:t>)</w:t>
-            </w:r>
-          </w:p>
-        </w:tc>
-        <w:tc>
-          <w:tcPr>
-            <w:tcW w:w="1887" w:type="dxa"/>
-            <w:shd w:val="clear" w:color="auto" w:fill="F2F2F2" w:themeFill="background1" w:themeFillShade="F2"/>
-            <w:vAlign w:val="center"/>
-          </w:tcPr>
-          <w:p>
-            <w:pPr>
-              <w:spacing w:beforeLines="20" w:before="48" w:afterLines="20" w:after="48"/>
-              <w:jc w:val="center"/>
-              <w:rPr>
-                <w:rFonts w:ascii="Times New Roman" w:hAnsi="Times New Roman" w:cs="Times New Roman"/>
-                <w:color w:val="000000" w:themeColor="text1"/>
-                <w:sz w:val="22"/>
-              </w:rPr>
-            </w:pPr>
-            <w:r>
-              <w:rPr>
-                <w:rFonts w:ascii="Times New Roman" w:eastAsia="Arial" w:hAnsi="Times New Roman" w:cs="Times New Roman"/>
-                <w:color w:val="111111"/>
-                <w:sz w:val="22"/>
-              </w:rPr>
-              <w:t>42 (</w:t>
-            </w:r>
-            <w:r>
-              <w:rPr>
-                <w:rFonts w:ascii="Times New Roman" w:eastAsia="Arial" w:hAnsi="Times New Roman" w:cs="Times New Roman"/>
-                <w:color w:val="000000" w:themeColor="text1"/>
-                <w:sz w:val="22"/>
-              </w:rPr>
-              <w:t>42.9</w:t>
-            </w:r>
-            <w:r>
-              <w:rPr>
-                <w:rFonts w:ascii="Times New Roman" w:eastAsia="Arial" w:hAnsi="Times New Roman" w:cs="Times New Roman"/>
-                <w:color w:val="111111"/>
-                <w:sz w:val="22"/>
-              </w:rPr>
-              <w:t>)</w:t>
-            </w:r>
-          </w:p>
-        </w:tc>
-        <w:tc>
-          <w:tcPr>
-            <w:tcW w:w="1887" w:type="dxa"/>
-            <w:vAlign w:val="center"/>
-          </w:tcPr>
-          <w:p>
-            <w:pPr>
-              <w:spacing w:beforeLines="20" w:before="48" w:afterLines="20" w:after="48"/>
-              <w:jc w:val="center"/>
-              <w:rPr>
-                <w:rFonts w:ascii="Times New Roman" w:hAnsi="Times New Roman" w:cs="Times New Roman"/>
-                <w:color w:val="000000" w:themeColor="text1"/>
-                <w:sz w:val="22"/>
-              </w:rPr>
-            </w:pPr>
-            <w:r>
-              <w:rPr>
-                <w:rFonts w:ascii="Times New Roman" w:eastAsia="Arial" w:hAnsi="Times New Roman" w:cs="Times New Roman"/>
-                <w:color w:val="111111"/>
-                <w:sz w:val="22"/>
-              </w:rPr>
-              <w:t>2 (4.3)</w:t>
-            </w:r>
-          </w:p>
-        </w:tc>
-        <w:tc>
-          <w:tcPr>
-            <w:tcW w:w="1887" w:type="dxa"/>
-            <w:vAlign w:val="center"/>
-          </w:tcPr>
-          <w:p>
-            <w:pPr>
-              <w:spacing w:beforeLines="20" w:before="48" w:afterLines="20" w:after="48"/>
-              <w:jc w:val="center"/>
-              <w:rPr>
-                <w:rFonts w:ascii="Times New Roman" w:hAnsi="Times New Roman" w:cs="Times New Roman"/>
-                <w:color w:val="000000" w:themeColor="text1"/>
-                <w:sz w:val="22"/>
-              </w:rPr>
-            </w:pPr>
-            <w:r>
-              <w:rPr>
-                <w:rFonts w:ascii="Times New Roman" w:eastAsia="Arial" w:hAnsi="Times New Roman" w:cs="Times New Roman"/>
-                <w:color w:val="111111"/>
-                <w:sz w:val="22"/>
-              </w:rPr>
-              <w:t>1 (1.0)</w:t>
-            </w:r>
-          </w:p>
-        </w:tc>
-      </w:tr>
-      <w:tr>
-        <w:tc>
-          <w:tcPr>
-            <w:tcW w:w="742" w:type="dxa"/>
-            <w:shd w:val="clear" w:color="auto" w:fill="F2F2F2" w:themeFill="background1" w:themeFillShade="F2"/>
-            <w:vAlign w:val="center"/>
-          </w:tcPr>
-          <w:p>
-            <w:pPr>
-              <w:spacing w:beforeLines="20" w:before="48" w:afterLines="20" w:after="48"/>
-              <w:jc w:val="center"/>
-              <w:rPr>
-                <w:rFonts w:ascii="Times New Roman" w:hAnsi="Times New Roman" w:cs="Times New Roman"/>
-                <w:color w:val="000000" w:themeColor="text1"/>
-                <w:sz w:val="22"/>
-              </w:rPr>
-            </w:pPr>
-            <w:r>
-              <w:rPr>
-                <w:rFonts w:ascii="Times New Roman" w:eastAsia="Arial" w:hAnsi="Times New Roman" w:cs="Times New Roman"/>
-                <w:color w:val="111111"/>
-                <w:sz w:val="22"/>
-              </w:rPr>
-              <w:t>6</w:t>
-            </w:r>
-          </w:p>
-        </w:tc>
-        <w:tc>
-          <w:tcPr>
-            <w:tcW w:w="889" w:type="dxa"/>
-            <w:vAlign w:val="center"/>
-          </w:tcPr>
-          <w:p>
-            <w:pPr>
-              <w:spacing w:beforeLines="20" w:before="48" w:afterLines="20" w:after="48"/>
-              <w:jc w:val="center"/>
-              <w:rPr>
-                <w:rFonts w:ascii="Times New Roman" w:hAnsi="Times New Roman" w:cs="Times New Roman"/>
-                <w:color w:val="C00000"/>
-                <w:sz w:val="22"/>
-              </w:rPr>
-            </w:pPr>
-            <w:r>
-              <w:rPr>
-                <w:rFonts w:ascii="Times New Roman" w:eastAsia="Arial" w:hAnsi="Times New Roman" w:cs="Times New Roman"/>
-                <w:color w:val="C00000"/>
-                <w:sz w:val="22"/>
-              </w:rPr>
-              <w:t>0.0</w:t>
-            </w:r>
-          </w:p>
-        </w:tc>
-        <w:tc>
-          <w:tcPr>
-            <w:tcW w:w="892" w:type="dxa"/>
-            <w:vAlign w:val="center"/>
-          </w:tcPr>
-          <w:p>
-            <w:pPr>
-              <w:spacing w:beforeLines="20" w:before="48" w:afterLines="20" w:after="48"/>
-              <w:jc w:val="center"/>
-              <w:rPr>
-                <w:rFonts w:ascii="Times New Roman" w:hAnsi="Times New Roman" w:cs="Times New Roman"/>
-                <w:color w:val="000000" w:themeColor="text1"/>
-                <w:sz w:val="22"/>
-              </w:rPr>
-            </w:pPr>
-            <w:r>
-              <w:rPr>
-                <w:rFonts w:ascii="Times New Roman" w:eastAsia="Arial" w:hAnsi="Times New Roman" w:cs="Times New Roman"/>
-                <w:color w:val="111111"/>
-                <w:sz w:val="22"/>
-              </w:rPr>
-              <w:t>2.5</w:t>
-            </w:r>
-          </w:p>
-        </w:tc>
-        <w:tc>
-          <w:tcPr>
-            <w:tcW w:w="1886" w:type="dxa"/>
-            <w:shd w:val="clear" w:color="auto" w:fill="F2F2F2" w:themeFill="background1" w:themeFillShade="F2"/>
-            <w:vAlign w:val="center"/>
-          </w:tcPr>
-          <w:p>
-            <w:pPr>
-              <w:spacing w:beforeLines="20" w:before="48" w:afterLines="20" w:after="48"/>
-              <w:jc w:val="center"/>
-              <w:rPr>
-                <w:rFonts w:ascii="Times New Roman" w:hAnsi="Times New Roman" w:cs="Times New Roman"/>
-                <w:color w:val="000000" w:themeColor="text1"/>
-                <w:sz w:val="22"/>
-              </w:rPr>
-            </w:pPr>
-            <w:r>
-              <w:rPr>
-                <w:rFonts w:ascii="Times New Roman" w:eastAsia="Arial" w:hAnsi="Times New Roman" w:cs="Times New Roman"/>
-                <w:color w:val="111111"/>
-                <w:sz w:val="22"/>
-              </w:rPr>
-              <w:t>31 (</w:t>
-            </w:r>
-            <w:r>
-              <w:rPr>
-                <w:rFonts w:ascii="Times New Roman" w:eastAsia="Arial" w:hAnsi="Times New Roman" w:cs="Times New Roman"/>
-                <w:color w:val="000000" w:themeColor="text1"/>
-                <w:sz w:val="22"/>
-              </w:rPr>
-              <w:t>66.0</w:t>
-            </w:r>
-            <w:r>
-              <w:rPr>
-                <w:rFonts w:ascii="Times New Roman" w:eastAsia="Arial" w:hAnsi="Times New Roman" w:cs="Times New Roman"/>
-                <w:color w:val="111111"/>
-                <w:sz w:val="22"/>
-              </w:rPr>
-              <w:t>)</w:t>
-            </w:r>
-          </w:p>
-        </w:tc>
-        <w:tc>
-          <w:tcPr>
-            <w:tcW w:w="1887" w:type="dxa"/>
-            <w:shd w:val="clear" w:color="auto" w:fill="F2F2F2" w:themeFill="background1" w:themeFillShade="F2"/>
-            <w:vAlign w:val="center"/>
-          </w:tcPr>
-          <w:p>
-            <w:pPr>
-              <w:spacing w:beforeLines="20" w:before="48" w:afterLines="20" w:after="48"/>
-              <w:jc w:val="center"/>
-              <w:rPr>
-                <w:rFonts w:ascii="Times New Roman" w:hAnsi="Times New Roman" w:cs="Times New Roman"/>
-                <w:color w:val="000000" w:themeColor="text1"/>
-                <w:sz w:val="22"/>
-              </w:rPr>
-            </w:pPr>
-            <w:r>
-              <w:rPr>
-                <w:rFonts w:ascii="Times New Roman" w:eastAsia="Arial" w:hAnsi="Times New Roman" w:cs="Times New Roman"/>
-                <w:color w:val="111111"/>
-                <w:sz w:val="22"/>
-              </w:rPr>
-              <w:t>47 (</w:t>
-            </w:r>
-            <w:r>
-              <w:rPr>
-                <w:rFonts w:ascii="Times New Roman" w:eastAsia="Arial" w:hAnsi="Times New Roman" w:cs="Times New Roman"/>
-                <w:color w:val="000000" w:themeColor="text1"/>
-                <w:sz w:val="22"/>
-              </w:rPr>
-              <w:t>48.0</w:t>
-            </w:r>
-            <w:r>
-              <w:rPr>
-                <w:rFonts w:ascii="Times New Roman" w:eastAsia="Arial" w:hAnsi="Times New Roman" w:cs="Times New Roman"/>
-                <w:color w:val="111111"/>
-                <w:sz w:val="22"/>
-              </w:rPr>
-              <w:t>)</w:t>
-            </w:r>
-          </w:p>
-        </w:tc>
-        <w:tc>
-          <w:tcPr>
-            <w:tcW w:w="1887" w:type="dxa"/>
-            <w:vAlign w:val="center"/>
-          </w:tcPr>
-          <w:p>
-            <w:pPr>
-              <w:spacing w:beforeLines="20" w:before="48" w:afterLines="20" w:after="48"/>
-              <w:jc w:val="center"/>
-              <w:rPr>
-                <w:rFonts w:ascii="Times New Roman" w:hAnsi="Times New Roman" w:cs="Times New Roman"/>
-                <w:color w:val="000000" w:themeColor="text1"/>
-                <w:sz w:val="22"/>
-              </w:rPr>
-            </w:pPr>
-            <w:r>
-              <w:rPr>
-                <w:rFonts w:ascii="Times New Roman" w:eastAsia="Arial" w:hAnsi="Times New Roman" w:cs="Times New Roman"/>
-                <w:color w:val="111111"/>
-                <w:sz w:val="22"/>
-              </w:rPr>
-              <w:t>2 (4.3)</w:t>
-            </w:r>
-          </w:p>
-        </w:tc>
-        <w:tc>
-          <w:tcPr>
-            <w:tcW w:w="1887" w:type="dxa"/>
-            <w:vAlign w:val="center"/>
-          </w:tcPr>
-          <w:p>
-            <w:pPr>
-              <w:spacing w:beforeLines="20" w:before="48" w:afterLines="20" w:after="48"/>
-              <w:jc w:val="center"/>
-              <w:rPr>
-                <w:rFonts w:ascii="Times New Roman" w:hAnsi="Times New Roman" w:cs="Times New Roman"/>
-                <w:color w:val="000000" w:themeColor="text1"/>
-                <w:sz w:val="22"/>
-              </w:rPr>
-            </w:pPr>
-            <w:r>
-              <w:rPr>
-                <w:rFonts w:ascii="Times New Roman" w:eastAsia="Arial" w:hAnsi="Times New Roman" w:cs="Times New Roman"/>
-                <w:color w:val="111111"/>
-                <w:sz w:val="22"/>
-              </w:rPr>
-              <w:t>3 (3.1)</w:t>
-            </w:r>
-          </w:p>
-        </w:tc>
-      </w:tr>
-      <w:tr>
-        <w:tc>
-          <w:tcPr>
-            <w:tcW w:w="742" w:type="dxa"/>
-            <w:shd w:val="clear" w:color="auto" w:fill="F2F2F2" w:themeFill="background1" w:themeFillShade="F2"/>
-            <w:vAlign w:val="center"/>
-          </w:tcPr>
-          <w:p>
-            <w:pPr>
-              <w:spacing w:beforeLines="20" w:before="48" w:afterLines="20" w:after="48"/>
-              <w:jc w:val="center"/>
-              <w:rPr>
-                <w:rFonts w:ascii="Times New Roman" w:hAnsi="Times New Roman" w:cs="Times New Roman"/>
-                <w:color w:val="000000" w:themeColor="text1"/>
-                <w:sz w:val="22"/>
-              </w:rPr>
-            </w:pPr>
-            <w:r>
-              <w:rPr>
-                <w:rFonts w:ascii="Times New Roman" w:eastAsia="Arial" w:hAnsi="Times New Roman" w:cs="Times New Roman"/>
-                <w:color w:val="111111"/>
-                <w:sz w:val="22"/>
-              </w:rPr>
-              <w:t>7</w:t>
-            </w:r>
-          </w:p>
-        </w:tc>
-        <w:tc>
-          <w:tcPr>
-            <w:tcW w:w="889" w:type="dxa"/>
-            <w:vAlign w:val="center"/>
-          </w:tcPr>
-          <w:p>
-            <w:pPr>
-              <w:spacing w:beforeLines="20" w:before="48" w:afterLines="20" w:after="48"/>
-              <w:jc w:val="center"/>
-              <w:rPr>
-                <w:rFonts w:ascii="Times New Roman" w:hAnsi="Times New Roman" w:cs="Times New Roman"/>
-                <w:color w:val="C00000"/>
-                <w:sz w:val="22"/>
-              </w:rPr>
-            </w:pPr>
-            <w:r>
-              <w:rPr>
-                <w:rFonts w:ascii="Times New Roman" w:eastAsia="Arial" w:hAnsi="Times New Roman" w:cs="Times New Roman"/>
-                <w:color w:val="C00000"/>
-                <w:sz w:val="22"/>
-              </w:rPr>
-              <w:t>0.0</w:t>
-            </w:r>
-          </w:p>
-        </w:tc>
-        <w:tc>
-          <w:tcPr>
-            <w:tcW w:w="892" w:type="dxa"/>
-            <w:vAlign w:val="center"/>
-          </w:tcPr>
-          <w:p>
-            <w:pPr>
-              <w:spacing w:beforeLines="20" w:before="48" w:afterLines="20" w:after="48"/>
-              <w:jc w:val="center"/>
-              <w:rPr>
-                <w:rFonts w:ascii="Times New Roman" w:hAnsi="Times New Roman" w:cs="Times New Roman"/>
-                <w:color w:val="C00000"/>
-                <w:sz w:val="22"/>
-              </w:rPr>
-            </w:pPr>
-            <w:r>
-              <w:rPr>
-                <w:rFonts w:ascii="Times New Roman" w:eastAsia="Arial" w:hAnsi="Times New Roman" w:cs="Times New Roman"/>
-                <w:color w:val="C00000"/>
-                <w:sz w:val="22"/>
-              </w:rPr>
-              <w:t>0.0</w:t>
-            </w:r>
-          </w:p>
-        </w:tc>
-        <w:tc>
-          <w:tcPr>
-            <w:tcW w:w="1886" w:type="dxa"/>
-            <w:shd w:val="clear" w:color="auto" w:fill="F2F2F2" w:themeFill="background1" w:themeFillShade="F2"/>
-            <w:vAlign w:val="center"/>
-          </w:tcPr>
-          <w:p>
-            <w:pPr>
-              <w:spacing w:beforeLines="20" w:before="48" w:afterLines="20" w:after="48"/>
-              <w:jc w:val="center"/>
-              <w:rPr>
-                <w:rFonts w:ascii="Times New Roman" w:hAnsi="Times New Roman" w:cs="Times New Roman"/>
-                <w:color w:val="000000" w:themeColor="text1"/>
-                <w:sz w:val="22"/>
-              </w:rPr>
-            </w:pPr>
-            <w:r>
-              <w:rPr>
-                <w:rFonts w:ascii="Times New Roman" w:eastAsia="Arial" w:hAnsi="Times New Roman" w:cs="Times New Roman"/>
-                <w:color w:val="111111"/>
-                <w:sz w:val="22"/>
-              </w:rPr>
-              <w:t>31 (</w:t>
-            </w:r>
-            <w:r>
-              <w:rPr>
-                <w:rFonts w:ascii="Times New Roman" w:eastAsia="Arial" w:hAnsi="Times New Roman" w:cs="Times New Roman"/>
-                <w:color w:val="000000" w:themeColor="text1"/>
-                <w:sz w:val="22"/>
-              </w:rPr>
-              <w:t>66.0</w:t>
-            </w:r>
-            <w:r>
-              <w:rPr>
-                <w:rFonts w:ascii="Times New Roman" w:eastAsia="Arial" w:hAnsi="Times New Roman" w:cs="Times New Roman"/>
-                <w:color w:val="111111"/>
-                <w:sz w:val="22"/>
-              </w:rPr>
-              <w:t>)</w:t>
-            </w:r>
-          </w:p>
-        </w:tc>
-        <w:tc>
-          <w:tcPr>
-            <w:tcW w:w="1887" w:type="dxa"/>
-            <w:shd w:val="clear" w:color="auto" w:fill="F2F2F2" w:themeFill="background1" w:themeFillShade="F2"/>
-            <w:vAlign w:val="center"/>
-          </w:tcPr>
-          <w:p>
-            <w:pPr>
-              <w:spacing w:beforeLines="20" w:before="48" w:afterLines="20" w:after="48"/>
-              <w:jc w:val="center"/>
-              <w:rPr>
-                <w:rFonts w:ascii="Times New Roman" w:hAnsi="Times New Roman" w:cs="Times New Roman"/>
-                <w:color w:val="000000" w:themeColor="text1"/>
-                <w:sz w:val="22"/>
-              </w:rPr>
-            </w:pPr>
-            <w:r>
-              <w:rPr>
-                <w:rFonts w:ascii="Times New Roman" w:eastAsia="Arial" w:hAnsi="Times New Roman" w:cs="Times New Roman"/>
-                <w:color w:val="111111"/>
-                <w:sz w:val="22"/>
-              </w:rPr>
-              <w:t>56 (</w:t>
-            </w:r>
-            <w:r>
-              <w:rPr>
-                <w:rFonts w:ascii="Times New Roman" w:eastAsia="Arial" w:hAnsi="Times New Roman" w:cs="Times New Roman"/>
-                <w:color w:val="000000" w:themeColor="text1"/>
-                <w:sz w:val="22"/>
-              </w:rPr>
-              <w:t>57.1</w:t>
-            </w:r>
-            <w:r>
-              <w:rPr>
-                <w:rFonts w:ascii="Times New Roman" w:eastAsia="Arial" w:hAnsi="Times New Roman" w:cs="Times New Roman"/>
-                <w:color w:val="111111"/>
-                <w:sz w:val="22"/>
-              </w:rPr>
-              <w:t>)</w:t>
-            </w:r>
-          </w:p>
-        </w:tc>
-        <w:tc>
-          <w:tcPr>
-            <w:tcW w:w="1887" w:type="dxa"/>
-            <w:vAlign w:val="center"/>
-          </w:tcPr>
-          <w:p>
-            <w:pPr>
-              <w:spacing w:beforeLines="20" w:before="48" w:afterLines="20" w:after="48"/>
-              <w:jc w:val="center"/>
-              <w:rPr>
-                <w:rFonts w:ascii="Times New Roman" w:hAnsi="Times New Roman" w:cs="Times New Roman"/>
-                <w:color w:val="000000" w:themeColor="text1"/>
-                <w:sz w:val="22"/>
-              </w:rPr>
-            </w:pPr>
-            <w:r>
-              <w:rPr>
-                <w:rFonts w:ascii="Times New Roman" w:eastAsia="Arial" w:hAnsi="Times New Roman" w:cs="Times New Roman"/>
-                <w:color w:val="111111"/>
-                <w:sz w:val="22"/>
-              </w:rPr>
-              <w:t>2 (4.3)</w:t>
-            </w:r>
-          </w:p>
-        </w:tc>
-        <w:tc>
-          <w:tcPr>
-            <w:tcW w:w="1887" w:type="dxa"/>
-            <w:vAlign w:val="center"/>
-          </w:tcPr>
-          <w:p>
-            <w:pPr>
-              <w:spacing w:beforeLines="20" w:before="48" w:afterLines="20" w:after="48"/>
-              <w:jc w:val="center"/>
-              <w:rPr>
-                <w:rFonts w:ascii="Times New Roman" w:hAnsi="Times New Roman" w:cs="Times New Roman"/>
-                <w:color w:val="000000" w:themeColor="text1"/>
-                <w:sz w:val="22"/>
-              </w:rPr>
-            </w:pPr>
-            <w:r>
-              <w:rPr>
-                <w:rFonts w:ascii="Times New Roman" w:eastAsia="Arial" w:hAnsi="Times New Roman" w:cs="Times New Roman"/>
-                <w:color w:val="111111"/>
-                <w:sz w:val="22"/>
-              </w:rPr>
-              <w:t>0 (0.0)</w:t>
-            </w:r>
-          </w:p>
-        </w:tc>
-      </w:tr>
-      <w:tr>
-        <w:tc>
-          <w:tcPr>
-            <w:tcW w:w="742" w:type="dxa"/>
-            <w:shd w:val="clear" w:color="auto" w:fill="F2F2F2" w:themeFill="background1" w:themeFillShade="F2"/>
-            <w:vAlign w:val="center"/>
-          </w:tcPr>
-          <w:p>
-            <w:pPr>
-              <w:spacing w:beforeLines="20" w:before="48" w:afterLines="20" w:after="48"/>
-              <w:jc w:val="center"/>
-              <w:rPr>
-                <w:rFonts w:ascii="Times New Roman" w:hAnsi="Times New Roman" w:cs="Times New Roman"/>
-                <w:color w:val="000000" w:themeColor="text1"/>
-                <w:sz w:val="22"/>
-              </w:rPr>
-            </w:pPr>
-            <w:r>
-              <w:rPr>
-                <w:rFonts w:ascii="Times New Roman" w:eastAsia="Arial" w:hAnsi="Times New Roman" w:cs="Times New Roman"/>
-                <w:color w:val="111111"/>
-                <w:sz w:val="22"/>
-              </w:rPr>
-              <w:t>8</w:t>
-            </w:r>
-          </w:p>
-        </w:tc>
-        <w:tc>
-          <w:tcPr>
-            <w:tcW w:w="889" w:type="dxa"/>
-            <w:vAlign w:val="center"/>
-          </w:tcPr>
-          <w:p>
-            <w:pPr>
-              <w:spacing w:beforeLines="20" w:before="48" w:afterLines="20" w:after="48"/>
-              <w:jc w:val="center"/>
-              <w:rPr>
-                <w:rFonts w:ascii="Times New Roman" w:hAnsi="Times New Roman" w:cs="Times New Roman"/>
-                <w:color w:val="C00000"/>
-                <w:sz w:val="22"/>
-              </w:rPr>
-            </w:pPr>
-            <w:r>
-              <w:rPr>
-                <w:rFonts w:ascii="Times New Roman" w:eastAsia="Arial" w:hAnsi="Times New Roman" w:cs="Times New Roman"/>
-                <w:color w:val="C00000"/>
-                <w:sz w:val="22"/>
-              </w:rPr>
-              <w:t>0.0</w:t>
-            </w:r>
-          </w:p>
-        </w:tc>
-        <w:tc>
-          <w:tcPr>
-            <w:tcW w:w="892" w:type="dxa"/>
-            <w:vAlign w:val="center"/>
-          </w:tcPr>
-          <w:p>
-            <w:pPr>
-              <w:spacing w:beforeLines="20" w:before="48" w:afterLines="20" w:after="48"/>
-              <w:jc w:val="center"/>
-              <w:rPr>
-                <w:rFonts w:ascii="Times New Roman" w:hAnsi="Times New Roman" w:cs="Times New Roman"/>
-                <w:color w:val="C00000"/>
-                <w:sz w:val="22"/>
-              </w:rPr>
-            </w:pPr>
-            <w:r>
-              <w:rPr>
-                <w:rFonts w:ascii="Times New Roman" w:eastAsia="Arial" w:hAnsi="Times New Roman" w:cs="Times New Roman"/>
-                <w:color w:val="C00000"/>
-                <w:sz w:val="22"/>
-              </w:rPr>
-              <w:t>0.0</w:t>
-            </w:r>
-          </w:p>
-        </w:tc>
-        <w:tc>
-          <w:tcPr>
-            <w:tcW w:w="1886" w:type="dxa"/>
-            <w:shd w:val="clear" w:color="auto" w:fill="F2F2F2" w:themeFill="background1" w:themeFillShade="F2"/>
-            <w:vAlign w:val="center"/>
-          </w:tcPr>
-          <w:p>
-            <w:pPr>
-              <w:spacing w:beforeLines="20" w:before="48" w:afterLines="20" w:after="48"/>
-              <w:jc w:val="center"/>
-              <w:rPr>
-                <w:rFonts w:ascii="Times New Roman" w:hAnsi="Times New Roman" w:cs="Times New Roman"/>
-                <w:color w:val="000000" w:themeColor="text1"/>
-                <w:sz w:val="22"/>
-              </w:rPr>
-            </w:pPr>
-            <w:r>
-              <w:rPr>
-                <w:rFonts w:ascii="Times New Roman" w:eastAsia="Arial" w:hAnsi="Times New Roman" w:cs="Times New Roman"/>
-                <w:color w:val="111111"/>
-                <w:sz w:val="22"/>
-              </w:rPr>
-              <w:t>33 (</w:t>
-            </w:r>
-            <w:r>
-              <w:rPr>
-                <w:rFonts w:ascii="Times New Roman" w:eastAsia="Arial" w:hAnsi="Times New Roman" w:cs="Times New Roman"/>
-                <w:color w:val="000000" w:themeColor="text1"/>
-                <w:sz w:val="22"/>
-              </w:rPr>
-              <w:t>70.2</w:t>
-            </w:r>
-            <w:r>
-              <w:rPr>
-                <w:rFonts w:ascii="Times New Roman" w:eastAsia="Arial" w:hAnsi="Times New Roman" w:cs="Times New Roman"/>
-                <w:color w:val="111111"/>
-                <w:sz w:val="22"/>
-              </w:rPr>
-              <w:t>)</w:t>
-            </w:r>
-          </w:p>
-        </w:tc>
-        <w:tc>
-          <w:tcPr>
-            <w:tcW w:w="1887" w:type="dxa"/>
-            <w:shd w:val="clear" w:color="auto" w:fill="F2F2F2" w:themeFill="background1" w:themeFillShade="F2"/>
-            <w:vAlign w:val="center"/>
-          </w:tcPr>
-          <w:p>
-            <w:pPr>
-              <w:spacing w:beforeLines="20" w:before="48" w:afterLines="20" w:after="48"/>
-              <w:jc w:val="center"/>
-              <w:rPr>
-                <w:rFonts w:ascii="Times New Roman" w:hAnsi="Times New Roman" w:cs="Times New Roman"/>
-                <w:color w:val="000000" w:themeColor="text1"/>
-                <w:sz w:val="22"/>
-              </w:rPr>
-            </w:pPr>
-            <w:r>
-              <w:rPr>
-                <w:rFonts w:ascii="Times New Roman" w:eastAsia="Arial" w:hAnsi="Times New Roman" w:cs="Times New Roman"/>
-                <w:color w:val="111111"/>
-                <w:sz w:val="22"/>
-              </w:rPr>
-              <w:t>53 (</w:t>
-            </w:r>
-            <w:r>
-              <w:rPr>
-                <w:rFonts w:ascii="Times New Roman" w:eastAsia="Arial" w:hAnsi="Times New Roman" w:cs="Times New Roman"/>
-                <w:color w:val="000000" w:themeColor="text1"/>
-                <w:sz w:val="22"/>
-              </w:rPr>
-              <w:t>54.1</w:t>
-            </w:r>
-            <w:r>
-              <w:rPr>
-                <w:rFonts w:ascii="Times New Roman" w:eastAsia="Arial" w:hAnsi="Times New Roman" w:cs="Times New Roman"/>
-                <w:color w:val="111111"/>
-                <w:sz w:val="22"/>
-              </w:rPr>
-              <w:t>)</w:t>
-            </w:r>
-          </w:p>
-        </w:tc>
-        <w:tc>
-          <w:tcPr>
-            <w:tcW w:w="1887" w:type="dxa"/>
-            <w:vAlign w:val="center"/>
-          </w:tcPr>
-          <w:p>
-            <w:pPr>
-              <w:spacing w:beforeLines="20" w:before="48" w:afterLines="20" w:after="48"/>
-              <w:jc w:val="center"/>
-              <w:rPr>
-                <w:rFonts w:ascii="Times New Roman" w:hAnsi="Times New Roman" w:cs="Times New Roman"/>
-                <w:color w:val="000000" w:themeColor="text1"/>
-                <w:sz w:val="22"/>
-              </w:rPr>
-            </w:pPr>
-            <w:r>
-              <w:rPr>
-                <w:rFonts w:ascii="Times New Roman" w:eastAsia="Arial" w:hAnsi="Times New Roman" w:cs="Times New Roman"/>
-                <w:color w:val="111111"/>
-                <w:sz w:val="22"/>
-              </w:rPr>
-              <w:t>0 (0.0)</w:t>
-            </w:r>
-          </w:p>
-        </w:tc>
-        <w:tc>
-          <w:tcPr>
-            <w:tcW w:w="1887" w:type="dxa"/>
-            <w:vAlign w:val="center"/>
-          </w:tcPr>
-          <w:p>
-            <w:pPr>
-              <w:spacing w:beforeLines="20" w:before="48" w:afterLines="20" w:after="48"/>
-              <w:jc w:val="center"/>
-              <w:rPr>
-                <w:rFonts w:ascii="Times New Roman" w:hAnsi="Times New Roman" w:cs="Times New Roman"/>
-                <w:color w:val="000000" w:themeColor="text1"/>
-                <w:sz w:val="22"/>
-              </w:rPr>
-            </w:pPr>
-            <w:r>
-              <w:rPr>
-                <w:rFonts w:ascii="Times New Roman" w:eastAsia="Arial" w:hAnsi="Times New Roman" w:cs="Times New Roman"/>
-                <w:color w:val="111111"/>
-                <w:sz w:val="22"/>
-              </w:rPr>
-              <w:t>1 (1.0)</w:t>
-            </w:r>
-          </w:p>
-        </w:tc>
-      </w:tr>
-      <w:tr>
-        <w:tc>
-          <w:tcPr>
-            <w:tcW w:w="742" w:type="dxa"/>
-            <w:shd w:val="clear" w:color="auto" w:fill="F2F2F2" w:themeFill="background1" w:themeFillShade="F2"/>
-            <w:vAlign w:val="center"/>
-          </w:tcPr>
-          <w:p>
-            <w:pPr>
-              <w:spacing w:beforeLines="20" w:before="48" w:afterLines="20" w:after="48"/>
-              <w:jc w:val="center"/>
-              <w:rPr>
-                <w:rFonts w:ascii="Times New Roman" w:hAnsi="Times New Roman" w:cs="Times New Roman"/>
-                <w:color w:val="000000" w:themeColor="text1"/>
-                <w:sz w:val="22"/>
-              </w:rPr>
-            </w:pPr>
-            <w:r>
-              <w:rPr>
-                <w:rFonts w:ascii="Times New Roman" w:eastAsia="Arial" w:hAnsi="Times New Roman" w:cs="Times New Roman"/>
-                <w:color w:val="111111"/>
-                <w:sz w:val="22"/>
-              </w:rPr>
-              <w:t>9</w:t>
-            </w:r>
-          </w:p>
-        </w:tc>
-        <w:tc>
-          <w:tcPr>
-            <w:tcW w:w="889" w:type="dxa"/>
-            <w:vAlign w:val="center"/>
-          </w:tcPr>
-          <w:p>
-            <w:pPr>
-              <w:spacing w:beforeLines="20" w:before="48" w:afterLines="20" w:after="48"/>
-              <w:jc w:val="center"/>
-              <w:rPr>
-                <w:rFonts w:ascii="Times New Roman" w:hAnsi="Times New Roman" w:cs="Times New Roman"/>
-                <w:color w:val="C00000"/>
-                <w:sz w:val="22"/>
-              </w:rPr>
-            </w:pPr>
-            <w:r>
-              <w:rPr>
-                <w:rFonts w:ascii="Times New Roman" w:eastAsia="Arial" w:hAnsi="Times New Roman" w:cs="Times New Roman"/>
-                <w:color w:val="C00000"/>
-                <w:sz w:val="22"/>
-              </w:rPr>
-              <w:t>0.0</w:t>
-            </w:r>
-          </w:p>
-        </w:tc>
-        <w:tc>
-          <w:tcPr>
-            <w:tcW w:w="892" w:type="dxa"/>
-            <w:vAlign w:val="center"/>
-          </w:tcPr>
-          <w:p>
-            <w:pPr>
-              <w:spacing w:beforeLines="20" w:before="48" w:afterLines="20" w:after="48"/>
-              <w:jc w:val="center"/>
-              <w:rPr>
-                <w:rFonts w:ascii="Times New Roman" w:hAnsi="Times New Roman" w:cs="Times New Roman"/>
-                <w:color w:val="C00000"/>
-                <w:sz w:val="22"/>
-              </w:rPr>
-            </w:pPr>
-            <w:r>
-              <w:rPr>
-                <w:rFonts w:ascii="Times New Roman" w:eastAsia="Arial" w:hAnsi="Times New Roman" w:cs="Times New Roman"/>
-                <w:color w:val="C00000"/>
-                <w:sz w:val="22"/>
-              </w:rPr>
-              <w:t>0.0</w:t>
-            </w:r>
-          </w:p>
-        </w:tc>
-        <w:tc>
-          <w:tcPr>
-            <w:tcW w:w="1886" w:type="dxa"/>
-            <w:shd w:val="clear" w:color="auto" w:fill="F2F2F2" w:themeFill="background1" w:themeFillShade="F2"/>
-            <w:vAlign w:val="center"/>
-          </w:tcPr>
-          <w:p>
-            <w:pPr>
-              <w:spacing w:beforeLines="20" w:before="48" w:afterLines="20" w:after="48"/>
-              <w:jc w:val="center"/>
-              <w:rPr>
-                <w:rFonts w:ascii="Times New Roman" w:hAnsi="Times New Roman" w:cs="Times New Roman"/>
-                <w:color w:val="000000" w:themeColor="text1"/>
-                <w:sz w:val="22"/>
-              </w:rPr>
-            </w:pPr>
-            <w:r>
-              <w:rPr>
-                <w:rFonts w:ascii="Times New Roman" w:eastAsia="Arial" w:hAnsi="Times New Roman" w:cs="Times New Roman"/>
-                <w:color w:val="111111"/>
-                <w:sz w:val="22"/>
-              </w:rPr>
-              <w:t>32 (68.1)</w:t>
-            </w:r>
-          </w:p>
-        </w:tc>
-        <w:tc>
-          <w:tcPr>
-            <w:tcW w:w="1887" w:type="dxa"/>
-            <w:shd w:val="clear" w:color="auto" w:fill="F2F2F2" w:themeFill="background1" w:themeFillShade="F2"/>
-            <w:vAlign w:val="center"/>
-          </w:tcPr>
-          <w:p>
-            <w:pPr>
-              <w:spacing w:beforeLines="20" w:before="48" w:afterLines="20" w:after="48"/>
-              <w:jc w:val="center"/>
-              <w:rPr>
-                <w:rFonts w:ascii="Times New Roman" w:hAnsi="Times New Roman" w:cs="Times New Roman"/>
-                <w:color w:val="000000" w:themeColor="text1"/>
-                <w:sz w:val="22"/>
-              </w:rPr>
-            </w:pPr>
-            <w:r>
-              <w:rPr>
-                <w:rFonts w:ascii="Times New Roman" w:eastAsia="Arial" w:hAnsi="Times New Roman" w:cs="Times New Roman"/>
-                <w:color w:val="111111"/>
-                <w:sz w:val="22"/>
-              </w:rPr>
-              <w:t>58 (59.2)</w:t>
-            </w:r>
-          </w:p>
-        </w:tc>
-        <w:tc>
-          <w:tcPr>
-            <w:tcW w:w="1887" w:type="dxa"/>
-            <w:vAlign w:val="center"/>
-          </w:tcPr>
-          <w:p>
-            <w:pPr>
-              <w:spacing w:beforeLines="20" w:before="48" w:afterLines="20" w:after="48"/>
-              <w:jc w:val="center"/>
-              <w:rPr>
-                <w:rFonts w:ascii="Times New Roman" w:hAnsi="Times New Roman" w:cs="Times New Roman"/>
-                <w:color w:val="000000" w:themeColor="text1"/>
-                <w:sz w:val="22"/>
-              </w:rPr>
-            </w:pPr>
-            <w:r>
-              <w:rPr>
-                <w:rFonts w:ascii="Times New Roman" w:eastAsia="Arial" w:hAnsi="Times New Roman" w:cs="Times New Roman"/>
-                <w:color w:val="111111"/>
-                <w:sz w:val="22"/>
-              </w:rPr>
-              <w:t>1 (2.1)</w:t>
-            </w:r>
-          </w:p>
-        </w:tc>
-        <w:tc>
-          <w:tcPr>
-            <w:tcW w:w="1887" w:type="dxa"/>
-            <w:vAlign w:val="center"/>
-          </w:tcPr>
-          <w:p>
-            <w:pPr>
-              <w:spacing w:beforeLines="20" w:before="48" w:afterLines="20" w:after="48"/>
-              <w:jc w:val="center"/>
-              <w:rPr>
-                <w:rFonts w:ascii="Times New Roman" w:hAnsi="Times New Roman" w:cs="Times New Roman"/>
-                <w:color w:val="000000" w:themeColor="text1"/>
-                <w:sz w:val="22"/>
-              </w:rPr>
-            </w:pPr>
-            <w:r>
-              <w:rPr>
-                <w:rFonts w:ascii="Times New Roman" w:eastAsia="Arial" w:hAnsi="Times New Roman" w:cs="Times New Roman"/>
-                <w:color w:val="111111"/>
-                <w:sz w:val="22"/>
-              </w:rPr>
-              <w:t>2 (2.0)</w:t>
-            </w:r>
-          </w:p>
-        </w:tc>
-      </w:tr>
-      <w:tr>
-        <w:tc>
-          <w:tcPr>
-            <w:tcW w:w="742" w:type="dxa"/>
-            <w:shd w:val="clear" w:color="auto" w:fill="F2F2F2" w:themeFill="background1" w:themeFillShade="F2"/>
-            <w:vAlign w:val="center"/>
-          </w:tcPr>
-          <w:p>
-            <w:pPr>
-              <w:spacing w:beforeLines="20" w:before="48" w:afterLines="20" w:after="48"/>
-              <w:jc w:val="center"/>
-              <w:rPr>
-                <w:rFonts w:ascii="Times New Roman" w:hAnsi="Times New Roman" w:cs="Times New Roman"/>
-                <w:color w:val="000000" w:themeColor="text1"/>
-                <w:sz w:val="22"/>
-              </w:rPr>
-            </w:pPr>
-            <w:r>
-              <w:rPr>
-                <w:rFonts w:ascii="Times New Roman" w:eastAsia="Arial" w:hAnsi="Times New Roman" w:cs="Times New Roman"/>
-                <w:color w:val="111111"/>
-                <w:sz w:val="22"/>
-              </w:rPr>
-              <w:t>10</w:t>
-            </w:r>
-          </w:p>
-        </w:tc>
-        <w:tc>
-          <w:tcPr>
-            <w:tcW w:w="889" w:type="dxa"/>
-            <w:vAlign w:val="center"/>
-          </w:tcPr>
-          <w:p>
-            <w:pPr>
-              <w:spacing w:beforeLines="20" w:before="48" w:afterLines="20" w:after="48"/>
-              <w:jc w:val="center"/>
-              <w:rPr>
-                <w:rFonts w:ascii="Times New Roman" w:hAnsi="Times New Roman" w:cs="Times New Roman"/>
-                <w:color w:val="C00000"/>
-                <w:sz w:val="22"/>
-              </w:rPr>
-            </w:pPr>
-            <w:r>
-              <w:rPr>
-                <w:rFonts w:ascii="Times New Roman" w:eastAsia="Arial" w:hAnsi="Times New Roman" w:cs="Times New Roman"/>
-                <w:color w:val="C00000"/>
-                <w:sz w:val="22"/>
-              </w:rPr>
-              <w:t>0.0</w:t>
-            </w:r>
-          </w:p>
-        </w:tc>
-        <w:tc>
-          <w:tcPr>
-            <w:tcW w:w="892" w:type="dxa"/>
-            <w:vAlign w:val="center"/>
-          </w:tcPr>
-          <w:p>
-            <w:pPr>
-              <w:spacing w:beforeLines="20" w:before="48" w:afterLines="20" w:after="48"/>
-              <w:jc w:val="center"/>
-              <w:rPr>
-                <w:rFonts w:ascii="Times New Roman" w:hAnsi="Times New Roman" w:cs="Times New Roman"/>
-                <w:color w:val="C00000"/>
-                <w:sz w:val="22"/>
-              </w:rPr>
-            </w:pPr>
-            <w:r>
-              <w:rPr>
-                <w:rFonts w:ascii="Times New Roman" w:eastAsia="Arial" w:hAnsi="Times New Roman" w:cs="Times New Roman"/>
-                <w:color w:val="C00000"/>
-                <w:sz w:val="22"/>
-              </w:rPr>
-              <w:t>0.0</w:t>
-            </w:r>
-          </w:p>
-        </w:tc>
-        <w:tc>
-          <w:tcPr>
-            <w:tcW w:w="1886" w:type="dxa"/>
-            <w:shd w:val="clear" w:color="auto" w:fill="F2F2F2" w:themeFill="background1" w:themeFillShade="F2"/>
-            <w:vAlign w:val="center"/>
-          </w:tcPr>
-          <w:p>
-            <w:pPr>
-              <w:spacing w:beforeLines="20" w:before="48" w:afterLines="20" w:after="48"/>
-              <w:jc w:val="center"/>
-              <w:rPr>
-                <w:rFonts w:ascii="Times New Roman" w:hAnsi="Times New Roman" w:cs="Times New Roman"/>
-                <w:color w:val="000000" w:themeColor="text1"/>
-                <w:sz w:val="22"/>
-              </w:rPr>
-            </w:pPr>
-            <w:r>
-              <w:rPr>
-                <w:rFonts w:ascii="Times New Roman" w:eastAsia="Arial" w:hAnsi="Times New Roman" w:cs="Times New Roman"/>
-                <w:color w:val="111111"/>
-                <w:sz w:val="22"/>
-              </w:rPr>
-              <w:t>34 (72.3)</w:t>
-            </w:r>
-          </w:p>
-        </w:tc>
-        <w:tc>
-          <w:tcPr>
-            <w:tcW w:w="1887" w:type="dxa"/>
-            <w:shd w:val="clear" w:color="auto" w:fill="F2F2F2" w:themeFill="background1" w:themeFillShade="F2"/>
-            <w:vAlign w:val="center"/>
-          </w:tcPr>
-          <w:p>
-            <w:pPr>
-              <w:spacing w:beforeLines="20" w:before="48" w:afterLines="20" w:after="48"/>
-              <w:jc w:val="center"/>
-              <w:rPr>
-                <w:rFonts w:ascii="Times New Roman" w:hAnsi="Times New Roman" w:cs="Times New Roman"/>
-                <w:color w:val="000000" w:themeColor="text1"/>
-                <w:sz w:val="22"/>
-              </w:rPr>
-            </w:pPr>
-            <w:r>
-              <w:rPr>
-                <w:rFonts w:ascii="Times New Roman" w:eastAsia="Arial" w:hAnsi="Times New Roman" w:cs="Times New Roman"/>
-                <w:color w:val="111111"/>
-                <w:sz w:val="22"/>
-              </w:rPr>
-              <w:t>60 (61.2)</w:t>
-            </w:r>
-          </w:p>
-        </w:tc>
-        <w:tc>
-          <w:tcPr>
-            <w:tcW w:w="1887" w:type="dxa"/>
-            <w:vAlign w:val="center"/>
-          </w:tcPr>
-          <w:p>
-            <w:pPr>
-              <w:spacing w:beforeLines="20" w:before="48" w:afterLines="20" w:after="48"/>
-              <w:jc w:val="center"/>
-              <w:rPr>
-                <w:rFonts w:ascii="Times New Roman" w:hAnsi="Times New Roman" w:cs="Times New Roman"/>
-                <w:color w:val="000000" w:themeColor="text1"/>
-                <w:sz w:val="22"/>
-              </w:rPr>
-            </w:pPr>
-            <w:r>
-              <w:rPr>
-                <w:rFonts w:ascii="Times New Roman" w:eastAsia="Arial" w:hAnsi="Times New Roman" w:cs="Times New Roman"/>
-                <w:color w:val="111111"/>
-                <w:sz w:val="22"/>
-              </w:rPr>
-              <w:t>0 (0.0)</w:t>
-            </w:r>
-          </w:p>
-        </w:tc>
-        <w:tc>
-          <w:tcPr>
-            <w:tcW w:w="1887" w:type="dxa"/>
-            <w:vAlign w:val="center"/>
-          </w:tcPr>
-          <w:p>
-            <w:pPr>
-              <w:spacing w:beforeLines="20" w:before="48" w:afterLines="20" w:after="48"/>
-              <w:jc w:val="center"/>
-              <w:rPr>
-                <w:rFonts w:ascii="Times New Roman" w:hAnsi="Times New Roman" w:cs="Times New Roman"/>
-                <w:color w:val="000000" w:themeColor="text1"/>
-                <w:sz w:val="22"/>
-              </w:rPr>
-            </w:pPr>
-            <w:r>
-              <w:rPr>
-                <w:rFonts w:ascii="Times New Roman" w:eastAsia="Arial" w:hAnsi="Times New Roman" w:cs="Times New Roman"/>
-                <w:color w:val="111111"/>
-                <w:sz w:val="22"/>
-              </w:rPr>
-              <w:t>1 (1.0)</w:t>
-            </w:r>
-          </w:p>
-        </w:tc>
-      </w:tr>
-      <w:tr>
-        <w:tc>
-          <w:tcPr>
-            <w:tcW w:w="742" w:type="dxa"/>
-            <w:shd w:val="clear" w:color="auto" w:fill="F2F2F2" w:themeFill="background1" w:themeFillShade="F2"/>
-            <w:vAlign w:val="center"/>
-          </w:tcPr>
-          <w:p>
-            <w:pPr>
-              <w:spacing w:beforeLines="20" w:before="48" w:afterLines="20" w:after="48"/>
-              <w:jc w:val="center"/>
-              <w:rPr>
-                <w:rFonts w:ascii="Times New Roman" w:hAnsi="Times New Roman" w:cs="Times New Roman"/>
-                <w:color w:val="000000" w:themeColor="text1"/>
-                <w:sz w:val="22"/>
-              </w:rPr>
-            </w:pPr>
-            <w:r>
-              <w:rPr>
-                <w:rFonts w:ascii="Times New Roman" w:eastAsia="Arial" w:hAnsi="Times New Roman" w:cs="Times New Roman"/>
-                <w:color w:val="111111"/>
-                <w:sz w:val="22"/>
-              </w:rPr>
-              <w:t>11</w:t>
-            </w:r>
-          </w:p>
-        </w:tc>
-        <w:tc>
-          <w:tcPr>
-            <w:tcW w:w="889" w:type="dxa"/>
-            <w:vAlign w:val="center"/>
-          </w:tcPr>
-          <w:p>
-            <w:pPr>
-              <w:spacing w:beforeLines="20" w:before="48" w:afterLines="20" w:after="48"/>
-              <w:jc w:val="center"/>
-              <w:rPr>
-                <w:rFonts w:ascii="Times New Roman" w:hAnsi="Times New Roman" w:cs="Times New Roman"/>
-                <w:color w:val="C00000"/>
-                <w:sz w:val="22"/>
-              </w:rPr>
-            </w:pPr>
-            <w:r>
-              <w:rPr>
-                <w:rFonts w:ascii="Times New Roman" w:eastAsia="Arial" w:hAnsi="Times New Roman" w:cs="Times New Roman"/>
-                <w:color w:val="C00000"/>
-                <w:sz w:val="22"/>
-              </w:rPr>
-              <w:t>0.0</w:t>
-            </w:r>
-          </w:p>
-        </w:tc>
-        <w:tc>
-          <w:tcPr>
-            <w:tcW w:w="892" w:type="dxa"/>
-            <w:vAlign w:val="center"/>
-          </w:tcPr>
-          <w:p>
-            <w:pPr>
-              <w:spacing w:beforeLines="20" w:before="48" w:afterLines="20" w:after="48"/>
-              <w:jc w:val="center"/>
-              <w:rPr>
-                <w:rFonts w:ascii="Times New Roman" w:hAnsi="Times New Roman" w:cs="Times New Roman"/>
-                <w:color w:val="C00000"/>
-                <w:sz w:val="22"/>
-              </w:rPr>
-            </w:pPr>
-            <w:r>
-              <w:rPr>
-                <w:rFonts w:ascii="Times New Roman" w:eastAsia="Arial" w:hAnsi="Times New Roman" w:cs="Times New Roman"/>
-                <w:color w:val="C00000"/>
-                <w:sz w:val="22"/>
-              </w:rPr>
-              <w:t>0.0</w:t>
-            </w:r>
-          </w:p>
-        </w:tc>
-        <w:tc>
-          <w:tcPr>
-            <w:tcW w:w="1886" w:type="dxa"/>
-            <w:shd w:val="clear" w:color="auto" w:fill="F2F2F2" w:themeFill="background1" w:themeFillShade="F2"/>
-            <w:vAlign w:val="center"/>
-          </w:tcPr>
-          <w:p>
-            <w:pPr>
-              <w:spacing w:beforeLines="20" w:before="48" w:afterLines="20" w:after="48"/>
-              <w:jc w:val="center"/>
-              <w:rPr>
-                <w:rFonts w:ascii="Times New Roman" w:hAnsi="Times New Roman" w:cs="Times New Roman"/>
-                <w:color w:val="000000" w:themeColor="text1"/>
-                <w:sz w:val="22"/>
-              </w:rPr>
-            </w:pPr>
-            <w:r>
-              <w:rPr>
-                <w:rFonts w:ascii="Times New Roman" w:eastAsia="Arial" w:hAnsi="Times New Roman" w:cs="Times New Roman"/>
-                <w:color w:val="111111"/>
-                <w:sz w:val="22"/>
-              </w:rPr>
-              <w:t>36 (76.6)</w:t>
-            </w:r>
-          </w:p>
-        </w:tc>
-        <w:tc>
-          <w:tcPr>
-            <w:tcW w:w="1887" w:type="dxa"/>
-            <w:shd w:val="clear" w:color="auto" w:fill="F2F2F2" w:themeFill="background1" w:themeFillShade="F2"/>
-            <w:vAlign w:val="center"/>
-          </w:tcPr>
-          <w:p>
-            <w:pPr>
-              <w:spacing w:beforeLines="20" w:before="48" w:afterLines="20" w:after="48"/>
-              <w:jc w:val="center"/>
-              <w:rPr>
-                <w:rFonts w:ascii="Times New Roman" w:hAnsi="Times New Roman" w:cs="Times New Roman"/>
-                <w:color w:val="000000" w:themeColor="text1"/>
-                <w:sz w:val="22"/>
-              </w:rPr>
-            </w:pPr>
-            <w:r>
-              <w:rPr>
-                <w:rFonts w:ascii="Times New Roman" w:eastAsia="Arial" w:hAnsi="Times New Roman" w:cs="Times New Roman"/>
-                <w:color w:val="111111"/>
-                <w:sz w:val="22"/>
-              </w:rPr>
-              <w:t>62 (63.3)</w:t>
-            </w:r>
-          </w:p>
-        </w:tc>
-        <w:tc>
-          <w:tcPr>
-            <w:tcW w:w="1887" w:type="dxa"/>
-            <w:vAlign w:val="center"/>
-          </w:tcPr>
-          <w:p>
-            <w:pPr>
-              <w:spacing w:beforeLines="20" w:before="48" w:afterLines="20" w:after="48"/>
-              <w:jc w:val="center"/>
-              <w:rPr>
-                <w:rFonts w:ascii="Times New Roman" w:hAnsi="Times New Roman" w:cs="Times New Roman"/>
-                <w:color w:val="000000" w:themeColor="text1"/>
-                <w:sz w:val="22"/>
-              </w:rPr>
-            </w:pPr>
-            <w:r>
-              <w:rPr>
-                <w:rFonts w:ascii="Times New Roman" w:eastAsia="Arial" w:hAnsi="Times New Roman" w:cs="Times New Roman"/>
-                <w:color w:val="111111"/>
-                <w:sz w:val="22"/>
-              </w:rPr>
-              <w:t>0 (0.0)</w:t>
-            </w:r>
-          </w:p>
-        </w:tc>
-        <w:tc>
-          <w:tcPr>
-            <w:tcW w:w="1887" w:type="dxa"/>
-            <w:vAlign w:val="center"/>
-          </w:tcPr>
-          <w:p>
-            <w:pPr>
-              <w:spacing w:beforeLines="20" w:before="48" w:afterLines="20" w:after="48"/>
-              <w:jc w:val="center"/>
-              <w:rPr>
-                <w:rFonts w:ascii="Times New Roman" w:hAnsi="Times New Roman" w:cs="Times New Roman"/>
-                <w:color w:val="000000" w:themeColor="text1"/>
-                <w:sz w:val="22"/>
-              </w:rPr>
-            </w:pPr>
-            <w:r>
-              <w:rPr>
-                <w:rFonts w:ascii="Times New Roman" w:eastAsia="Arial" w:hAnsi="Times New Roman" w:cs="Times New Roman"/>
-                <w:color w:val="111111"/>
+                <w:rFonts w:ascii="Times New Roman" w:eastAsia="Helvetica" w:hAnsi="Helvetica" w:cs="Helvetica"/>
+                <w:color w:val="000000"/>
                 <w:sz w:val="22"/>
               </w:rPr>
               <w:t>0 (0.0)</w:t>
@@ -11837,11 +11728,11 @@
             </w:pPr>
             <w:r>
               <w:rPr>
-                <w:rFonts w:ascii="Times New Roman" w:eastAsia="Arial" w:hAnsi="Times New Roman" w:cs="Times New Roman"/>
-                <w:color w:val="111111"/>
-                <w:sz w:val="22"/>
-              </w:rPr>
-              <w:t>65 (66.3)</w:t>
+                <w:rFonts w:ascii="Times New Roman" w:eastAsia="Helvetica" w:hAnsi="Helvetica" w:cs="Helvetica"/>
+                <w:color w:val="000000"/>
+                <w:sz w:val="22"/>
+              </w:rPr>
+              <w:t>74 (66.1)</w:t>
             </w:r>
           </w:p>
         </w:tc>
@@ -11893,11 +11784,11 @@
             </w:pPr>
             <w:r>
               <w:rPr>
-                <w:rFonts w:ascii="Times New Roman" w:eastAsia="Arial" w:hAnsi="Times New Roman" w:cs="Times New Roman"/>
-                <w:color w:val="111111"/>
-                <w:sz w:val="22"/>
-              </w:rPr>
-              <w:t>2 (2.0)</w:t>
+                <w:rFonts w:ascii="Times New Roman" w:eastAsia="Helvetica" w:hAnsi="Helvetica" w:cs="Helvetica"/>
+                <w:color w:val="000000"/>
+                <w:sz w:val="22"/>
+              </w:rPr>
+              <w:t>2 (1.8)</w:t>
             </w:r>
           </w:p>
         </w:tc>
@@ -12042,7 +11933,31 @@
                 <w:color w:val="111111"/>
                 <w:sz w:val="22"/>
               </w:rPr>
-              <w:t>551 (46.9)</w:t>
+              <w:t>624</w:t>
+            </w:r>
+            <w:r>
+              <w:rPr>
+                <w:rFonts w:ascii="Times New Roman" w:eastAsia="Arial" w:hAnsi="Times New Roman" w:cs="Times New Roman"/>
+                <w:color w:val="111111"/>
+                <w:sz w:val="22"/>
+              </w:rPr>
+              <w:t xml:space="preserve"> (46.</w:t>
+            </w:r>
+            <w:r>
+              <w:rPr>
+                <w:rFonts w:ascii="Times New Roman" w:eastAsia="Arial" w:hAnsi="Times New Roman" w:cs="Times New Roman"/>
+                <w:color w:val="111111"/>
+                <w:sz w:val="22"/>
+              </w:rPr>
+              <w:t>4</w:t>
+            </w:r>
+            <w:r>
+              <w:rPr>
+                <w:rFonts w:ascii="Times New Roman" w:eastAsia="Arial" w:hAnsi="Times New Roman" w:cs="Times New Roman"/>
+                <w:color w:val="111111"/>
+                <w:sz w:val="22"/>
+              </w:rPr>
+              <w:t>)</w:t>
             </w:r>
           </w:p>
         </w:tc>
@@ -12098,7 +12013,31 @@
                 <w:color w:val="111111"/>
                 <w:sz w:val="22"/>
               </w:rPr>
-              <w:t>20 (1.7)</w:t>
+              <w:t>26</w:t>
+            </w:r>
+            <w:r>
+              <w:rPr>
+                <w:rFonts w:ascii="Times New Roman" w:eastAsia="Arial" w:hAnsi="Times New Roman" w:cs="Times New Roman"/>
+                <w:color w:val="111111"/>
+                <w:sz w:val="22"/>
+              </w:rPr>
+              <w:t xml:space="preserve"> (1.</w:t>
+            </w:r>
+            <w:r>
+              <w:rPr>
+                <w:rFonts w:ascii="Times New Roman" w:eastAsia="Arial" w:hAnsi="Times New Roman" w:cs="Times New Roman"/>
+                <w:color w:val="111111"/>
+                <w:sz w:val="22"/>
+              </w:rPr>
+              <w:t>9</w:t>
+            </w:r>
+            <w:r>
+              <w:rPr>
+                <w:rFonts w:ascii="Times New Roman" w:eastAsia="Arial" w:hAnsi="Times New Roman" w:cs="Times New Roman"/>
+                <w:color w:val="111111"/>
+                <w:sz w:val="22"/>
+              </w:rPr>
+              <w:t>)</w:t>
             </w:r>
           </w:p>
         </w:tc>
@@ -12122,7 +12061,6 @@
                 <w:szCs w:val="20"/>
               </w:rPr>
             </w:pPr>
-            <w:commentRangeStart w:id="12"/>
             <w:r>
               <w:rPr>
                 <w:rFonts w:ascii="Times New Roman" w:eastAsia="Arial" w:hAnsi="Times New Roman" w:cs="Times New Roman"/>
@@ -12139,18 +12077,17 @@
                 <w:sz w:val="20"/>
                 <w:szCs w:val="20"/>
               </w:rPr>
-              <w:t>ncludes PTs 2001-2073 and included payments at study visits only.</w:t>
-            </w:r>
-          </w:p>
-          <w:p>
-            <w:pPr>
+              <w:t>ncludes PTs 2001-2073 and included payments at study visits only</w:t>
+            </w:r>
+            <w:r>
               <w:rPr>
                 <w:rFonts w:ascii="Times New Roman" w:eastAsia="Arial" w:hAnsi="Times New Roman" w:cs="Times New Roman"/>
                 <w:color w:val="111111"/>
                 <w:sz w:val="20"/>
                 <w:szCs w:val="20"/>
               </w:rPr>
-            </w:pPr>
+              <w:t xml:space="preserve"> (n = 47)</w:t>
+            </w:r>
             <w:r>
               <w:rPr>
                 <w:rFonts w:ascii="Times New Roman" w:eastAsia="Arial" w:hAnsi="Times New Roman" w:cs="Times New Roman"/>
@@ -12158,17 +12095,18 @@
                 <w:sz w:val="20"/>
                 <w:szCs w:val="20"/>
               </w:rPr>
-              <w:t xml:space="preserve">2. RPA = Revised payment approach. Includes PTs </w:t>
-            </w:r>
-            <w:r>
+              <w:t>.</w:t>
+            </w:r>
+          </w:p>
+          <w:p>
+            <w:pPr>
               <w:rPr>
                 <w:rFonts w:ascii="Times New Roman" w:eastAsia="Arial" w:hAnsi="Times New Roman" w:cs="Times New Roman"/>
                 <w:color w:val="111111"/>
                 <w:sz w:val="20"/>
                 <w:szCs w:val="20"/>
               </w:rPr>
-              <w:t xml:space="preserve">2074 and above. </w:t>
-            </w:r>
+            </w:pPr>
             <w:r>
               <w:rPr>
                 <w:rFonts w:ascii="Times New Roman" w:eastAsia="Arial" w:hAnsi="Times New Roman" w:cs="Times New Roman"/>
@@ -12176,18 +12114,17 @@
                 <w:sz w:val="20"/>
                 <w:szCs w:val="20"/>
               </w:rPr>
-              <w:t>The protocol change became effective on 11/21/2018.</w:t>
-            </w:r>
-          </w:p>
-          <w:p>
-            <w:pPr>
+              <w:t xml:space="preserve">2. RPA = Revised payment approach. Includes PTs </w:t>
+            </w:r>
+            <w:r>
               <w:rPr>
                 <w:rFonts w:ascii="Times New Roman" w:eastAsia="Arial" w:hAnsi="Times New Roman" w:cs="Times New Roman"/>
                 <w:color w:val="111111"/>
                 <w:sz w:val="20"/>
                 <w:szCs w:val="20"/>
               </w:rPr>
-            </w:pPr>
+              <w:t>2074 and above</w:t>
+            </w:r>
             <w:r>
               <w:rPr>
                 <w:rFonts w:ascii="Times New Roman" w:eastAsia="Arial" w:hAnsi="Times New Roman" w:cs="Times New Roman"/>
@@ -12195,18 +12132,17 @@
                 <w:sz w:val="20"/>
                 <w:szCs w:val="20"/>
               </w:rPr>
-              <w:t>3. The number and percent of PTs who completed zero EMAs by cycle and payment approach.</w:t>
-            </w:r>
-          </w:p>
-          <w:p>
-            <w:pPr>
+              <w:t xml:space="preserve"> (n = 112)</w:t>
+            </w:r>
+            <w:r>
               <w:rPr>
                 <w:rFonts w:ascii="Times New Roman" w:eastAsia="Arial" w:hAnsi="Times New Roman" w:cs="Times New Roman"/>
                 <w:color w:val="111111"/>
                 <w:sz w:val="20"/>
                 <w:szCs w:val="20"/>
               </w:rPr>
-            </w:pPr>
+              <w:t xml:space="preserve">. </w:t>
+            </w:r>
             <w:r>
               <w:rPr>
                 <w:rFonts w:ascii="Times New Roman" w:eastAsia="Arial" w:hAnsi="Times New Roman" w:cs="Times New Roman"/>
@@ -12214,7 +12150,7 @@
                 <w:sz w:val="20"/>
                 <w:szCs w:val="20"/>
               </w:rPr>
-              <w:t>4. The number and percent of PTs who completed sever or more EMAs by cycle and payment approach.</w:t>
+              <w:t>The protocol change became effective on 11/21/2018.</w:t>
             </w:r>
           </w:p>
           <w:p>
@@ -12233,17 +12169,66 @@
                 <w:sz w:val="20"/>
                 <w:szCs w:val="20"/>
               </w:rPr>
+              <w:t>3. The number and percent of PTs who completed zero EMAs by cycle and payment approach.</w:t>
+            </w:r>
+          </w:p>
+          <w:p>
+            <w:pPr>
+              <w:rPr>
+                <w:rFonts w:ascii="Times New Roman" w:eastAsia="Arial" w:hAnsi="Times New Roman" w:cs="Times New Roman"/>
+                <w:color w:val="111111"/>
+                <w:sz w:val="20"/>
+                <w:szCs w:val="20"/>
+              </w:rPr>
+            </w:pPr>
+            <w:r>
+              <w:rPr>
+                <w:rFonts w:ascii="Times New Roman" w:eastAsia="Arial" w:hAnsi="Times New Roman" w:cs="Times New Roman"/>
+                <w:color w:val="111111"/>
+                <w:sz w:val="20"/>
+                <w:szCs w:val="20"/>
+              </w:rPr>
+              <w:t>4. The number and percent of PTs who completed sever or more EMAs by cycle and payment approach.</w:t>
+            </w:r>
+          </w:p>
+          <w:p>
+            <w:pPr>
+              <w:rPr>
+                <w:rFonts w:ascii="Times New Roman" w:eastAsia="Arial" w:hAnsi="Times New Roman" w:cs="Times New Roman"/>
+                <w:color w:val="111111"/>
+                <w:sz w:val="20"/>
+                <w:szCs w:val="20"/>
+              </w:rPr>
+            </w:pPr>
+            <w:r>
+              <w:rPr>
+                <w:rFonts w:ascii="Times New Roman" w:eastAsia="Arial" w:hAnsi="Times New Roman" w:cs="Times New Roman"/>
+                <w:color w:val="111111"/>
+                <w:sz w:val="20"/>
+                <w:szCs w:val="20"/>
+              </w:rPr>
               <w:t xml:space="preserve">5. Only includes PTs who completed all 12 15-day cycles. </w:t>
             </w:r>
-            <w:commentRangeEnd w:id="12"/>
-            <w:r>
-              <w:rPr>
-                <w:rStyle w:val="CommentReference"/>
-                <w:rFonts w:ascii="Cambria" w:eastAsia="Cambria" w:hAnsi="Cambria" w:cs="Cambria"/>
-                <w:color w:val="auto"/>
-              </w:rPr>
-              <w:commentReference w:id="12"/>
-            </w:r>
+          </w:p>
+          <w:p>
+            <w:pPr>
+              <w:rPr>
+                <w:rFonts w:ascii="Times New Roman" w:eastAsia="Arial" w:hAnsi="Times New Roman" w:cs="Times New Roman"/>
+                <w:color w:val="111111"/>
+                <w:sz w:val="20"/>
+                <w:szCs w:val="20"/>
+              </w:rPr>
+            </w:pPr>
+          </w:p>
+          <w:p>
+            <w:pPr>
+              <w:rPr>
+                <w:rFonts w:ascii="Times New Roman" w:eastAsia="Arial" w:hAnsi="Times New Roman" w:cs="Times New Roman"/>
+                <w:color w:val="111111"/>
+                <w:sz w:val="20"/>
+                <w:szCs w:val="20"/>
+              </w:rPr>
+            </w:pPr>
           </w:p>
         </w:tc>
       </w:tr>
@@ -12253,12 +12238,30 @@
         <w:spacing w:after="48"/>
         <w:rPr>
           <w:rFonts w:ascii="Times New Roman" w:hAnsi="Times New Roman" w:cs="Times New Roman"/>
+          <w:color w:val="000000" w:themeColor="text1"/>
           <w:sz w:val="22"/>
         </w:rPr>
       </w:pPr>
       <w:r>
         <w:rPr>
           <w:rFonts w:ascii="Times New Roman" w:hAnsi="Times New Roman" w:cs="Times New Roman"/>
+          <w:color w:val="000000" w:themeColor="text1"/>
+          <w:sz w:val="22"/>
+        </w:rPr>
+        <w:t xml:space="preserve">Overall, the RPA appears to increase the number of EMA’s that participants complete – especially in the early cycles. The biggest gains are seen in the proportion of participants who complete a least one EMA. As you can see in the middle section of the table above, </w:t>
+      </w:r>
+      <w:r>
+        <w:rPr>
+          <w:rFonts w:ascii="Times New Roman" w:hAnsi="Times New Roman" w:cs="Times New Roman"/>
+          <w:color w:val="000000" w:themeColor="text1"/>
+          <w:sz w:val="22"/>
+        </w:rPr>
+        <w:t xml:space="preserve">the proportion of people who don’t complete any EMA’s increases with each cycle; however, they increase to a lesser extent among those who receive the RPA. The RPA appears to be less effective as an incentive to complete many (defined as 7+) EMA’s. The proportion of people who complete 7 or more EMA’s is consistently low regardless of the payment approach. </w:t>
+      </w:r>
+      <w:r>
+        <w:rPr>
+          <w:rFonts w:ascii="Times New Roman" w:hAnsi="Times New Roman" w:cs="Times New Roman"/>
+          <w:color w:val="000000" w:themeColor="text1"/>
           <w:sz w:val="22"/>
         </w:rPr>
         <w:br w:type="page"/>
@@ -12268,12 +12271,12 @@
       <w:pPr>
         <w:pStyle w:val="Heading1"/>
       </w:pPr>
-      <w:bookmarkStart w:id="13" w:name="_Toc42615792"/>
+      <w:bookmarkStart w:id="12" w:name="_Toc42615792"/>
       <w:r>
         <w:lastRenderedPageBreak/>
         <w:t>Arrests</w:t>
       </w:r>
-      <w:bookmarkEnd w:id="13"/>
+      <w:bookmarkEnd w:id="12"/>
     </w:p>
     <w:p/>
     <w:tbl>
@@ -12943,24 +12946,6 @@
                 <w:szCs w:val="20"/>
               </w:rPr>
             </w:pPr>
-            <w:r>
-              <w:rPr>
-                <w:rFonts w:ascii="Times New Roman" w:eastAsia="Times New Roman" w:hAnsi="Times New Roman" w:cs="Times New Roman"/>
-                <w:color w:val="auto"/>
-                <w:sz w:val="20"/>
-                <w:szCs w:val="20"/>
-              </w:rPr>
-              <w:t>Note: Only includes individuals who completed V2 randomization</w:t>
-            </w:r>
-            <w:r>
-              <w:rPr>
-                <w:rFonts w:ascii="Times New Roman" w:eastAsia="Times New Roman" w:hAnsi="Times New Roman" w:cs="Times New Roman"/>
-                <w:color w:val="auto"/>
-                <w:sz w:val="20"/>
-                <w:szCs w:val="20"/>
-              </w:rPr>
-              <w:t>.</w:t>
-            </w:r>
           </w:p>
         </w:tc>
       </w:tr>
@@ -12979,12 +12964,12 @@
       <w:pPr>
         <w:pStyle w:val="Heading1"/>
       </w:pPr>
-      <w:bookmarkStart w:id="14" w:name="_Toc42615793"/>
+      <w:bookmarkStart w:id="13" w:name="_Toc42615793"/>
       <w:r>
         <w:lastRenderedPageBreak/>
         <w:t>Bridge Case Session Minutes</w:t>
       </w:r>
-      <w:bookmarkEnd w:id="14"/>
+      <w:bookmarkEnd w:id="13"/>
     </w:p>
     <w:p/>
     <w:tbl>
@@ -17398,7 +17383,23 @@
         </w:tc>
       </w:tr>
     </w:tbl>
-    <w:p/>
+    <w:p>
+      <w:pPr>
+        <w:rPr>
+          <w:rFonts w:ascii="Times New Roman" w:hAnsi="Times New Roman" w:cs="Times New Roman"/>
+          <w:color w:val="000000" w:themeColor="text1"/>
+          <w:sz w:val="22"/>
+        </w:rPr>
+      </w:pPr>
+      <w:r>
+        <w:rPr>
+          <w:rFonts w:ascii="Times New Roman" w:hAnsi="Times New Roman" w:cs="Times New Roman"/>
+          <w:color w:val="000000" w:themeColor="text1"/>
+          <w:sz w:val="22"/>
+        </w:rPr>
+        <w:t xml:space="preserve">Participants in the L2C group appear to use more regular case management and less crisis case management, on average, than participants in the other groups. </w:t>
+      </w:r>
+    </w:p>
     <w:p>
       <w:pPr>
         <w:pStyle w:val="Heading1"/>
@@ -17406,12 +17407,12 @@
       <w:r>
         <w:br w:type="page"/>
       </w:r>
-      <w:bookmarkStart w:id="15" w:name="_Toc42615794"/>
+      <w:bookmarkStart w:id="14" w:name="_Toc42615794"/>
       <w:r>
         <w:lastRenderedPageBreak/>
         <w:t>Recruitment</w:t>
       </w:r>
-      <w:bookmarkEnd w:id="15"/>
+      <w:bookmarkEnd w:id="14"/>
     </w:p>
     <w:p>
       <w:pPr>
@@ -17513,13 +17514,13 @@
           <w:sz w:val="22"/>
         </w:rPr>
       </w:pPr>
-      <w:bookmarkStart w:id="16" w:name="fig_recruitment_by_month"/>
+      <w:bookmarkStart w:id="15" w:name="fig_recruitment_by_month"/>
       <w:r>
         <w:rPr>
           <w:noProof/>
         </w:rPr>
         <w:drawing>
-          <wp:inline distT="0" distB="0" distL="0" distR="0" wp14:anchorId="0D059D95" wp14:editId="2B7B0E49">
+          <wp:inline distT="0" distB="0" distL="0" distR="0" wp14:anchorId="06D08BB4" wp14:editId="098C3490">
             <wp:extent cx="6400800" cy="3657600"/>
             <wp:effectExtent l="0" t="0" r="0" b="0"/>
             <wp:docPr id="9" name="Picture 9"/>
@@ -17536,7 +17537,7 @@
                     </pic:cNvPicPr>
                   </pic:nvPicPr>
                   <pic:blipFill>
-                    <a:blip r:embed="rId18"/>
+                    <a:blip r:embed="rId15"/>
                     <a:srcRect/>
                     <a:stretch>
                       <a:fillRect/>
@@ -17558,7 +17559,7 @@
           </wp:inline>
         </w:drawing>
       </w:r>
-      <w:bookmarkEnd w:id="16"/>
+      <w:bookmarkEnd w:id="15"/>
     </w:p>
     <w:p>
       <w:pPr>
@@ -17751,7 +17752,25 @@
           <w:color w:val="auto"/>
           <w:sz w:val="22"/>
         </w:rPr>
-        <w:t>Post-COVED = 4.</w:t>
+        <w:t>Post-COV</w:t>
+      </w:r>
+      <w:r>
+        <w:rPr>
+          <w:rFonts w:ascii="Times New Roman" w:eastAsia="Times New Roman" w:hAnsi="Times New Roman" w:cs="Times New Roman"/>
+          <w:bCs/>
+          <w:color w:val="auto"/>
+          <w:sz w:val="22"/>
+        </w:rPr>
+        <w:t>I</w:t>
+      </w:r>
+      <w:r>
+        <w:rPr>
+          <w:rFonts w:ascii="Times New Roman" w:eastAsia="Times New Roman" w:hAnsi="Times New Roman" w:cs="Times New Roman"/>
+          <w:bCs/>
+          <w:color w:val="auto"/>
+          <w:sz w:val="22"/>
+        </w:rPr>
+        <w:t>D = 4.</w:t>
       </w:r>
       <w:r>
         <w:rPr>
@@ -17865,13 +17884,13 @@
           <w:sz w:val="22"/>
         </w:rPr>
       </w:pPr>
-      <w:bookmarkStart w:id="17" w:name="fig_recruitment_by_year"/>
+      <w:bookmarkStart w:id="16" w:name="fig_recruitment_by_year"/>
       <w:r>
         <w:rPr>
           <w:noProof/>
         </w:rPr>
         <w:drawing>
-          <wp:inline distT="0" distB="0" distL="0" distR="0" wp14:anchorId="2ADFBFFE" wp14:editId="64D532F6">
+          <wp:inline distT="0" distB="0" distL="0" distR="0" wp14:anchorId="62C92651" wp14:editId="59CFDF7F">
             <wp:extent cx="6400800" cy="3657600"/>
             <wp:effectExtent l="0" t="0" r="0" b="0"/>
             <wp:docPr id="11" name="Picture 11"/>
@@ -17888,7 +17907,7 @@
                     </pic:cNvPicPr>
                   </pic:nvPicPr>
                   <pic:blipFill>
-                    <a:blip r:embed="rId19"/>
+                    <a:blip r:embed="rId16"/>
                     <a:srcRect/>
                     <a:stretch>
                       <a:fillRect/>
@@ -17910,13 +17929,13 @@
           </wp:inline>
         </w:drawing>
       </w:r>
-      <w:bookmarkEnd w:id="17"/>
+      <w:bookmarkEnd w:id="16"/>
     </w:p>
     <w:sectPr>
-      <w:headerReference w:type="default" r:id="rId20"/>
-      <w:footerReference w:type="default" r:id="rId21"/>
-      <w:headerReference w:type="first" r:id="rId22"/>
-      <w:footerReference w:type="first" r:id="rId23"/>
+      <w:headerReference w:type="default" r:id="rId17"/>
+      <w:footerReference w:type="default" r:id="rId18"/>
+      <w:headerReference w:type="first" r:id="rId19"/>
+      <w:footerReference w:type="first" r:id="rId20"/>
       <w:pgSz w:w="12240" w:h="15840" w:code="1"/>
       <w:pgMar w:top="720" w:right="1080" w:bottom="720" w:left="1080" w:header="648" w:footer="432" w:gutter="0"/>
       <w:cols w:space="708"/>
@@ -17925,39 +17944,6 @@
     </w:sectPr>
   </w:body>
 </w:document>
-</file>
-
-<file path=word/comments.xml><?xml version="1.0" encoding="utf-8"?>
-<w:comments xmlns:wpc="http://schemas.microsoft.com/office/word/2010/wordprocessingCanvas" xmlns:cx="http://schemas.microsoft.com/office/drawing/2014/chartex" xmlns:cx1="http://schemas.microsoft.com/office/drawing/2015/9/8/chartex" xmlns:cx2="http://schemas.microsoft.com/office/drawing/2015/10/21/chartex" xmlns:cx3="http://schemas.microsoft.com/office/drawing/2016/5/9/chartex" xmlns:cx4="http://schemas.microsoft.com/office/drawing/2016/5/10/chartex" xmlns:cx5="http://schemas.microsoft.com/office/drawing/2016/5/11/chartex" xmlns:cx6="http://schemas.microsoft.com/office/drawing/2016/5/12/chartex" xmlns:cx7="http://schemas.microsoft.com/office/drawing/2016/5/13/chartex" xmlns:cx8="http://schemas.microsoft.com/office/drawing/2016/5/14/chartex" xmlns:mc="http://schemas.openxmlformats.org/markup-compatibility/2006" xmlns:aink="http://schemas.microsoft.com/office/drawing/2016/ink" xmlns:am3d="http://schemas.microsoft.com/office/drawing/2017/model3d" xmlns:o="urn:schemas-microsoft-com:office:office" xmlns:r="http://schemas.openxmlformats.org/officeDocument/2006/relationships" xmlns:m="http://schemas.openxmlformats.org/officeDocument/2006/math" xmlns:v="urn:schemas-microsoft-com:vml" xmlns:wp14="http://schemas.microsoft.com/office/word/2010/wordprocessingDrawing" xmlns:wp="http://schemas.openxmlformats.org/drawingml/2006/wordprocessingDrawing" xmlns:w10="urn:schemas-microsoft-com:office:word" xmlns:w="http://schemas.openxmlformats.org/wordprocessingml/2006/main" xmlns:w14="http://schemas.microsoft.com/office/word/2010/wordml" xmlns:w15="http://schemas.microsoft.com/office/word/2012/wordml" xmlns:w16cex="http://schemas.microsoft.com/office/word/2018/wordml/cex" xmlns:w16cid="http://schemas.microsoft.com/office/word/2016/wordml/cid" xmlns:w16="http://schemas.microsoft.com/office/word/2018/wordml" xmlns:w16se="http://schemas.microsoft.com/office/word/2015/wordml/symex" xmlns:wpg="http://schemas.microsoft.com/office/word/2010/wordprocessingGroup" xmlns:wpi="http://schemas.microsoft.com/office/word/2010/wordprocessingInk" xmlns:wne="http://schemas.microsoft.com/office/word/2006/wordml" xmlns:wps="http://schemas.microsoft.com/office/word/2010/wordprocessingShape" mc:Ignorable="w14 w15 w16se w16cid w16 w16cex wp14">
-  <w:comment w:id="12" w:author="Author" w:initials="A">
-    <w:p>
-      <w:pPr>
-        <w:pStyle w:val="CommentText"/>
-      </w:pPr>
-      <w:r>
-        <w:rPr>
-          <w:rStyle w:val="CommentReference"/>
-        </w:rPr>
-        <w:annotationRef/>
-      </w:r>
-      <w:r>
-        <w:t>Review with James</w:t>
-      </w:r>
-    </w:p>
-  </w:comment>
-</w:comments>
-</file>
-
-<file path=word/commentsExtended.xml><?xml version="1.0" encoding="utf-8"?>
-<w15:commentsEx xmlns:wpc="http://schemas.microsoft.com/office/word/2010/wordprocessingCanvas" xmlns:cx="http://schemas.microsoft.com/office/drawing/2014/chartex" xmlns:cx1="http://schemas.microsoft.com/office/drawing/2015/9/8/chartex" xmlns:cx2="http://schemas.microsoft.com/office/drawing/2015/10/21/chartex" xmlns:cx3="http://schemas.microsoft.com/office/drawing/2016/5/9/chartex" xmlns:cx4="http://schemas.microsoft.com/office/drawing/2016/5/10/chartex" xmlns:cx5="http://schemas.microsoft.com/office/drawing/2016/5/11/chartex" xmlns:cx6="http://schemas.microsoft.com/office/drawing/2016/5/12/chartex" xmlns:cx7="http://schemas.microsoft.com/office/drawing/2016/5/13/chartex" xmlns:cx8="http://schemas.microsoft.com/office/drawing/2016/5/14/chartex" xmlns:mc="http://schemas.openxmlformats.org/markup-compatibility/2006" xmlns:aink="http://schemas.microsoft.com/office/drawing/2016/ink" xmlns:am3d="http://schemas.microsoft.com/office/drawing/2017/model3d" xmlns:o="urn:schemas-microsoft-com:office:office" xmlns:r="http://schemas.openxmlformats.org/officeDocument/2006/relationships" xmlns:m="http://schemas.openxmlformats.org/officeDocument/2006/math" xmlns:v="urn:schemas-microsoft-com:vml" xmlns:wp14="http://schemas.microsoft.com/office/word/2010/wordprocessingDrawing" xmlns:wp="http://schemas.openxmlformats.org/drawingml/2006/wordprocessingDrawing" xmlns:w10="urn:schemas-microsoft-com:office:word" xmlns:w="http://schemas.openxmlformats.org/wordprocessingml/2006/main" xmlns:w14="http://schemas.microsoft.com/office/word/2010/wordml" xmlns:w15="http://schemas.microsoft.com/office/word/2012/wordml" xmlns:w16cex="http://schemas.microsoft.com/office/word/2018/wordml/cex" xmlns:w16cid="http://schemas.microsoft.com/office/word/2016/wordml/cid" xmlns:w16="http://schemas.microsoft.com/office/word/2018/wordml" xmlns:w16se="http://schemas.microsoft.com/office/word/2015/wordml/symex" xmlns:wpg="http://schemas.microsoft.com/office/word/2010/wordprocessingGroup" xmlns:wpi="http://schemas.microsoft.com/office/word/2010/wordprocessingInk" xmlns:wne="http://schemas.microsoft.com/office/word/2006/wordml" xmlns:wps="http://schemas.microsoft.com/office/word/2010/wordprocessingShape" mc:Ignorable="w14 w15 w16se w16cid w16 w16cex wp14">
-  <w15:commentEx w15:paraId="302CAC4F" w15:done="0"/>
-</w15:commentsEx>
-</file>
-
-<file path=word/commentsIds.xml><?xml version="1.0" encoding="utf-8"?>
-<w16cid:commentsIds xmlns:wpc="http://schemas.microsoft.com/office/word/2010/wordprocessingCanvas" xmlns:cx="http://schemas.microsoft.com/office/drawing/2014/chartex" xmlns:cx1="http://schemas.microsoft.com/office/drawing/2015/9/8/chartex" xmlns:cx2="http://schemas.microsoft.com/office/drawing/2015/10/21/chartex" xmlns:cx3="http://schemas.microsoft.com/office/drawing/2016/5/9/chartex" xmlns:cx4="http://schemas.microsoft.com/office/drawing/2016/5/10/chartex" xmlns:cx5="http://schemas.microsoft.com/office/drawing/2016/5/11/chartex" xmlns:cx6="http://schemas.microsoft.com/office/drawing/2016/5/12/chartex" xmlns:cx7="http://schemas.microsoft.com/office/drawing/2016/5/13/chartex" xmlns:cx8="http://schemas.microsoft.com/office/drawing/2016/5/14/chartex" xmlns:mc="http://schemas.openxmlformats.org/markup-compatibility/2006" xmlns:aink="http://schemas.microsoft.com/office/drawing/2016/ink" xmlns:am3d="http://schemas.microsoft.com/office/drawing/2017/model3d" xmlns:o="urn:schemas-microsoft-com:office:office" xmlns:r="http://schemas.openxmlformats.org/officeDocument/2006/relationships" xmlns:m="http://schemas.openxmlformats.org/officeDocument/2006/math" xmlns:v="urn:schemas-microsoft-com:vml" xmlns:wp14="http://schemas.microsoft.com/office/word/2010/wordprocessingDrawing" xmlns:wp="http://schemas.openxmlformats.org/drawingml/2006/wordprocessingDrawing" xmlns:w10="urn:schemas-microsoft-com:office:word" xmlns:w="http://schemas.openxmlformats.org/wordprocessingml/2006/main" xmlns:w14="http://schemas.microsoft.com/office/word/2010/wordml" xmlns:w15="http://schemas.microsoft.com/office/word/2012/wordml" xmlns:w16cex="http://schemas.microsoft.com/office/word/2018/wordml/cex" xmlns:w16cid="http://schemas.microsoft.com/office/word/2016/wordml/cid" xmlns:w16="http://schemas.microsoft.com/office/word/2018/wordml" xmlns:w16se="http://schemas.microsoft.com/office/word/2015/wordml/symex" xmlns:wpg="http://schemas.microsoft.com/office/word/2010/wordprocessingGroup" xmlns:wpi="http://schemas.microsoft.com/office/word/2010/wordprocessingInk" xmlns:wne="http://schemas.microsoft.com/office/word/2006/wordml" xmlns:wps="http://schemas.microsoft.com/office/word/2010/wordprocessingShape" mc:Ignorable="w14 w15 w16se w16cid w16 w16cex wp14">
-  <w16cid:commentId w16cid:paraId="302CAC4F" w16cid:durableId="2444DE8C"/>
-</w16cid:commentsIds>
 </file>
 
 <file path=word/endnotes.xml><?xml version="1.0" encoding="utf-8"?>
@@ -18159,7 +18145,7 @@
       <mc:AlternateContent>
         <mc:Choice Requires="wps">
           <w:drawing>
-            <wp:anchor distT="45720" distB="45720" distL="114300" distR="114300" simplePos="0" relativeHeight="251696128" behindDoc="1" locked="0" layoutInCell="1" allowOverlap="1" wp14:anchorId="52F3DE64" wp14:editId="6DEF2165">
+            <wp:anchor distT="45720" distB="45720" distL="114300" distR="114300" simplePos="0" relativeHeight="251696128" behindDoc="1" locked="0" layoutInCell="1" allowOverlap="1" wp14:anchorId="7EB58FAC" wp14:editId="1655B0A0">
               <wp:simplePos x="0" y="0"/>
               <wp:positionH relativeFrom="page">
                 <wp:align>center</wp:align>
@@ -18293,7 +18279,7 @@
       <w:rPr>
         <w:rFonts w:ascii="Times New Roman" w:hAnsi="Times New Roman" w:cs="Times New Roman"/>
       </w:rPr>
-      <w:t>4</w:t>
+      <w:t>1</w:t>
     </w:r>
     <w:r>
       <w:rPr>
@@ -18305,7 +18291,7 @@
       <w:rPr>
         <w:rFonts w:ascii="Times New Roman" w:hAnsi="Times New Roman" w:cs="Times New Roman"/>
       </w:rPr>
-      <w:t>December</w:t>
+      <w:t>May</w:t>
     </w:r>
     <w:r>
       <w:rPr>
@@ -18317,13 +18303,19 @@
       <w:rPr>
         <w:rFonts w:ascii="Times New Roman" w:hAnsi="Times New Roman" w:cs="Times New Roman"/>
       </w:rPr>
-      <w:t>6</w:t>
+      <w:t>2</w:t>
     </w:r>
     <w:r>
       <w:rPr>
         <w:rFonts w:ascii="Times New Roman" w:hAnsi="Times New Roman" w:cs="Times New Roman"/>
       </w:rPr>
-      <w:t>, 2020</w:t>
+      <w:t>, 202</w:t>
+    </w:r>
+    <w:r>
+      <w:rPr>
+        <w:rFonts w:ascii="Times New Roman" w:hAnsi="Times New Roman" w:cs="Times New Roman"/>
+      </w:rPr>
+      <w:t>1</w:t>
     </w:r>
   </w:p>
   <w:p/>
@@ -24392,10 +24384,8 @@
   </w:compat>
   <w:rsids>
     <w:rsidRoot w:val="00EA7FDF"/>
-    <w:rsid w:val="000D53ED"/>
     <w:rsid w:val="00127040"/>
     <w:rsid w:val="001D731B"/>
-    <w:rsid w:val="00300BEF"/>
     <w:rsid w:val="003307DD"/>
     <w:rsid w:val="003B4780"/>
     <w:rsid w:val="00431518"/>
@@ -24409,6 +24399,7 @@
     <w:rsid w:val="009B3628"/>
     <w:rsid w:val="00AA2A9B"/>
     <w:rsid w:val="00AE1C9A"/>
+    <w:rsid w:val="00B6194A"/>
     <w:rsid w:val="00C04AE9"/>
     <w:rsid w:val="00C85FE7"/>
     <w:rsid w:val="00CD3B0A"/>
@@ -24420,6 +24411,7 @@
     <w:rsid w:val="00E52F4C"/>
     <w:rsid w:val="00EA7FDF"/>
     <w:rsid w:val="00EC3E15"/>
+    <w:rsid w:val="00F3711B"/>
     <w:rsid w:val="00F5275D"/>
     <w:rsid w:val="00F879C8"/>
   </w:rsids>
@@ -25093,27 +25085,6 @@
 </file>
 
 <file path=customXml/item1.xml><?xml version="1.0" encoding="utf-8"?>
-<?mso-contentType ?>
-<FormTemplates xmlns="http://schemas.microsoft.com/sharepoint/v3/contenttype/forms">
-  <Display>DocumentLibraryForm</Display>
-  <Edit>DocumentLibraryForm</Edit>
-  <New>DocumentLibraryForm</New>
-</FormTemplates>
-</file>
-
-<file path=customXml/item2.xml><?xml version="1.0" encoding="utf-8"?>
-<b:Sources xmlns:b="http://schemas.openxmlformats.org/officeDocument/2006/bibliography" xmlns="http://schemas.openxmlformats.org/officeDocument/2006/bibliography" SelectedStyle="\APASixthEditionOfficeOnline.xsl" StyleName="APA" Version="6"/>
-</file>
-
-<file path=customXml/item3.xml><?xml version="1.0" encoding="utf-8"?>
-<p:properties xmlns:p="http://schemas.microsoft.com/office/2006/metadata/properties" xmlns:xsi="http://www.w3.org/2001/XMLSchema-instance" xmlns:pc="http://schemas.microsoft.com/office/infopath/2007/PartnerControls">
-  <documentManagement>
-    <MediaServiceKeyPoints xmlns="71af3243-3dd4-4a8d-8c0d-dd76da1f02a5" xsi:nil="true"/>
-  </documentManagement>
-</p:properties>
-</file>
-
-<file path=customXml/item4.xml><?xml version="1.0" encoding="utf-8"?>
 <ct:contentTypeSchema xmlns:ct="http://schemas.microsoft.com/office/2006/metadata/contentType" xmlns:ma="http://schemas.microsoft.com/office/2006/metadata/properties/metaAttributes" ct:_="" ma:_="" ma:contentTypeName="Document" ma:contentTypeID="0x01010079F111ED35F8CC479449609E8A0923A6" ma:contentTypeVersion="11" ma:contentTypeDescription="Create a new document." ma:contentTypeScope="" ma:versionID="9677210f24a1be23c92c90fd886aa0aa">
   <xsd:schema xmlns:xsd="http://www.w3.org/2001/XMLSchema" xmlns:xs="http://www.w3.org/2001/XMLSchema" xmlns:p="http://schemas.microsoft.com/office/2006/metadata/properties" xmlns:ns2="71af3243-3dd4-4a8d-8c0d-dd76da1f02a5" xmlns:ns3="16c05727-aa75-4e4a-9b5f-8a80a1165891" targetNamespace="http://schemas.microsoft.com/office/2006/metadata/properties" ma:root="true" ma:fieldsID="60e05723c5c1908df1a1a4ebf11d344e" ns2:_="" ns3:_="">
     <xsd:import namespace="71af3243-3dd4-4a8d-8c0d-dd76da1f02a5"/>
@@ -25324,33 +25295,28 @@
 </ct:contentTypeSchema>
 </file>
 
-<file path=customXml/itemProps1.xml><?xml version="1.0" encoding="utf-8"?>
-<ds:datastoreItem xmlns:ds="http://schemas.openxmlformats.org/officeDocument/2006/customXml" ds:itemID="{89E3B718-8B27-48AF-8E10-37ABDC429EC0}">
-  <ds:schemaRefs>
-    <ds:schemaRef ds:uri="http://schemas.microsoft.com/sharepoint/v3/contenttype/forms"/>
-  </ds:schemaRefs>
-</ds:datastoreItem>
+<file path=customXml/item2.xml><?xml version="1.0" encoding="utf-8"?>
+<?mso-contentType ?>
+<FormTemplates xmlns="http://schemas.microsoft.com/sharepoint/v3/contenttype/forms">
+  <Display>DocumentLibraryForm</Display>
+  <Edit>DocumentLibraryForm</Edit>
+  <New>DocumentLibraryForm</New>
+</FormTemplates>
 </file>
 
-<file path=customXml/itemProps2.xml><?xml version="1.0" encoding="utf-8"?>
-<ds:datastoreItem xmlns:ds="http://schemas.openxmlformats.org/officeDocument/2006/customXml" ds:itemID="{92462C11-B7F3-5845-968F-5B9573813F38}">
-  <ds:schemaRefs>
-    <ds:schemaRef ds:uri="http://schemas.openxmlformats.org/officeDocument/2006/bibliography"/>
-  </ds:schemaRefs>
-</ds:datastoreItem>
+<file path=customXml/item3.xml><?xml version="1.0" encoding="utf-8"?>
+<b:Sources xmlns:b="http://schemas.openxmlformats.org/officeDocument/2006/bibliography" xmlns="http://schemas.openxmlformats.org/officeDocument/2006/bibliography" SelectedStyle="\APASixthEditionOfficeOnline.xsl" StyleName="APA" Version="6"/>
 </file>
 
-<file path=customXml/itemProps3.xml><?xml version="1.0" encoding="utf-8"?>
-<ds:datastoreItem xmlns:ds="http://schemas.openxmlformats.org/officeDocument/2006/customXml" ds:itemID="{F2AE156F-FAD6-48D0-AB60-1722333C8362}">
-  <ds:schemaRefs>
-    <ds:schemaRef ds:uri="http://schemas.microsoft.com/office/2006/metadata/properties"/>
-    <ds:schemaRef ds:uri="http://schemas.microsoft.com/office/infopath/2007/PartnerControls"/>
-    <ds:schemaRef ds:uri="71af3243-3dd4-4a8d-8c0d-dd76da1f02a5"/>
-  </ds:schemaRefs>
-</ds:datastoreItem>
+<file path=customXml/item4.xml><?xml version="1.0" encoding="utf-8"?>
+<p:properties xmlns:p="http://schemas.microsoft.com/office/2006/metadata/properties" xmlns:xsi="http://www.w3.org/2001/XMLSchema-instance" xmlns:pc="http://schemas.microsoft.com/office/infopath/2007/PartnerControls">
+  <documentManagement>
+    <MediaServiceKeyPoints xmlns="71af3243-3dd4-4a8d-8c0d-dd76da1f02a5" xsi:nil="true"/>
+  </documentManagement>
+</p:properties>
 </file>
 
-<file path=customXml/itemProps4.xml><?xml version="1.0" encoding="utf-8"?>
+<file path=customXml/itemProps1.xml><?xml version="1.0" encoding="utf-8"?>
 <ds:datastoreItem xmlns:ds="http://schemas.openxmlformats.org/officeDocument/2006/customXml" ds:itemID="{459B6AF4-E925-4A75-A45E-1B6610FC1703}">
   <ds:schemaRefs>
     <ds:schemaRef ds:uri="http://schemas.microsoft.com/office/2006/metadata/contentType"/>
@@ -25367,4 +25333,30 @@
     <ds:schemaRef ds:uri="http://schemas.microsoft.com/internal/obd"/>
   </ds:schemaRefs>
 </ds:datastoreItem>
+</file>
+
+<file path=customXml/itemProps2.xml><?xml version="1.0" encoding="utf-8"?>
+<ds:datastoreItem xmlns:ds="http://schemas.openxmlformats.org/officeDocument/2006/customXml" ds:itemID="{89E3B718-8B27-48AF-8E10-37ABDC429EC0}">
+  <ds:schemaRefs>
+    <ds:schemaRef ds:uri="http://schemas.microsoft.com/sharepoint/v3/contenttype/forms"/>
+  </ds:schemaRefs>
+</ds:datastoreItem>
+</file>
+
+<file path=customXml/itemProps3.xml><?xml version="1.0" encoding="utf-8"?>
+<ds:datastoreItem xmlns:ds="http://schemas.openxmlformats.org/officeDocument/2006/customXml" ds:itemID="{92462C11-B7F3-5845-968F-5B9573813F38}">
+  <ds:schemaRefs>
+    <ds:schemaRef ds:uri="http://schemas.openxmlformats.org/officeDocument/2006/bibliography"/>
+  </ds:schemaRefs>
+</ds:datastoreItem>
+</file>
+
+<file path=customXml/itemProps4.xml><?xml version="1.0" encoding="utf-8"?>
+<ds:datastoreItem xmlns:ds="http://schemas.openxmlformats.org/officeDocument/2006/customXml" ds:itemID="{F2AE156F-FAD6-48D0-AB60-1722333C8362}">
+  <ds:schemaRefs>
+    <ds:schemaRef ds:uri="http://schemas.microsoft.com/office/2006/metadata/properties"/>
+    <ds:schemaRef ds:uri="http://schemas.microsoft.com/office/infopath/2007/PartnerControls"/>
+    <ds:schemaRef ds:uri="71af3243-3dd4-4a8d-8c0d-dd76da1f02a5"/>
+  </ds:schemaRefs>
+</ds:datastoreItem>
 </file>
</xml_diff>

<commit_message>
Final draft of May 2021 Quarterly Report
</commit_message>
<xml_diff>
--- a/quarterly_reports/2021_05 L2C Quarterly Report.docx
+++ b/quarterly_reports/2021_05 L2C Quarterly Report.docx
@@ -15,7 +15,7 @@
           <w:noProof/>
         </w:rPr>
         <w:drawing>
-          <wp:anchor distT="0" distB="0" distL="114300" distR="114300" simplePos="0" relativeHeight="251658240" behindDoc="1" locked="0" layoutInCell="1" allowOverlap="1" wp14:anchorId="193FACA5" wp14:editId="3ACF0118">
+          <wp:anchor distT="0" distB="0" distL="114300" distR="114300" simplePos="0" relativeHeight="251658240" behindDoc="1" locked="0" layoutInCell="1" allowOverlap="1" wp14:anchorId="56D9CEF0" wp14:editId="0D72ABF4">
             <wp:simplePos x="0" y="0"/>
             <wp:positionH relativeFrom="page">
               <wp:posOffset>582930</wp:posOffset>
@@ -79,7 +79,7 @@
           <w:noProof/>
         </w:rPr>
         <w:drawing>
-          <wp:anchor distT="0" distB="0" distL="114300" distR="114300" simplePos="0" relativeHeight="251659264" behindDoc="1" locked="0" layoutInCell="1" allowOverlap="1" wp14:anchorId="3269D6AD" wp14:editId="215D8656">
+          <wp:anchor distT="0" distB="0" distL="114300" distR="114300" simplePos="0" relativeHeight="251659264" behindDoc="1" locked="0" layoutInCell="1" allowOverlap="1" wp14:anchorId="7375C466" wp14:editId="39328D4E">
             <wp:simplePos x="0" y="0"/>
             <wp:positionH relativeFrom="margin">
               <wp:align>center</wp:align>
@@ -139,7 +139,7 @@
           <w:noProof/>
         </w:rPr>
         <w:drawing>
-          <wp:anchor distT="0" distB="0" distL="114300" distR="114300" simplePos="0" relativeHeight="251660288" behindDoc="1" locked="0" layoutInCell="1" allowOverlap="1" wp14:anchorId="1BF762C4" wp14:editId="7C94C4A7">
+          <wp:anchor distT="0" distB="0" distL="114300" distR="114300" simplePos="0" relativeHeight="251660288" behindDoc="1" locked="0" layoutInCell="1" allowOverlap="1" wp14:anchorId="63F4A0C2" wp14:editId="1FD4672B">
             <wp:simplePos x="0" y="0"/>
             <wp:positionH relativeFrom="margin">
               <wp:posOffset>4584488</wp:posOffset>
@@ -1544,6 +1544,7 @@
         <w:t xml:space="preserve"> </w:t>
       </w:r>
       <w:bookmarkStart w:id="2" w:name="n_participants"/>
+      <w:proofErr w:type="spellStart"/>
       <w:r>
         <w:rPr>
           <w:rFonts w:ascii="Times New Roman" w:eastAsia="Times New Roman" w:hAnsi="Times New Roman" w:cs="Times New Roman"/>
@@ -1553,6 +1554,7 @@
         <w:t>283</w:t>
       </w:r>
       <w:bookmarkEnd w:id="2"/>
+      <w:proofErr w:type="spellEnd"/>
       <w:r>
         <w:rPr>
           <w:rFonts w:ascii="Times New Roman" w:eastAsia="Times New Roman" w:hAnsi="Times New Roman" w:cs="Times New Roman"/>
@@ -1584,7 +1586,7 @@
           <w:b/>
           <w:color w:val="000000" w:themeColor="text1"/>
         </w:rPr>
-        <w:t>May 11, 2021</w:t>
+        <w:t>May 12, 2021</w:t>
       </w:r>
       <w:bookmarkEnd w:id="3"/>
     </w:p>
@@ -1644,12 +1646,12 @@
         <w:t>.</w:t>
       </w:r>
     </w:p>
-    <w:tbl>
+    <w:tbl xmlns:w="http://schemas.openxmlformats.org/wordprocessingml/2006/main" xmlns:r="http://schemas.openxmlformats.org/officeDocument/2006/relationships" xmlns:w14="http://schemas.microsoft.com/office/word/2010/wordml" xmlns:wp="http://schemas.openxmlformats.org/drawingml/2006/wordprocessingDrawing" xmlns:a="http://schemas.openxmlformats.org/drawingml/2006/main" xmlns:pic="http://schemas.openxmlformats.org/drawingml/2006/picture">
       <w:tblPr>
-        <w:tblW w:w="0" w:type="auto"/>
+        NA"/&gt;
+        <w:tblLayout w:type="fixed"/>
         <w:jc w:val="center"/>
-        <w:tblLayout w:type="fixed"/>
-        <w:tblLook w:val="0420" w:firstRow="1" w:lastRow="0" w:firstColumn="0" w:lastColumn="0" w:noHBand="0" w:noVBand="1"/>
+        <w:tblLook w:firstRow="1" w:lastRow="0" w:firstColumn="0" w:lastColumn="0" w:noHBand="0" w:noVBand="1"/>
       </w:tblPr>
       <w:tblGrid>
         <w:gridCol w:w="3355"/>
@@ -1659,12 +1661,11 @@
       <w:tr>
         <w:trPr>
           <w:cantSplit/>
+          <w:trHeight w:val="360" w:hRule="auto"/>
           <w:tblHeader/>
-          <w:jc w:val="center"/>
         </w:trPr>
         <w:tc>
           <w:tcPr>
-            <w:tcW w:w="3355" w:type="dxa"/>
             <w:vMerge w:val="restart"/>
             <w:tcBorders>
               <w:top w:val="single" w:sz="8" w:space="0" w:color="000000"/>
@@ -1672,86 +1673,91 @@
             <w:shd w:val="clear" w:color="auto" w:fill="FFFFFF"/>
             <w:tcMar>
               <w:top w:w="0" w:type="dxa"/>
+              <w:bottom w:w="0" w:type="dxa"/>
               <w:left w:w="0" w:type="dxa"/>
-              <w:bottom w:w="0" w:type="dxa"/>
               <w:right w:w="0" w:type="dxa"/>
             </w:tcMar>
             <w:vAlign w:val="center"/>
           </w:tcPr>
           <w:p>
             <w:pPr>
-              <w:ind w:left="100" w:right="100"/>
-            </w:pPr>
-            <w:r>
-              <w:rPr>
-                <w:rFonts w:ascii="Times New Roman" w:eastAsia="Helvetica" w:hAnsi="Helvetica" w:cs="Helvetica"/>
+              <w:jc w:val="left"/>
+              <w:spacing w:after="0" w:before="0" w:line="240"/>
+              <w:ind w:firstLine="0" w:left="100" w:right="100"/>
+            </w:pPr>
+            <w:r xmlns:w="http://schemas.openxmlformats.org/wordprocessingml/2006/main" xmlns:wp="http://schemas.openxmlformats.org/drawingml/2006/wordprocessingDrawing" xmlns:r="http://schemas.openxmlformats.org/officeDocument/2006/relationships" xmlns:w14="http://schemas.microsoft.com/office/word/2010/wordml">
+              <w:rPr>
+                <w:rFonts w:ascii="Times New Roman" w:hAnsi="Helvetica" w:eastAsia="Helvetica" w:cs="Helvetica"/>
                 <w:b/>
+                <w:sz w:val="22"/>
+                <w:szCs w:val="22"/>
                 <w:color w:val="000000"/>
-                <w:sz w:val="22"/>
-              </w:rPr>
-              <w:t>Characteristic</w:t>
-            </w:r>
-          </w:p>
-        </w:tc>
-        <w:tc>
-          <w:tcPr>
-            <w:tcW w:w="3355" w:type="dxa"/>
+              </w:rPr>
+              <w:t xml:space="preserve">Characteristic</w:t>
+            </w:r>
+          </w:p>
+        </w:tc>
+        <w:tc>
+          <w:tcPr>
             <w:tcBorders>
               <w:top w:val="single" w:sz="8" w:space="0" w:color="000000"/>
             </w:tcBorders>
             <w:shd w:val="clear" w:color="auto" w:fill="FFFFFF"/>
             <w:tcMar>
               <w:top w:w="0" w:type="dxa"/>
+              <w:bottom w:w="0" w:type="dxa"/>
               <w:left w:w="0" w:type="dxa"/>
-              <w:bottom w:w="0" w:type="dxa"/>
               <w:right w:w="0" w:type="dxa"/>
             </w:tcMar>
             <w:vAlign w:val="center"/>
           </w:tcPr>
           <w:p>
             <w:pPr>
-              <w:ind w:left="100" w:right="100"/>
-              <w:jc w:val="center"/>
-            </w:pPr>
-            <w:r>
-              <w:rPr>
-                <w:rFonts w:ascii="Times New Roman" w:eastAsia="Helvetica" w:hAnsi="Helvetica" w:cs="Helvetica"/>
+              <w:jc w:val="center"/>
+              <w:spacing w:after="0" w:before="0" w:line="240"/>
+              <w:ind w:firstLine="0" w:left="100" w:right="100"/>
+            </w:pPr>
+            <w:r xmlns:w="http://schemas.openxmlformats.org/wordprocessingml/2006/main" xmlns:wp="http://schemas.openxmlformats.org/drawingml/2006/wordprocessingDrawing" xmlns:r="http://schemas.openxmlformats.org/officeDocument/2006/relationships" xmlns:w14="http://schemas.microsoft.com/office/word/2010/wordml">
+              <w:rPr>
+                <w:rFonts w:ascii="Times New Roman" w:hAnsi="Helvetica" w:eastAsia="Helvetica" w:cs="Helvetica"/>
                 <w:b/>
+                <w:sz w:val="22"/>
+                <w:szCs w:val="22"/>
                 <w:color w:val="000000"/>
-                <w:sz w:val="22"/>
-              </w:rPr>
-              <w:t>Screened-in</w:t>
-            </w:r>
-          </w:p>
-        </w:tc>
-        <w:tc>
-          <w:tcPr>
-            <w:tcW w:w="3355" w:type="dxa"/>
+              </w:rPr>
+              <w:t xml:space="preserve">Screened-in</w:t>
+            </w:r>
+          </w:p>
+        </w:tc>
+        <w:tc>
+          <w:tcPr>
             <w:tcBorders>
               <w:top w:val="single" w:sz="8" w:space="0" w:color="000000"/>
             </w:tcBorders>
             <w:shd w:val="clear" w:color="auto" w:fill="FFFFFF"/>
             <w:tcMar>
               <w:top w:w="0" w:type="dxa"/>
+              <w:bottom w:w="0" w:type="dxa"/>
               <w:left w:w="0" w:type="dxa"/>
-              <w:bottom w:w="0" w:type="dxa"/>
               <w:right w:w="0" w:type="dxa"/>
             </w:tcMar>
             <w:vAlign w:val="center"/>
           </w:tcPr>
           <w:p>
             <w:pPr>
-              <w:ind w:left="100" w:right="100"/>
-              <w:jc w:val="center"/>
-            </w:pPr>
-            <w:r>
-              <w:rPr>
-                <w:rFonts w:ascii="Times New Roman" w:eastAsia="Helvetica" w:hAnsi="Helvetica" w:cs="Helvetica"/>
+              <w:jc w:val="center"/>
+              <w:spacing w:after="0" w:before="0" w:line="240"/>
+              <w:ind w:firstLine="0" w:left="100" w:right="100"/>
+            </w:pPr>
+            <w:r xmlns:w="http://schemas.openxmlformats.org/wordprocessingml/2006/main" xmlns:wp="http://schemas.openxmlformats.org/drawingml/2006/wordprocessingDrawing" xmlns:r="http://schemas.openxmlformats.org/officeDocument/2006/relationships" xmlns:w14="http://schemas.microsoft.com/office/word/2010/wordml">
+              <w:rPr>
+                <w:rFonts w:ascii="Times New Roman" w:hAnsi="Helvetica" w:eastAsia="Helvetica" w:cs="Helvetica"/>
                 <w:b/>
+                <w:sz w:val="22"/>
+                <w:szCs w:val="22"/>
                 <w:color w:val="000000"/>
-                <w:sz w:val="22"/>
-              </w:rPr>
-              <w:t>Screened-out</w:t>
+              </w:rPr>
+              <w:t xml:space="preserve">Screened-out</w:t>
             </w:r>
           </w:p>
         </w:tc>
@@ -1759,12 +1765,11 @@
       <w:tr>
         <w:trPr>
           <w:cantSplit/>
+          <w:trHeight w:val="360" w:hRule="auto"/>
           <w:tblHeader/>
-          <w:jc w:val="center"/>
         </w:trPr>
         <w:tc>
           <w:tcPr>
-            <w:tcW w:w="3355" w:type="dxa"/>
             <w:vMerge/>
             <w:tcBorders>
               <w:bottom w:val="single" w:sz="8" w:space="0" w:color="000000"/>
@@ -1772,75 +1777,79 @@
             <w:shd w:val="clear" w:color="auto" w:fill="FFFFFF"/>
             <w:tcMar>
               <w:top w:w="0" w:type="dxa"/>
+              <w:bottom w:w="0" w:type="dxa"/>
               <w:left w:w="0" w:type="dxa"/>
-              <w:bottom w:w="0" w:type="dxa"/>
               <w:right w:w="0" w:type="dxa"/>
             </w:tcMar>
             <w:vAlign w:val="center"/>
           </w:tcPr>
           <w:p>
             <w:pPr>
-              <w:ind w:left="100" w:right="100"/>
-            </w:pPr>
-          </w:p>
-        </w:tc>
-        <w:tc>
-          <w:tcPr>
-            <w:tcW w:w="3355" w:type="dxa"/>
+              <w:jc w:val="left"/>
+              <w:spacing w:after="0" w:before="0" w:line="240"/>
+              <w:ind w:firstLine="0" w:left="100" w:right="100"/>
+            </w:pPr>
+          </w:p>
+        </w:tc>
+        <w:tc>
+          <w:tcPr>
             <w:tcBorders>
               <w:bottom w:val="single" w:sz="8" w:space="0" w:color="000000"/>
             </w:tcBorders>
             <w:shd w:val="clear" w:color="auto" w:fill="FFFFFF"/>
             <w:tcMar>
               <w:top w:w="0" w:type="dxa"/>
+              <w:bottom w:w="0" w:type="dxa"/>
               <w:left w:w="0" w:type="dxa"/>
-              <w:bottom w:w="0" w:type="dxa"/>
               <w:right w:w="0" w:type="dxa"/>
             </w:tcMar>
             <w:vAlign w:val="center"/>
           </w:tcPr>
           <w:p>
             <w:pPr>
-              <w:ind w:left="100" w:right="100"/>
-              <w:jc w:val="center"/>
-            </w:pPr>
-            <w:r>
-              <w:rPr>
-                <w:rFonts w:ascii="Times New Roman" w:eastAsia="Helvetica" w:hAnsi="Helvetica" w:cs="Helvetica"/>
+              <w:jc w:val="center"/>
+              <w:spacing w:after="0" w:before="0" w:line="240"/>
+              <w:ind w:firstLine="0" w:left="100" w:right="100"/>
+            </w:pPr>
+            <w:r xmlns:w="http://schemas.openxmlformats.org/wordprocessingml/2006/main" xmlns:wp="http://schemas.openxmlformats.org/drawingml/2006/wordprocessingDrawing" xmlns:r="http://schemas.openxmlformats.org/officeDocument/2006/relationships" xmlns:w14="http://schemas.microsoft.com/office/word/2010/wordml">
+              <w:rPr>
+                <w:rFonts w:ascii="Times New Roman" w:hAnsi="Helvetica" w:eastAsia="Helvetica" w:cs="Helvetica"/>
+                <w:sz w:val="22"/>
+                <w:szCs w:val="22"/>
                 <w:color w:val="000000"/>
-                <w:sz w:val="22"/>
-              </w:rPr>
-              <w:t>(n = 283)</w:t>
-            </w:r>
-          </w:p>
-        </w:tc>
-        <w:tc>
-          <w:tcPr>
-            <w:tcW w:w="3355" w:type="dxa"/>
+              </w:rPr>
+              <w:t xml:space="preserve">(n = 283)</w:t>
+            </w:r>
+          </w:p>
+        </w:tc>
+        <w:tc>
+          <w:tcPr>
             <w:tcBorders>
               <w:bottom w:val="single" w:sz="8" w:space="0" w:color="000000"/>
             </w:tcBorders>
             <w:shd w:val="clear" w:color="auto" w:fill="FFFFFF"/>
             <w:tcMar>
               <w:top w:w="0" w:type="dxa"/>
+              <w:bottom w:w="0" w:type="dxa"/>
               <w:left w:w="0" w:type="dxa"/>
-              <w:bottom w:w="0" w:type="dxa"/>
               <w:right w:w="0" w:type="dxa"/>
             </w:tcMar>
             <w:vAlign w:val="center"/>
           </w:tcPr>
           <w:p>
             <w:pPr>
-              <w:ind w:left="100" w:right="100"/>
-              <w:jc w:val="center"/>
-            </w:pPr>
-            <w:r>
-              <w:rPr>
-                <w:rFonts w:ascii="Times New Roman" w:eastAsia="Helvetica" w:hAnsi="Helvetica" w:cs="Helvetica"/>
+              <w:jc w:val="center"/>
+              <w:spacing w:after="0" w:before="0" w:line="240"/>
+              <w:ind w:firstLine="0" w:left="100" w:right="100"/>
+            </w:pPr>
+            <w:r xmlns:w="http://schemas.openxmlformats.org/wordprocessingml/2006/main" xmlns:wp="http://schemas.openxmlformats.org/drawingml/2006/wordprocessingDrawing" xmlns:r="http://schemas.openxmlformats.org/officeDocument/2006/relationships" xmlns:w14="http://schemas.microsoft.com/office/word/2010/wordml">
+              <w:rPr>
+                <w:rFonts w:ascii="Times New Roman" w:hAnsi="Helvetica" w:eastAsia="Helvetica" w:cs="Helvetica"/>
+                <w:sz w:val="22"/>
+                <w:szCs w:val="22"/>
                 <w:color w:val="000000"/>
-                <w:sz w:val="22"/>
-              </w:rPr>
-              <w:t>(n = 46)</w:t>
+              </w:rPr>
+              <w:t xml:space="preserve">(n = 46)</w:t>
             </w:r>
           </w:p>
         </w:tc>
@@ -1848,94 +1857,102 @@
       <w:tr>
         <w:trPr>
           <w:cantSplit/>
-          <w:jc w:val="center"/>
+          <w:trHeight w:val="360" w:hRule="auto"/>
         </w:trPr>
         <w:tc>
           <w:tcPr>
-            <w:tcW w:w="3355" w:type="dxa"/>
+            <w:tcBorders/>
             <w:shd w:val="clear" w:color="auto" w:fill="FFFFFF"/>
             <w:tcMar>
               <w:top w:w="0" w:type="dxa"/>
+              <w:bottom w:w="0" w:type="dxa"/>
               <w:left w:w="0" w:type="dxa"/>
-              <w:bottom w:w="0" w:type="dxa"/>
               <w:right w:w="0" w:type="dxa"/>
             </w:tcMar>
             <w:vAlign w:val="center"/>
           </w:tcPr>
           <w:p>
             <w:pPr>
-              <w:ind w:left="100" w:right="100"/>
-            </w:pPr>
-            <w:r>
-              <w:rPr>
-                <w:rFonts w:ascii="Times New Roman" w:eastAsia="Times New Roman" w:hAnsi="Times New Roman" w:cs="Times New Roman"/>
+              <w:jc w:val="left"/>
+              <w:spacing w:after="0" w:before="0" w:line="240"/>
+              <w:ind w:firstLine="0" w:left="100" w:right="100"/>
+            </w:pPr>
+            <w:r xmlns:w="http://schemas.openxmlformats.org/wordprocessingml/2006/main" xmlns:wp="http://schemas.openxmlformats.org/drawingml/2006/wordprocessingDrawing" xmlns:r="http://schemas.openxmlformats.org/officeDocument/2006/relationships" xmlns:w14="http://schemas.microsoft.com/office/word/2010/wordml">
+              <w:rPr>
+                <w:rFonts w:ascii="Times New Roman" w:hAnsi="Times New Roman" w:eastAsia="Times New Roman" w:cs="Times New Roman"/>
                 <w:b/>
+                <w:sz w:val="22"/>
+                <w:szCs w:val="22"/>
                 <w:color w:val="000000"/>
-                <w:sz w:val="22"/>
-              </w:rPr>
-              <w:t>Age in years</w:t>
-            </w:r>
-            <w:r>
-              <w:rPr>
-                <w:rFonts w:ascii="Times New Roman" w:eastAsia="Helvetica" w:hAnsi="Helvetica" w:cs="Helvetica"/>
+              </w:rPr>
+              <w:t xml:space="preserve">Age in years</w:t>
+            </w:r>
+            <w:r xmlns:w="http://schemas.openxmlformats.org/wordprocessingml/2006/main" xmlns:wp="http://schemas.openxmlformats.org/drawingml/2006/wordprocessingDrawing" xmlns:r="http://schemas.openxmlformats.org/officeDocument/2006/relationships" xmlns:w14="http://schemas.microsoft.com/office/word/2010/wordml">
+              <w:rPr>
+                <w:rFonts w:ascii="Times New Roman" w:hAnsi="Helvetica" w:eastAsia="Helvetica" w:cs="Helvetica"/>
+                <w:sz w:val="22"/>
+                <w:szCs w:val="22"/>
                 <w:color w:val="000000"/>
-                <w:sz w:val="22"/>
-              </w:rPr>
-              <w:t>, mean (sd)</w:t>
-            </w:r>
-          </w:p>
-        </w:tc>
-        <w:tc>
-          <w:tcPr>
-            <w:tcW w:w="3355" w:type="dxa"/>
+              </w:rPr>
+              <w:t xml:space="preserve">, mean (sd)</w:t>
+            </w:r>
+          </w:p>
+        </w:tc>
+        <w:tc>
+          <w:tcPr>
+            <w:tcBorders/>
             <w:shd w:val="clear" w:color="auto" w:fill="FFFFFF"/>
             <w:tcMar>
               <w:top w:w="0" w:type="dxa"/>
+              <w:bottom w:w="0" w:type="dxa"/>
               <w:left w:w="0" w:type="dxa"/>
-              <w:bottom w:w="0" w:type="dxa"/>
               <w:right w:w="0" w:type="dxa"/>
             </w:tcMar>
             <w:vAlign w:val="center"/>
           </w:tcPr>
           <w:p>
             <w:pPr>
-              <w:ind w:left="100" w:right="100"/>
-              <w:jc w:val="center"/>
-            </w:pPr>
-            <w:r>
-              <w:rPr>
-                <w:rFonts w:ascii="Times New Roman" w:eastAsia="Helvetica" w:hAnsi="Helvetica" w:cs="Helvetica"/>
+              <w:jc w:val="center"/>
+              <w:spacing w:after="0" w:before="0" w:line="240"/>
+              <w:ind w:firstLine="0" w:left="100" w:right="100"/>
+            </w:pPr>
+            <w:r xmlns:w="http://schemas.openxmlformats.org/wordprocessingml/2006/main" xmlns:wp="http://schemas.openxmlformats.org/drawingml/2006/wordprocessingDrawing" xmlns:r="http://schemas.openxmlformats.org/officeDocument/2006/relationships" xmlns:w14="http://schemas.microsoft.com/office/word/2010/wordml">
+              <w:rPr>
+                <w:rFonts w:ascii="Times New Roman" w:hAnsi="Helvetica" w:eastAsia="Helvetica" w:cs="Helvetica"/>
+                <w:sz w:val="22"/>
+                <w:szCs w:val="22"/>
                 <w:color w:val="000000"/>
-                <w:sz w:val="22"/>
-              </w:rPr>
-              <w:t>40.2 (11)</w:t>
-            </w:r>
-          </w:p>
-        </w:tc>
-        <w:tc>
-          <w:tcPr>
-            <w:tcW w:w="3355" w:type="dxa"/>
+              </w:rPr>
+              <w:t xml:space="preserve">40.2 (11)</w:t>
+            </w:r>
+          </w:p>
+        </w:tc>
+        <w:tc>
+          <w:tcPr>
+            <w:tcBorders/>
             <w:shd w:val="clear" w:color="auto" w:fill="FFFFFF"/>
             <w:tcMar>
               <w:top w:w="0" w:type="dxa"/>
+              <w:bottom w:w="0" w:type="dxa"/>
               <w:left w:w="0" w:type="dxa"/>
-              <w:bottom w:w="0" w:type="dxa"/>
               <w:right w:w="0" w:type="dxa"/>
             </w:tcMar>
             <w:vAlign w:val="center"/>
           </w:tcPr>
           <w:p>
             <w:pPr>
-              <w:ind w:left="100" w:right="100"/>
-              <w:jc w:val="center"/>
-            </w:pPr>
-            <w:r>
-              <w:rPr>
-                <w:rFonts w:ascii="Times New Roman" w:eastAsia="Helvetica" w:hAnsi="Helvetica" w:cs="Helvetica"/>
+              <w:jc w:val="center"/>
+              <w:spacing w:after="0" w:before="0" w:line="240"/>
+              <w:ind w:firstLine="0" w:left="100" w:right="100"/>
+            </w:pPr>
+            <w:r xmlns:w="http://schemas.openxmlformats.org/wordprocessingml/2006/main" xmlns:wp="http://schemas.openxmlformats.org/drawingml/2006/wordprocessingDrawing" xmlns:r="http://schemas.openxmlformats.org/officeDocument/2006/relationships" xmlns:w14="http://schemas.microsoft.com/office/word/2010/wordml">
+              <w:rPr>
+                <w:rFonts w:ascii="Times New Roman" w:hAnsi="Helvetica" w:eastAsia="Helvetica" w:cs="Helvetica"/>
+                <w:sz w:val="22"/>
+                <w:szCs w:val="22"/>
                 <w:color w:val="000000"/>
-                <w:sz w:val="22"/>
-              </w:rPr>
-              <w:t>45.1 (11.6)</w:t>
+              </w:rPr>
+              <w:t xml:space="preserve">45.1 (11.6)</w:t>
             </w:r>
           </w:p>
         </w:tc>
@@ -1943,226 +1960,288 @@
       <w:tr>
         <w:trPr>
           <w:cantSplit/>
-          <w:jc w:val="center"/>
+          <w:trHeight w:val="360" w:hRule="auto"/>
         </w:trPr>
         <w:tc>
           <w:tcPr>
-            <w:tcW w:w="3355" w:type="dxa"/>
+            <w:tcBorders/>
             <w:shd w:val="clear" w:color="auto" w:fill="FFFFFF"/>
             <w:tcMar>
               <w:top w:w="0" w:type="dxa"/>
+              <w:bottom w:w="0" w:type="dxa"/>
               <w:left w:w="0" w:type="dxa"/>
-              <w:bottom w:w="0" w:type="dxa"/>
               <w:right w:w="0" w:type="dxa"/>
             </w:tcMar>
             <w:vAlign w:val="center"/>
           </w:tcPr>
           <w:p>
             <w:pPr>
-              <w:ind w:left="100" w:right="100"/>
-            </w:pPr>
-          </w:p>
-        </w:tc>
-        <w:tc>
-          <w:tcPr>
-            <w:tcW w:w="3355" w:type="dxa"/>
+              <w:jc w:val="left"/>
+              <w:spacing w:after="0" w:before="0" w:line="240"/>
+              <w:ind w:firstLine="0" w:left="100" w:right="100"/>
+            </w:pPr>
+            <w:r xmlns:w="http://schemas.openxmlformats.org/wordprocessingml/2006/main" xmlns:wp="http://schemas.openxmlformats.org/drawingml/2006/wordprocessingDrawing" xmlns:r="http://schemas.openxmlformats.org/officeDocument/2006/relationships" xmlns:w14="http://schemas.microsoft.com/office/word/2010/wordml">
+              <w:rPr>
+                <w:rFonts w:ascii="Times New Roman" w:hAnsi="Helvetica" w:eastAsia="Helvetica" w:cs="Helvetica"/>
+                <w:sz w:val="22"/>
+                <w:szCs w:val="22"/>
+                <w:color w:val="000000"/>
+              </w:rPr>
+              <w:t xml:space="preserve"/>
+            </w:r>
+          </w:p>
+        </w:tc>
+        <w:tc>
+          <w:tcPr>
+            <w:tcBorders/>
             <w:shd w:val="clear" w:color="auto" w:fill="FFFFFF"/>
             <w:tcMar>
               <w:top w:w="0" w:type="dxa"/>
+              <w:bottom w:w="0" w:type="dxa"/>
               <w:left w:w="0" w:type="dxa"/>
-              <w:bottom w:w="0" w:type="dxa"/>
               <w:right w:w="0" w:type="dxa"/>
             </w:tcMar>
             <w:vAlign w:val="center"/>
           </w:tcPr>
           <w:p>
             <w:pPr>
-              <w:ind w:left="100" w:right="100"/>
-              <w:jc w:val="center"/>
-            </w:pPr>
-          </w:p>
-        </w:tc>
-        <w:tc>
-          <w:tcPr>
-            <w:tcW w:w="3355" w:type="dxa"/>
+              <w:jc w:val="center"/>
+              <w:spacing w:after="0" w:before="0" w:line="240"/>
+              <w:ind w:firstLine="0" w:left="100" w:right="100"/>
+            </w:pPr>
+            <w:r xmlns:w="http://schemas.openxmlformats.org/wordprocessingml/2006/main" xmlns:wp="http://schemas.openxmlformats.org/drawingml/2006/wordprocessingDrawing" xmlns:r="http://schemas.openxmlformats.org/officeDocument/2006/relationships" xmlns:w14="http://schemas.microsoft.com/office/word/2010/wordml">
+              <w:rPr>
+                <w:rFonts w:ascii="Times New Roman" w:hAnsi="Helvetica" w:eastAsia="Helvetica" w:cs="Helvetica"/>
+                <w:sz w:val="22"/>
+                <w:szCs w:val="22"/>
+                <w:color w:val="000000"/>
+              </w:rPr>
+              <w:t xml:space="preserve"/>
+            </w:r>
+          </w:p>
+        </w:tc>
+        <w:tc>
+          <w:tcPr>
+            <w:tcBorders/>
             <w:shd w:val="clear" w:color="auto" w:fill="FFFFFF"/>
             <w:tcMar>
               <w:top w:w="0" w:type="dxa"/>
+              <w:bottom w:w="0" w:type="dxa"/>
               <w:left w:w="0" w:type="dxa"/>
-              <w:bottom w:w="0" w:type="dxa"/>
               <w:right w:w="0" w:type="dxa"/>
             </w:tcMar>
             <w:vAlign w:val="center"/>
           </w:tcPr>
           <w:p>
             <w:pPr>
-              <w:ind w:left="100" w:right="100"/>
-              <w:jc w:val="center"/>
-            </w:pPr>
+              <w:jc w:val="center"/>
+              <w:spacing w:after="0" w:before="0" w:line="240"/>
+              <w:ind w:firstLine="0" w:left="100" w:right="100"/>
+            </w:pPr>
+            <w:r xmlns:w="http://schemas.openxmlformats.org/wordprocessingml/2006/main" xmlns:wp="http://schemas.openxmlformats.org/drawingml/2006/wordprocessingDrawing" xmlns:r="http://schemas.openxmlformats.org/officeDocument/2006/relationships" xmlns:w14="http://schemas.microsoft.com/office/word/2010/wordml">
+              <w:rPr>
+                <w:rFonts w:ascii="Times New Roman" w:hAnsi="Helvetica" w:eastAsia="Helvetica" w:cs="Helvetica"/>
+                <w:sz w:val="22"/>
+                <w:szCs w:val="22"/>
+                <w:color w:val="000000"/>
+              </w:rPr>
+              <w:t xml:space="preserve"/>
+            </w:r>
           </w:p>
         </w:tc>
       </w:tr>
       <w:tr>
         <w:trPr>
           <w:cantSplit/>
-          <w:jc w:val="center"/>
+          <w:trHeight w:val="360" w:hRule="auto"/>
         </w:trPr>
         <w:tc>
           <w:tcPr>
-            <w:tcW w:w="3355" w:type="dxa"/>
+            <w:tcBorders/>
             <w:shd w:val="clear" w:color="auto" w:fill="FFFFFF"/>
             <w:tcMar>
               <w:top w:w="0" w:type="dxa"/>
+              <w:bottom w:w="0" w:type="dxa"/>
               <w:left w:w="0" w:type="dxa"/>
-              <w:bottom w:w="0" w:type="dxa"/>
               <w:right w:w="0" w:type="dxa"/>
             </w:tcMar>
             <w:vAlign w:val="center"/>
           </w:tcPr>
           <w:p>
             <w:pPr>
-              <w:ind w:left="100" w:right="100"/>
-            </w:pPr>
-            <w:r>
-              <w:rPr>
-                <w:rFonts w:ascii="Times New Roman" w:eastAsia="Times New Roman" w:hAnsi="Times New Roman" w:cs="Times New Roman"/>
+              <w:jc w:val="left"/>
+              <w:spacing w:after="0" w:before="0" w:line="240"/>
+              <w:ind w:firstLine="0" w:left="100" w:right="100"/>
+            </w:pPr>
+            <w:r xmlns:w="http://schemas.openxmlformats.org/wordprocessingml/2006/main" xmlns:wp="http://schemas.openxmlformats.org/drawingml/2006/wordprocessingDrawing" xmlns:r="http://schemas.openxmlformats.org/officeDocument/2006/relationships" xmlns:w14="http://schemas.microsoft.com/office/word/2010/wordml">
+              <w:rPr>
+                <w:rFonts w:ascii="Times New Roman" w:hAnsi="Times New Roman" w:eastAsia="Times New Roman" w:cs="Times New Roman"/>
                 <w:b/>
+                <w:sz w:val="22"/>
+                <w:szCs w:val="22"/>
                 <w:color w:val="000000"/>
-                <w:sz w:val="22"/>
-              </w:rPr>
-              <w:t>Gender</w:t>
-            </w:r>
-            <w:r>
-              <w:rPr>
-                <w:rFonts w:ascii="Times New Roman" w:eastAsia="Helvetica" w:hAnsi="Helvetica" w:cs="Helvetica"/>
+              </w:rPr>
+              <w:t xml:space="preserve">Gender</w:t>
+            </w:r>
+            <w:r xmlns:w="http://schemas.openxmlformats.org/wordprocessingml/2006/main" xmlns:wp="http://schemas.openxmlformats.org/drawingml/2006/wordprocessingDrawing" xmlns:r="http://schemas.openxmlformats.org/officeDocument/2006/relationships" xmlns:w14="http://schemas.microsoft.com/office/word/2010/wordml">
+              <w:rPr>
+                <w:rFonts w:ascii="Times New Roman" w:hAnsi="Helvetica" w:eastAsia="Helvetica" w:cs="Helvetica"/>
+                <w:sz w:val="22"/>
+                <w:szCs w:val="22"/>
                 <w:color w:val="000000"/>
-                <w:sz w:val="22"/>
-              </w:rPr>
-              <w:t>, n(%)</w:t>
-            </w:r>
-          </w:p>
-        </w:tc>
-        <w:tc>
-          <w:tcPr>
-            <w:tcW w:w="3355" w:type="dxa"/>
+              </w:rPr>
+              <w:t xml:space="preserve">, n(%)</w:t>
+            </w:r>
+          </w:p>
+        </w:tc>
+        <w:tc>
+          <w:tcPr>
+            <w:tcBorders/>
             <w:shd w:val="clear" w:color="auto" w:fill="FFFFFF"/>
             <w:tcMar>
               <w:top w:w="0" w:type="dxa"/>
+              <w:bottom w:w="0" w:type="dxa"/>
               <w:left w:w="0" w:type="dxa"/>
-              <w:bottom w:w="0" w:type="dxa"/>
               <w:right w:w="0" w:type="dxa"/>
             </w:tcMar>
             <w:vAlign w:val="center"/>
           </w:tcPr>
           <w:p>
             <w:pPr>
-              <w:ind w:left="100" w:right="100"/>
-              <w:jc w:val="center"/>
-            </w:pPr>
-          </w:p>
-        </w:tc>
-        <w:tc>
-          <w:tcPr>
-            <w:tcW w:w="3355" w:type="dxa"/>
+              <w:jc w:val="center"/>
+              <w:spacing w:after="0" w:before="0" w:line="240"/>
+              <w:ind w:firstLine="0" w:left="100" w:right="100"/>
+            </w:pPr>
+            <w:r xmlns:w="http://schemas.openxmlformats.org/wordprocessingml/2006/main" xmlns:wp="http://schemas.openxmlformats.org/drawingml/2006/wordprocessingDrawing" xmlns:r="http://schemas.openxmlformats.org/officeDocument/2006/relationships" xmlns:w14="http://schemas.microsoft.com/office/word/2010/wordml">
+              <w:rPr>
+                <w:rFonts w:ascii="Times New Roman" w:hAnsi="Helvetica" w:eastAsia="Helvetica" w:cs="Helvetica"/>
+                <w:sz w:val="22"/>
+                <w:szCs w:val="22"/>
+                <w:color w:val="000000"/>
+              </w:rPr>
+              <w:t xml:space="preserve"/>
+            </w:r>
+          </w:p>
+        </w:tc>
+        <w:tc>
+          <w:tcPr>
+            <w:tcBorders/>
             <w:shd w:val="clear" w:color="auto" w:fill="FFFFFF"/>
             <w:tcMar>
               <w:top w:w="0" w:type="dxa"/>
+              <w:bottom w:w="0" w:type="dxa"/>
               <w:left w:w="0" w:type="dxa"/>
-              <w:bottom w:w="0" w:type="dxa"/>
               <w:right w:w="0" w:type="dxa"/>
             </w:tcMar>
             <w:vAlign w:val="center"/>
           </w:tcPr>
           <w:p>
             <w:pPr>
-              <w:ind w:left="100" w:right="100"/>
-              <w:jc w:val="center"/>
-            </w:pPr>
+              <w:jc w:val="center"/>
+              <w:spacing w:after="0" w:before="0" w:line="240"/>
+              <w:ind w:firstLine="0" w:left="100" w:right="100"/>
+            </w:pPr>
+            <w:r xmlns:w="http://schemas.openxmlformats.org/wordprocessingml/2006/main" xmlns:wp="http://schemas.openxmlformats.org/drawingml/2006/wordprocessingDrawing" xmlns:r="http://schemas.openxmlformats.org/officeDocument/2006/relationships" xmlns:w14="http://schemas.microsoft.com/office/word/2010/wordml">
+              <w:rPr>
+                <w:rFonts w:ascii="Times New Roman" w:hAnsi="Helvetica" w:eastAsia="Helvetica" w:cs="Helvetica"/>
+                <w:sz w:val="22"/>
+                <w:szCs w:val="22"/>
+                <w:color w:val="000000"/>
+              </w:rPr>
+              <w:t xml:space="preserve"/>
+            </w:r>
           </w:p>
         </w:tc>
       </w:tr>
       <w:tr>
         <w:trPr>
           <w:cantSplit/>
-          <w:jc w:val="center"/>
+          <w:trHeight w:val="360" w:hRule="auto"/>
         </w:trPr>
         <w:tc>
           <w:tcPr>
-            <w:tcW w:w="3355" w:type="dxa"/>
+            <w:tcBorders/>
             <w:shd w:val="clear" w:color="auto" w:fill="FFFFFF"/>
             <w:tcMar>
               <w:top w:w="0" w:type="dxa"/>
+              <w:bottom w:w="0" w:type="dxa"/>
               <w:left w:w="0" w:type="dxa"/>
-              <w:bottom w:w="0" w:type="dxa"/>
               <w:right w:w="0" w:type="dxa"/>
             </w:tcMar>
             <w:vAlign w:val="center"/>
           </w:tcPr>
           <w:p>
             <w:pPr>
-              <w:ind w:left="200" w:right="100"/>
-            </w:pPr>
-            <w:r>
-              <w:rPr>
-                <w:rFonts w:ascii="Times New Roman" w:eastAsia="Helvetica" w:hAnsi="Helvetica" w:cs="Helvetica"/>
+              <w:jc w:val="left"/>
+              <w:spacing w:after="0" w:before="0" w:line="240"/>
+              <w:ind w:firstLine="0" w:left="200" w:right="100"/>
+            </w:pPr>
+            <w:r xmlns:w="http://schemas.openxmlformats.org/wordprocessingml/2006/main" xmlns:wp="http://schemas.openxmlformats.org/drawingml/2006/wordprocessingDrawing" xmlns:r="http://schemas.openxmlformats.org/officeDocument/2006/relationships" xmlns:w14="http://schemas.microsoft.com/office/word/2010/wordml">
+              <w:rPr>
+                <w:rFonts w:ascii="Times New Roman" w:hAnsi="Helvetica" w:eastAsia="Helvetica" w:cs="Helvetica"/>
+                <w:sz w:val="22"/>
+                <w:szCs w:val="22"/>
                 <w:color w:val="000000"/>
-                <w:sz w:val="22"/>
-              </w:rPr>
-              <w:t>Male</w:t>
-            </w:r>
-          </w:p>
-        </w:tc>
-        <w:tc>
-          <w:tcPr>
-            <w:tcW w:w="3355" w:type="dxa"/>
+              </w:rPr>
+              <w:t xml:space="preserve">Male</w:t>
+            </w:r>
+          </w:p>
+        </w:tc>
+        <w:tc>
+          <w:tcPr>
+            <w:tcBorders/>
             <w:shd w:val="clear" w:color="auto" w:fill="FFFFFF"/>
             <w:tcMar>
               <w:top w:w="0" w:type="dxa"/>
+              <w:bottom w:w="0" w:type="dxa"/>
               <w:left w:w="0" w:type="dxa"/>
-              <w:bottom w:w="0" w:type="dxa"/>
               <w:right w:w="0" w:type="dxa"/>
             </w:tcMar>
             <w:vAlign w:val="center"/>
           </w:tcPr>
           <w:p>
             <w:pPr>
-              <w:ind w:left="100" w:right="100"/>
-              <w:jc w:val="center"/>
-            </w:pPr>
-            <w:r>
-              <w:rPr>
-                <w:rFonts w:ascii="Times New Roman" w:eastAsia="Helvetica" w:hAnsi="Helvetica" w:cs="Helvetica"/>
+              <w:jc w:val="center"/>
+              <w:spacing w:after="0" w:before="0" w:line="240"/>
+              <w:ind w:firstLine="0" w:left="100" w:right="100"/>
+            </w:pPr>
+            <w:r xmlns:w="http://schemas.openxmlformats.org/wordprocessingml/2006/main" xmlns:wp="http://schemas.openxmlformats.org/drawingml/2006/wordprocessingDrawing" xmlns:r="http://schemas.openxmlformats.org/officeDocument/2006/relationships" xmlns:w14="http://schemas.microsoft.com/office/word/2010/wordml">
+              <w:rPr>
+                <w:rFonts w:ascii="Times New Roman" w:hAnsi="Helvetica" w:eastAsia="Helvetica" w:cs="Helvetica"/>
+                <w:sz w:val="22"/>
+                <w:szCs w:val="22"/>
                 <w:color w:val="000000"/>
-                <w:sz w:val="22"/>
-              </w:rPr>
-              <w:t>241 (85.2)</w:t>
-            </w:r>
-          </w:p>
-        </w:tc>
-        <w:tc>
-          <w:tcPr>
-            <w:tcW w:w="3355" w:type="dxa"/>
+              </w:rPr>
+              <w:t xml:space="preserve">241 (85.2)</w:t>
+            </w:r>
+          </w:p>
+        </w:tc>
+        <w:tc>
+          <w:tcPr>
+            <w:tcBorders/>
             <w:shd w:val="clear" w:color="auto" w:fill="FFFFFF"/>
             <w:tcMar>
               <w:top w:w="0" w:type="dxa"/>
+              <w:bottom w:w="0" w:type="dxa"/>
               <w:left w:w="0" w:type="dxa"/>
-              <w:bottom w:w="0" w:type="dxa"/>
               <w:right w:w="0" w:type="dxa"/>
             </w:tcMar>
             <w:vAlign w:val="center"/>
           </w:tcPr>
           <w:p>
             <w:pPr>
-              <w:ind w:left="100" w:right="100"/>
-              <w:jc w:val="center"/>
-            </w:pPr>
-            <w:r>
-              <w:rPr>
-                <w:rFonts w:ascii="Times New Roman" w:eastAsia="Helvetica" w:hAnsi="Helvetica" w:cs="Helvetica"/>
+              <w:jc w:val="center"/>
+              <w:spacing w:after="0" w:before="0" w:line="240"/>
+              <w:ind w:firstLine="0" w:left="100" w:right="100"/>
+            </w:pPr>
+            <w:r xmlns:w="http://schemas.openxmlformats.org/wordprocessingml/2006/main" xmlns:wp="http://schemas.openxmlformats.org/drawingml/2006/wordprocessingDrawing" xmlns:r="http://schemas.openxmlformats.org/officeDocument/2006/relationships" xmlns:w14="http://schemas.microsoft.com/office/word/2010/wordml">
+              <w:rPr>
+                <w:rFonts w:ascii="Times New Roman" w:hAnsi="Helvetica" w:eastAsia="Helvetica" w:cs="Helvetica"/>
+                <w:sz w:val="22"/>
+                <w:szCs w:val="22"/>
                 <w:color w:val="000000"/>
-                <w:sz w:val="22"/>
-              </w:rPr>
-              <w:t>42 (91.3)</w:t>
+              </w:rPr>
+              <w:t xml:space="preserve">42 (91.3)</w:t>
             </w:r>
           </w:p>
         </w:tc>
@@ -2170,85 +2249,92 @@
       <w:tr>
         <w:trPr>
           <w:cantSplit/>
-          <w:jc w:val="center"/>
+          <w:trHeight w:val="360" w:hRule="auto"/>
         </w:trPr>
         <w:tc>
           <w:tcPr>
-            <w:tcW w:w="3355" w:type="dxa"/>
+            <w:tcBorders/>
             <w:shd w:val="clear" w:color="auto" w:fill="FFFFFF"/>
             <w:tcMar>
               <w:top w:w="0" w:type="dxa"/>
+              <w:bottom w:w="0" w:type="dxa"/>
               <w:left w:w="0" w:type="dxa"/>
-              <w:bottom w:w="0" w:type="dxa"/>
               <w:right w:w="0" w:type="dxa"/>
             </w:tcMar>
             <w:vAlign w:val="center"/>
           </w:tcPr>
           <w:p>
             <w:pPr>
-              <w:ind w:left="200" w:right="100"/>
-            </w:pPr>
-            <w:r>
-              <w:rPr>
-                <w:rFonts w:ascii="Times New Roman" w:eastAsia="Helvetica" w:hAnsi="Helvetica" w:cs="Helvetica"/>
+              <w:jc w:val="left"/>
+              <w:spacing w:after="0" w:before="0" w:line="240"/>
+              <w:ind w:firstLine="0" w:left="200" w:right="100"/>
+            </w:pPr>
+            <w:r xmlns:w="http://schemas.openxmlformats.org/wordprocessingml/2006/main" xmlns:wp="http://schemas.openxmlformats.org/drawingml/2006/wordprocessingDrawing" xmlns:r="http://schemas.openxmlformats.org/officeDocument/2006/relationships" xmlns:w14="http://schemas.microsoft.com/office/word/2010/wordml">
+              <w:rPr>
+                <w:rFonts w:ascii="Times New Roman" w:hAnsi="Helvetica" w:eastAsia="Helvetica" w:cs="Helvetica"/>
+                <w:sz w:val="22"/>
+                <w:szCs w:val="22"/>
                 <w:color w:val="000000"/>
-                <w:sz w:val="22"/>
-              </w:rPr>
-              <w:t>Female</w:t>
-            </w:r>
-          </w:p>
-        </w:tc>
-        <w:tc>
-          <w:tcPr>
-            <w:tcW w:w="3355" w:type="dxa"/>
+              </w:rPr>
+              <w:t xml:space="preserve">Female</w:t>
+            </w:r>
+          </w:p>
+        </w:tc>
+        <w:tc>
+          <w:tcPr>
+            <w:tcBorders/>
             <w:shd w:val="clear" w:color="auto" w:fill="FFFFFF"/>
             <w:tcMar>
               <w:top w:w="0" w:type="dxa"/>
+              <w:bottom w:w="0" w:type="dxa"/>
               <w:left w:w="0" w:type="dxa"/>
-              <w:bottom w:w="0" w:type="dxa"/>
               <w:right w:w="0" w:type="dxa"/>
             </w:tcMar>
             <w:vAlign w:val="center"/>
           </w:tcPr>
           <w:p>
             <w:pPr>
-              <w:ind w:left="100" w:right="100"/>
-              <w:jc w:val="center"/>
-            </w:pPr>
-            <w:r>
-              <w:rPr>
-                <w:rFonts w:ascii="Times New Roman" w:eastAsia="Helvetica" w:hAnsi="Helvetica" w:cs="Helvetica"/>
+              <w:jc w:val="center"/>
+              <w:spacing w:after="0" w:before="0" w:line="240"/>
+              <w:ind w:firstLine="0" w:left="100" w:right="100"/>
+            </w:pPr>
+            <w:r xmlns:w="http://schemas.openxmlformats.org/wordprocessingml/2006/main" xmlns:wp="http://schemas.openxmlformats.org/drawingml/2006/wordprocessingDrawing" xmlns:r="http://schemas.openxmlformats.org/officeDocument/2006/relationships" xmlns:w14="http://schemas.microsoft.com/office/word/2010/wordml">
+              <w:rPr>
+                <w:rFonts w:ascii="Times New Roman" w:hAnsi="Helvetica" w:eastAsia="Helvetica" w:cs="Helvetica"/>
+                <w:sz w:val="22"/>
+                <w:szCs w:val="22"/>
                 <w:color w:val="000000"/>
-                <w:sz w:val="22"/>
-              </w:rPr>
-              <w:t>37 (13.1)</w:t>
-            </w:r>
-          </w:p>
-        </w:tc>
-        <w:tc>
-          <w:tcPr>
-            <w:tcW w:w="3355" w:type="dxa"/>
+              </w:rPr>
+              <w:t xml:space="preserve">37 (13.1)</w:t>
+            </w:r>
+          </w:p>
+        </w:tc>
+        <w:tc>
+          <w:tcPr>
+            <w:tcBorders/>
             <w:shd w:val="clear" w:color="auto" w:fill="FFFFFF"/>
             <w:tcMar>
               <w:top w:w="0" w:type="dxa"/>
+              <w:bottom w:w="0" w:type="dxa"/>
               <w:left w:w="0" w:type="dxa"/>
-              <w:bottom w:w="0" w:type="dxa"/>
               <w:right w:w="0" w:type="dxa"/>
             </w:tcMar>
             <w:vAlign w:val="center"/>
           </w:tcPr>
           <w:p>
             <w:pPr>
-              <w:ind w:left="100" w:right="100"/>
-              <w:jc w:val="center"/>
-            </w:pPr>
-            <w:r>
-              <w:rPr>
-                <w:rFonts w:ascii="Times New Roman" w:eastAsia="Helvetica" w:hAnsi="Helvetica" w:cs="Helvetica"/>
+              <w:jc w:val="center"/>
+              <w:spacing w:after="0" w:before="0" w:line="240"/>
+              <w:ind w:firstLine="0" w:left="100" w:right="100"/>
+            </w:pPr>
+            <w:r xmlns:w="http://schemas.openxmlformats.org/wordprocessingml/2006/main" xmlns:wp="http://schemas.openxmlformats.org/drawingml/2006/wordprocessingDrawing" xmlns:r="http://schemas.openxmlformats.org/officeDocument/2006/relationships" xmlns:w14="http://schemas.microsoft.com/office/word/2010/wordml">
+              <w:rPr>
+                <w:rFonts w:ascii="Times New Roman" w:hAnsi="Helvetica" w:eastAsia="Helvetica" w:cs="Helvetica"/>
+                <w:sz w:val="22"/>
+                <w:szCs w:val="22"/>
                 <w:color w:val="000000"/>
-                <w:sz w:val="22"/>
-              </w:rPr>
-              <w:t>4 (8.7)</w:t>
+              </w:rPr>
+              <w:t xml:space="preserve">4 (8.7)</w:t>
             </w:r>
           </w:p>
         </w:tc>
@@ -2256,85 +2342,92 @@
       <w:tr>
         <w:trPr>
           <w:cantSplit/>
-          <w:jc w:val="center"/>
+          <w:trHeight w:val="360" w:hRule="auto"/>
         </w:trPr>
         <w:tc>
           <w:tcPr>
-            <w:tcW w:w="3355" w:type="dxa"/>
+            <w:tcBorders/>
             <w:shd w:val="clear" w:color="auto" w:fill="FFFFFF"/>
             <w:tcMar>
               <w:top w:w="0" w:type="dxa"/>
+              <w:bottom w:w="0" w:type="dxa"/>
               <w:left w:w="0" w:type="dxa"/>
-              <w:bottom w:w="0" w:type="dxa"/>
               <w:right w:w="0" w:type="dxa"/>
             </w:tcMar>
             <w:vAlign w:val="center"/>
           </w:tcPr>
           <w:p>
             <w:pPr>
-              <w:ind w:left="200" w:right="100"/>
-            </w:pPr>
-            <w:r>
-              <w:rPr>
-                <w:rFonts w:ascii="Times New Roman" w:eastAsia="Helvetica" w:hAnsi="Helvetica" w:cs="Helvetica"/>
+              <w:jc w:val="left"/>
+              <w:spacing w:after="0" w:before="0" w:line="240"/>
+              <w:ind w:firstLine="0" w:left="200" w:right="100"/>
+            </w:pPr>
+            <w:r xmlns:w="http://schemas.openxmlformats.org/wordprocessingml/2006/main" xmlns:wp="http://schemas.openxmlformats.org/drawingml/2006/wordprocessingDrawing" xmlns:r="http://schemas.openxmlformats.org/officeDocument/2006/relationships" xmlns:w14="http://schemas.microsoft.com/office/word/2010/wordml">
+              <w:rPr>
+                <w:rFonts w:ascii="Times New Roman" w:hAnsi="Helvetica" w:eastAsia="Helvetica" w:cs="Helvetica"/>
+                <w:sz w:val="22"/>
+                <w:szCs w:val="22"/>
                 <w:color w:val="000000"/>
-                <w:sz w:val="22"/>
-              </w:rPr>
-              <w:t>Other</w:t>
-            </w:r>
-          </w:p>
-        </w:tc>
-        <w:tc>
-          <w:tcPr>
-            <w:tcW w:w="3355" w:type="dxa"/>
+              </w:rPr>
+              <w:t xml:space="preserve">Other</w:t>
+            </w:r>
+          </w:p>
+        </w:tc>
+        <w:tc>
+          <w:tcPr>
+            <w:tcBorders/>
             <w:shd w:val="clear" w:color="auto" w:fill="FFFFFF"/>
             <w:tcMar>
               <w:top w:w="0" w:type="dxa"/>
+              <w:bottom w:w="0" w:type="dxa"/>
               <w:left w:w="0" w:type="dxa"/>
-              <w:bottom w:w="0" w:type="dxa"/>
               <w:right w:w="0" w:type="dxa"/>
             </w:tcMar>
             <w:vAlign w:val="center"/>
           </w:tcPr>
           <w:p>
             <w:pPr>
-              <w:ind w:left="100" w:right="100"/>
-              <w:jc w:val="center"/>
-            </w:pPr>
-            <w:r>
-              <w:rPr>
-                <w:rFonts w:ascii="Times New Roman" w:eastAsia="Helvetica" w:hAnsi="Helvetica" w:cs="Helvetica"/>
+              <w:jc w:val="center"/>
+              <w:spacing w:after="0" w:before="0" w:line="240"/>
+              <w:ind w:firstLine="0" w:left="100" w:right="100"/>
+            </w:pPr>
+            <w:r xmlns:w="http://schemas.openxmlformats.org/wordprocessingml/2006/main" xmlns:wp="http://schemas.openxmlformats.org/drawingml/2006/wordprocessingDrawing" xmlns:r="http://schemas.openxmlformats.org/officeDocument/2006/relationships" xmlns:w14="http://schemas.microsoft.com/office/word/2010/wordml">
+              <w:rPr>
+                <w:rFonts w:ascii="Times New Roman" w:hAnsi="Helvetica" w:eastAsia="Helvetica" w:cs="Helvetica"/>
+                <w:sz w:val="22"/>
+                <w:szCs w:val="22"/>
                 <w:color w:val="000000"/>
-                <w:sz w:val="22"/>
-              </w:rPr>
-              <w:t>5 (1.8)</w:t>
-            </w:r>
-          </w:p>
-        </w:tc>
-        <w:tc>
-          <w:tcPr>
-            <w:tcW w:w="3355" w:type="dxa"/>
+              </w:rPr>
+              <w:t xml:space="preserve">5 (1.8)</w:t>
+            </w:r>
+          </w:p>
+        </w:tc>
+        <w:tc>
+          <w:tcPr>
+            <w:tcBorders/>
             <w:shd w:val="clear" w:color="auto" w:fill="FFFFFF"/>
             <w:tcMar>
               <w:top w:w="0" w:type="dxa"/>
+              <w:bottom w:w="0" w:type="dxa"/>
               <w:left w:w="0" w:type="dxa"/>
-              <w:bottom w:w="0" w:type="dxa"/>
               <w:right w:w="0" w:type="dxa"/>
             </w:tcMar>
             <w:vAlign w:val="center"/>
           </w:tcPr>
           <w:p>
             <w:pPr>
-              <w:ind w:left="100" w:right="100"/>
-              <w:jc w:val="center"/>
-            </w:pPr>
-            <w:r>
-              <w:rPr>
-                <w:rFonts w:ascii="Times New Roman" w:eastAsia="Helvetica" w:hAnsi="Helvetica" w:cs="Helvetica"/>
+              <w:jc w:val="center"/>
+              <w:spacing w:after="0" w:before="0" w:line="240"/>
+              <w:ind w:firstLine="0" w:left="100" w:right="100"/>
+            </w:pPr>
+            <w:r xmlns:w="http://schemas.openxmlformats.org/wordprocessingml/2006/main" xmlns:wp="http://schemas.openxmlformats.org/drawingml/2006/wordprocessingDrawing" xmlns:r="http://schemas.openxmlformats.org/officeDocument/2006/relationships" xmlns:w14="http://schemas.microsoft.com/office/word/2010/wordml">
+              <w:rPr>
+                <w:rFonts w:ascii="Times New Roman" w:hAnsi="Helvetica" w:eastAsia="Helvetica" w:cs="Helvetica"/>
+                <w:sz w:val="22"/>
+                <w:szCs w:val="22"/>
                 <w:color w:val="000000"/>
-                <w:sz w:val="22"/>
-              </w:rPr>
-              <w:t>0 (0.0)</w:t>
+              </w:rPr>
+              <w:t xml:space="preserve">0 (0.0)</w:t>
             </w:r>
           </w:p>
         </w:tc>
@@ -2342,226 +2435,288 @@
       <w:tr>
         <w:trPr>
           <w:cantSplit/>
-          <w:jc w:val="center"/>
+          <w:trHeight w:val="360" w:hRule="auto"/>
         </w:trPr>
         <w:tc>
           <w:tcPr>
-            <w:tcW w:w="3355" w:type="dxa"/>
+            <w:tcBorders/>
             <w:shd w:val="clear" w:color="auto" w:fill="FFFFFF"/>
             <w:tcMar>
               <w:top w:w="0" w:type="dxa"/>
+              <w:bottom w:w="0" w:type="dxa"/>
               <w:left w:w="0" w:type="dxa"/>
-              <w:bottom w:w="0" w:type="dxa"/>
               <w:right w:w="0" w:type="dxa"/>
             </w:tcMar>
             <w:vAlign w:val="center"/>
           </w:tcPr>
           <w:p>
             <w:pPr>
-              <w:ind w:left="100" w:right="100"/>
-            </w:pPr>
-          </w:p>
-        </w:tc>
-        <w:tc>
-          <w:tcPr>
-            <w:tcW w:w="3355" w:type="dxa"/>
+              <w:jc w:val="left"/>
+              <w:spacing w:after="0" w:before="0" w:line="240"/>
+              <w:ind w:firstLine="0" w:left="100" w:right="100"/>
+            </w:pPr>
+            <w:r xmlns:w="http://schemas.openxmlformats.org/wordprocessingml/2006/main" xmlns:wp="http://schemas.openxmlformats.org/drawingml/2006/wordprocessingDrawing" xmlns:r="http://schemas.openxmlformats.org/officeDocument/2006/relationships" xmlns:w14="http://schemas.microsoft.com/office/word/2010/wordml">
+              <w:rPr>
+                <w:rFonts w:ascii="Times New Roman" w:hAnsi="Helvetica" w:eastAsia="Helvetica" w:cs="Helvetica"/>
+                <w:sz w:val="22"/>
+                <w:szCs w:val="22"/>
+                <w:color w:val="000000"/>
+              </w:rPr>
+              <w:t xml:space="preserve"/>
+            </w:r>
+          </w:p>
+        </w:tc>
+        <w:tc>
+          <w:tcPr>
+            <w:tcBorders/>
             <w:shd w:val="clear" w:color="auto" w:fill="FFFFFF"/>
             <w:tcMar>
               <w:top w:w="0" w:type="dxa"/>
+              <w:bottom w:w="0" w:type="dxa"/>
               <w:left w:w="0" w:type="dxa"/>
-              <w:bottom w:w="0" w:type="dxa"/>
               <w:right w:w="0" w:type="dxa"/>
             </w:tcMar>
             <w:vAlign w:val="center"/>
           </w:tcPr>
           <w:p>
             <w:pPr>
-              <w:ind w:left="100" w:right="100"/>
-              <w:jc w:val="center"/>
-            </w:pPr>
-          </w:p>
-        </w:tc>
-        <w:tc>
-          <w:tcPr>
-            <w:tcW w:w="3355" w:type="dxa"/>
+              <w:jc w:val="center"/>
+              <w:spacing w:after="0" w:before="0" w:line="240"/>
+              <w:ind w:firstLine="0" w:left="100" w:right="100"/>
+            </w:pPr>
+            <w:r xmlns:w="http://schemas.openxmlformats.org/wordprocessingml/2006/main" xmlns:wp="http://schemas.openxmlformats.org/drawingml/2006/wordprocessingDrawing" xmlns:r="http://schemas.openxmlformats.org/officeDocument/2006/relationships" xmlns:w14="http://schemas.microsoft.com/office/word/2010/wordml">
+              <w:rPr>
+                <w:rFonts w:ascii="Times New Roman" w:hAnsi="Helvetica" w:eastAsia="Helvetica" w:cs="Helvetica"/>
+                <w:sz w:val="22"/>
+                <w:szCs w:val="22"/>
+                <w:color w:val="000000"/>
+              </w:rPr>
+              <w:t xml:space="preserve"/>
+            </w:r>
+          </w:p>
+        </w:tc>
+        <w:tc>
+          <w:tcPr>
+            <w:tcBorders/>
             <w:shd w:val="clear" w:color="auto" w:fill="FFFFFF"/>
             <w:tcMar>
               <w:top w:w="0" w:type="dxa"/>
+              <w:bottom w:w="0" w:type="dxa"/>
               <w:left w:w="0" w:type="dxa"/>
-              <w:bottom w:w="0" w:type="dxa"/>
               <w:right w:w="0" w:type="dxa"/>
             </w:tcMar>
             <w:vAlign w:val="center"/>
           </w:tcPr>
           <w:p>
             <w:pPr>
-              <w:ind w:left="100" w:right="100"/>
-              <w:jc w:val="center"/>
-            </w:pPr>
+              <w:jc w:val="center"/>
+              <w:spacing w:after="0" w:before="0" w:line="240"/>
+              <w:ind w:firstLine="0" w:left="100" w:right="100"/>
+            </w:pPr>
+            <w:r xmlns:w="http://schemas.openxmlformats.org/wordprocessingml/2006/main" xmlns:wp="http://schemas.openxmlformats.org/drawingml/2006/wordprocessingDrawing" xmlns:r="http://schemas.openxmlformats.org/officeDocument/2006/relationships" xmlns:w14="http://schemas.microsoft.com/office/word/2010/wordml">
+              <w:rPr>
+                <w:rFonts w:ascii="Times New Roman" w:hAnsi="Helvetica" w:eastAsia="Helvetica" w:cs="Helvetica"/>
+                <w:sz w:val="22"/>
+                <w:szCs w:val="22"/>
+                <w:color w:val="000000"/>
+              </w:rPr>
+              <w:t xml:space="preserve"/>
+            </w:r>
           </w:p>
         </w:tc>
       </w:tr>
       <w:tr>
         <w:trPr>
           <w:cantSplit/>
-          <w:jc w:val="center"/>
+          <w:trHeight w:val="360" w:hRule="auto"/>
         </w:trPr>
         <w:tc>
           <w:tcPr>
-            <w:tcW w:w="3355" w:type="dxa"/>
+            <w:tcBorders/>
             <w:shd w:val="clear" w:color="auto" w:fill="FFFFFF"/>
             <w:tcMar>
               <w:top w:w="0" w:type="dxa"/>
+              <w:bottom w:w="0" w:type="dxa"/>
               <w:left w:w="0" w:type="dxa"/>
-              <w:bottom w:w="0" w:type="dxa"/>
               <w:right w:w="0" w:type="dxa"/>
             </w:tcMar>
             <w:vAlign w:val="center"/>
           </w:tcPr>
           <w:p>
             <w:pPr>
-              <w:ind w:left="100" w:right="100"/>
-            </w:pPr>
-            <w:r>
-              <w:rPr>
-                <w:rFonts w:ascii="Times New Roman" w:eastAsia="Times New Roman" w:hAnsi="Times New Roman" w:cs="Times New Roman"/>
+              <w:jc w:val="left"/>
+              <w:spacing w:after="0" w:before="0" w:line="240"/>
+              <w:ind w:firstLine="0" w:left="100" w:right="100"/>
+            </w:pPr>
+            <w:r xmlns:w="http://schemas.openxmlformats.org/wordprocessingml/2006/main" xmlns:wp="http://schemas.openxmlformats.org/drawingml/2006/wordprocessingDrawing" xmlns:r="http://schemas.openxmlformats.org/officeDocument/2006/relationships" xmlns:w14="http://schemas.microsoft.com/office/word/2010/wordml">
+              <w:rPr>
+                <w:rFonts w:ascii="Times New Roman" w:hAnsi="Times New Roman" w:eastAsia="Times New Roman" w:cs="Times New Roman"/>
                 <w:b/>
+                <w:sz w:val="22"/>
+                <w:szCs w:val="22"/>
                 <w:color w:val="000000"/>
-                <w:sz w:val="22"/>
-              </w:rPr>
-              <w:t>Race</w:t>
-            </w:r>
-            <w:r>
-              <w:rPr>
-                <w:rFonts w:ascii="Times New Roman" w:eastAsia="Helvetica" w:hAnsi="Helvetica" w:cs="Helvetica"/>
+              </w:rPr>
+              <w:t xml:space="preserve">Race</w:t>
+            </w:r>
+            <w:r xmlns:w="http://schemas.openxmlformats.org/wordprocessingml/2006/main" xmlns:wp="http://schemas.openxmlformats.org/drawingml/2006/wordprocessingDrawing" xmlns:r="http://schemas.openxmlformats.org/officeDocument/2006/relationships" xmlns:w14="http://schemas.microsoft.com/office/word/2010/wordml">
+              <w:rPr>
+                <w:rFonts w:ascii="Times New Roman" w:hAnsi="Helvetica" w:eastAsia="Helvetica" w:cs="Helvetica"/>
+                <w:sz w:val="22"/>
+                <w:szCs w:val="22"/>
                 <w:color w:val="000000"/>
-                <w:sz w:val="22"/>
-              </w:rPr>
-              <w:t>, n(%)</w:t>
-            </w:r>
-          </w:p>
-        </w:tc>
-        <w:tc>
-          <w:tcPr>
-            <w:tcW w:w="3355" w:type="dxa"/>
+              </w:rPr>
+              <w:t xml:space="preserve">, n(%)</w:t>
+            </w:r>
+          </w:p>
+        </w:tc>
+        <w:tc>
+          <w:tcPr>
+            <w:tcBorders/>
             <w:shd w:val="clear" w:color="auto" w:fill="FFFFFF"/>
             <w:tcMar>
               <w:top w:w="0" w:type="dxa"/>
+              <w:bottom w:w="0" w:type="dxa"/>
               <w:left w:w="0" w:type="dxa"/>
-              <w:bottom w:w="0" w:type="dxa"/>
               <w:right w:w="0" w:type="dxa"/>
             </w:tcMar>
             <w:vAlign w:val="center"/>
           </w:tcPr>
           <w:p>
             <w:pPr>
-              <w:ind w:left="100" w:right="100"/>
-              <w:jc w:val="center"/>
-            </w:pPr>
-          </w:p>
-        </w:tc>
-        <w:tc>
-          <w:tcPr>
-            <w:tcW w:w="3355" w:type="dxa"/>
+              <w:jc w:val="center"/>
+              <w:spacing w:after="0" w:before="0" w:line="240"/>
+              <w:ind w:firstLine="0" w:left="100" w:right="100"/>
+            </w:pPr>
+            <w:r xmlns:w="http://schemas.openxmlformats.org/wordprocessingml/2006/main" xmlns:wp="http://schemas.openxmlformats.org/drawingml/2006/wordprocessingDrawing" xmlns:r="http://schemas.openxmlformats.org/officeDocument/2006/relationships" xmlns:w14="http://schemas.microsoft.com/office/word/2010/wordml">
+              <w:rPr>
+                <w:rFonts w:ascii="Times New Roman" w:hAnsi="Helvetica" w:eastAsia="Helvetica" w:cs="Helvetica"/>
+                <w:sz w:val="22"/>
+                <w:szCs w:val="22"/>
+                <w:color w:val="000000"/>
+              </w:rPr>
+              <w:t xml:space="preserve"/>
+            </w:r>
+          </w:p>
+        </w:tc>
+        <w:tc>
+          <w:tcPr>
+            <w:tcBorders/>
             <w:shd w:val="clear" w:color="auto" w:fill="FFFFFF"/>
             <w:tcMar>
               <w:top w:w="0" w:type="dxa"/>
+              <w:bottom w:w="0" w:type="dxa"/>
               <w:left w:w="0" w:type="dxa"/>
-              <w:bottom w:w="0" w:type="dxa"/>
               <w:right w:w="0" w:type="dxa"/>
             </w:tcMar>
             <w:vAlign w:val="center"/>
           </w:tcPr>
           <w:p>
             <w:pPr>
-              <w:ind w:left="100" w:right="100"/>
-              <w:jc w:val="center"/>
-            </w:pPr>
+              <w:jc w:val="center"/>
+              <w:spacing w:after="0" w:before="0" w:line="240"/>
+              <w:ind w:firstLine="0" w:left="100" w:right="100"/>
+            </w:pPr>
+            <w:r xmlns:w="http://schemas.openxmlformats.org/wordprocessingml/2006/main" xmlns:wp="http://schemas.openxmlformats.org/drawingml/2006/wordprocessingDrawing" xmlns:r="http://schemas.openxmlformats.org/officeDocument/2006/relationships" xmlns:w14="http://schemas.microsoft.com/office/word/2010/wordml">
+              <w:rPr>
+                <w:rFonts w:ascii="Times New Roman" w:hAnsi="Helvetica" w:eastAsia="Helvetica" w:cs="Helvetica"/>
+                <w:sz w:val="22"/>
+                <w:szCs w:val="22"/>
+                <w:color w:val="000000"/>
+              </w:rPr>
+              <w:t xml:space="preserve"/>
+            </w:r>
           </w:p>
         </w:tc>
       </w:tr>
       <w:tr>
         <w:trPr>
           <w:cantSplit/>
-          <w:jc w:val="center"/>
+          <w:trHeight w:val="360" w:hRule="auto"/>
         </w:trPr>
         <w:tc>
           <w:tcPr>
-            <w:tcW w:w="3355" w:type="dxa"/>
+            <w:tcBorders/>
             <w:shd w:val="clear" w:color="auto" w:fill="FFFFFF"/>
             <w:tcMar>
               <w:top w:w="0" w:type="dxa"/>
+              <w:bottom w:w="0" w:type="dxa"/>
               <w:left w:w="0" w:type="dxa"/>
-              <w:bottom w:w="0" w:type="dxa"/>
               <w:right w:w="0" w:type="dxa"/>
             </w:tcMar>
             <w:vAlign w:val="center"/>
           </w:tcPr>
           <w:p>
             <w:pPr>
-              <w:ind w:left="200" w:right="100"/>
-            </w:pPr>
-            <w:r>
-              <w:rPr>
-                <w:rFonts w:ascii="Times New Roman" w:eastAsia="Helvetica" w:hAnsi="Helvetica" w:cs="Helvetica"/>
+              <w:jc w:val="left"/>
+              <w:spacing w:after="0" w:before="0" w:line="240"/>
+              <w:ind w:firstLine="0" w:left="200" w:right="100"/>
+            </w:pPr>
+            <w:r xmlns:w="http://schemas.openxmlformats.org/wordprocessingml/2006/main" xmlns:wp="http://schemas.openxmlformats.org/drawingml/2006/wordprocessingDrawing" xmlns:r="http://schemas.openxmlformats.org/officeDocument/2006/relationships" xmlns:w14="http://schemas.microsoft.com/office/word/2010/wordml">
+              <w:rPr>
+                <w:rFonts w:ascii="Times New Roman" w:hAnsi="Helvetica" w:eastAsia="Helvetica" w:cs="Helvetica"/>
+                <w:sz w:val="22"/>
+                <w:szCs w:val="22"/>
                 <w:color w:val="000000"/>
-                <w:sz w:val="22"/>
-              </w:rPr>
-              <w:t>Black or African American</w:t>
-            </w:r>
-          </w:p>
-        </w:tc>
-        <w:tc>
-          <w:tcPr>
-            <w:tcW w:w="3355" w:type="dxa"/>
+              </w:rPr>
+              <w:t xml:space="preserve">Black or African American</w:t>
+            </w:r>
+          </w:p>
+        </w:tc>
+        <w:tc>
+          <w:tcPr>
+            <w:tcBorders/>
             <w:shd w:val="clear" w:color="auto" w:fill="FFFFFF"/>
             <w:tcMar>
               <w:top w:w="0" w:type="dxa"/>
+              <w:bottom w:w="0" w:type="dxa"/>
               <w:left w:w="0" w:type="dxa"/>
-              <w:bottom w:w="0" w:type="dxa"/>
               <w:right w:w="0" w:type="dxa"/>
             </w:tcMar>
             <w:vAlign w:val="center"/>
           </w:tcPr>
           <w:p>
             <w:pPr>
-              <w:ind w:left="100" w:right="100"/>
-              <w:jc w:val="center"/>
-            </w:pPr>
-            <w:r>
-              <w:rPr>
-                <w:rFonts w:ascii="Times New Roman" w:eastAsia="Helvetica" w:hAnsi="Helvetica" w:cs="Helvetica"/>
+              <w:jc w:val="center"/>
+              <w:spacing w:after="0" w:before="0" w:line="240"/>
+              <w:ind w:firstLine="0" w:left="100" w:right="100"/>
+            </w:pPr>
+            <w:r xmlns:w="http://schemas.openxmlformats.org/wordprocessingml/2006/main" xmlns:wp="http://schemas.openxmlformats.org/drawingml/2006/wordprocessingDrawing" xmlns:r="http://schemas.openxmlformats.org/officeDocument/2006/relationships" xmlns:w14="http://schemas.microsoft.com/office/word/2010/wordml">
+              <w:rPr>
+                <w:rFonts w:ascii="Times New Roman" w:hAnsi="Helvetica" w:eastAsia="Helvetica" w:cs="Helvetica"/>
+                <w:sz w:val="22"/>
+                <w:szCs w:val="22"/>
                 <w:color w:val="000000"/>
-                <w:sz w:val="22"/>
-              </w:rPr>
-              <w:t>172 (60.8)</w:t>
-            </w:r>
-          </w:p>
-        </w:tc>
-        <w:tc>
-          <w:tcPr>
-            <w:tcW w:w="3355" w:type="dxa"/>
+              </w:rPr>
+              <w:t xml:space="preserve">172 (60.8)</w:t>
+            </w:r>
+          </w:p>
+        </w:tc>
+        <w:tc>
+          <w:tcPr>
+            <w:tcBorders/>
             <w:shd w:val="clear" w:color="auto" w:fill="FFFFFF"/>
             <w:tcMar>
               <w:top w:w="0" w:type="dxa"/>
+              <w:bottom w:w="0" w:type="dxa"/>
               <w:left w:w="0" w:type="dxa"/>
-              <w:bottom w:w="0" w:type="dxa"/>
               <w:right w:w="0" w:type="dxa"/>
             </w:tcMar>
             <w:vAlign w:val="center"/>
           </w:tcPr>
           <w:p>
             <w:pPr>
-              <w:ind w:left="100" w:right="100"/>
-              <w:jc w:val="center"/>
-            </w:pPr>
-            <w:r>
-              <w:rPr>
-                <w:rFonts w:ascii="Times New Roman" w:eastAsia="Helvetica" w:hAnsi="Helvetica" w:cs="Helvetica"/>
+              <w:jc w:val="center"/>
+              <w:spacing w:after="0" w:before="0" w:line="240"/>
+              <w:ind w:firstLine="0" w:left="100" w:right="100"/>
+            </w:pPr>
+            <w:r xmlns:w="http://schemas.openxmlformats.org/wordprocessingml/2006/main" xmlns:wp="http://schemas.openxmlformats.org/drawingml/2006/wordprocessingDrawing" xmlns:r="http://schemas.openxmlformats.org/officeDocument/2006/relationships" xmlns:w14="http://schemas.microsoft.com/office/word/2010/wordml">
+              <w:rPr>
+                <w:rFonts w:ascii="Times New Roman" w:hAnsi="Helvetica" w:eastAsia="Helvetica" w:cs="Helvetica"/>
+                <w:sz w:val="22"/>
+                <w:szCs w:val="22"/>
                 <w:color w:val="000000"/>
-                <w:sz w:val="22"/>
-              </w:rPr>
-              <w:t>36 (78.3)</w:t>
+              </w:rPr>
+              <w:t xml:space="preserve">36 (78.3)</w:t>
             </w:r>
           </w:p>
         </w:tc>
@@ -2569,85 +2724,92 @@
       <w:tr>
         <w:trPr>
           <w:cantSplit/>
-          <w:jc w:val="center"/>
+          <w:trHeight w:val="360" w:hRule="auto"/>
         </w:trPr>
         <w:tc>
           <w:tcPr>
-            <w:tcW w:w="3355" w:type="dxa"/>
+            <w:tcBorders/>
             <w:shd w:val="clear" w:color="auto" w:fill="FFFFFF"/>
             <w:tcMar>
               <w:top w:w="0" w:type="dxa"/>
+              <w:bottom w:w="0" w:type="dxa"/>
               <w:left w:w="0" w:type="dxa"/>
-              <w:bottom w:w="0" w:type="dxa"/>
               <w:right w:w="0" w:type="dxa"/>
             </w:tcMar>
             <w:vAlign w:val="center"/>
           </w:tcPr>
           <w:p>
             <w:pPr>
-              <w:ind w:left="200" w:right="100"/>
-            </w:pPr>
-            <w:r>
-              <w:rPr>
-                <w:rFonts w:ascii="Times New Roman" w:eastAsia="Helvetica" w:hAnsi="Helvetica" w:cs="Helvetica"/>
+              <w:jc w:val="left"/>
+              <w:spacing w:after="0" w:before="0" w:line="240"/>
+              <w:ind w:firstLine="0" w:left="200" w:right="100"/>
+            </w:pPr>
+            <w:r xmlns:w="http://schemas.openxmlformats.org/wordprocessingml/2006/main" xmlns:wp="http://schemas.openxmlformats.org/drawingml/2006/wordprocessingDrawing" xmlns:r="http://schemas.openxmlformats.org/officeDocument/2006/relationships" xmlns:w14="http://schemas.microsoft.com/office/word/2010/wordml">
+              <w:rPr>
+                <w:rFonts w:ascii="Times New Roman" w:hAnsi="Helvetica" w:eastAsia="Helvetica" w:cs="Helvetica"/>
+                <w:sz w:val="22"/>
+                <w:szCs w:val="22"/>
                 <w:color w:val="000000"/>
-                <w:sz w:val="22"/>
-              </w:rPr>
-              <w:t>White</w:t>
-            </w:r>
-          </w:p>
-        </w:tc>
-        <w:tc>
-          <w:tcPr>
-            <w:tcW w:w="3355" w:type="dxa"/>
+              </w:rPr>
+              <w:t xml:space="preserve">White</w:t>
+            </w:r>
+          </w:p>
+        </w:tc>
+        <w:tc>
+          <w:tcPr>
+            <w:tcBorders/>
             <w:shd w:val="clear" w:color="auto" w:fill="FFFFFF"/>
             <w:tcMar>
               <w:top w:w="0" w:type="dxa"/>
+              <w:bottom w:w="0" w:type="dxa"/>
               <w:left w:w="0" w:type="dxa"/>
-              <w:bottom w:w="0" w:type="dxa"/>
               <w:right w:w="0" w:type="dxa"/>
             </w:tcMar>
             <w:vAlign w:val="center"/>
           </w:tcPr>
           <w:p>
             <w:pPr>
-              <w:ind w:left="100" w:right="100"/>
-              <w:jc w:val="center"/>
-            </w:pPr>
-            <w:r>
-              <w:rPr>
-                <w:rFonts w:ascii="Times New Roman" w:eastAsia="Helvetica" w:hAnsi="Helvetica" w:cs="Helvetica"/>
+              <w:jc w:val="center"/>
+              <w:spacing w:after="0" w:before="0" w:line="240"/>
+              <w:ind w:firstLine="0" w:left="100" w:right="100"/>
+            </w:pPr>
+            <w:r xmlns:w="http://schemas.openxmlformats.org/wordprocessingml/2006/main" xmlns:wp="http://schemas.openxmlformats.org/drawingml/2006/wordprocessingDrawing" xmlns:r="http://schemas.openxmlformats.org/officeDocument/2006/relationships" xmlns:w14="http://schemas.microsoft.com/office/word/2010/wordml">
+              <w:rPr>
+                <w:rFonts w:ascii="Times New Roman" w:hAnsi="Helvetica" w:eastAsia="Helvetica" w:cs="Helvetica"/>
+                <w:sz w:val="22"/>
+                <w:szCs w:val="22"/>
                 <w:color w:val="000000"/>
-                <w:sz w:val="22"/>
-              </w:rPr>
-              <w:t>65 (23.0)</w:t>
-            </w:r>
-          </w:p>
-        </w:tc>
-        <w:tc>
-          <w:tcPr>
-            <w:tcW w:w="3355" w:type="dxa"/>
+              </w:rPr>
+              <w:t xml:space="preserve">65 (23.0)</w:t>
+            </w:r>
+          </w:p>
+        </w:tc>
+        <w:tc>
+          <w:tcPr>
+            <w:tcBorders/>
             <w:shd w:val="clear" w:color="auto" w:fill="FFFFFF"/>
             <w:tcMar>
               <w:top w:w="0" w:type="dxa"/>
+              <w:bottom w:w="0" w:type="dxa"/>
               <w:left w:w="0" w:type="dxa"/>
-              <w:bottom w:w="0" w:type="dxa"/>
               <w:right w:w="0" w:type="dxa"/>
             </w:tcMar>
             <w:vAlign w:val="center"/>
           </w:tcPr>
           <w:p>
             <w:pPr>
-              <w:ind w:left="100" w:right="100"/>
-              <w:jc w:val="center"/>
-            </w:pPr>
-            <w:r>
-              <w:rPr>
-                <w:rFonts w:ascii="Times New Roman" w:eastAsia="Helvetica" w:hAnsi="Helvetica" w:cs="Helvetica"/>
+              <w:jc w:val="center"/>
+              <w:spacing w:after="0" w:before="0" w:line="240"/>
+              <w:ind w:firstLine="0" w:left="100" w:right="100"/>
+            </w:pPr>
+            <w:r xmlns:w="http://schemas.openxmlformats.org/wordprocessingml/2006/main" xmlns:wp="http://schemas.openxmlformats.org/drawingml/2006/wordprocessingDrawing" xmlns:r="http://schemas.openxmlformats.org/officeDocument/2006/relationships" xmlns:w14="http://schemas.microsoft.com/office/word/2010/wordml">
+              <w:rPr>
+                <w:rFonts w:ascii="Times New Roman" w:hAnsi="Helvetica" w:eastAsia="Helvetica" w:cs="Helvetica"/>
+                <w:sz w:val="22"/>
+                <w:szCs w:val="22"/>
                 <w:color w:val="000000"/>
-                <w:sz w:val="22"/>
-              </w:rPr>
-              <w:t>7 (15.2)</w:t>
+              </w:rPr>
+              <w:t xml:space="preserve">7 (15.2)</w:t>
             </w:r>
           </w:p>
         </w:tc>
@@ -2655,85 +2817,92 @@
       <w:tr>
         <w:trPr>
           <w:cantSplit/>
-          <w:jc w:val="center"/>
+          <w:trHeight w:val="360" w:hRule="auto"/>
         </w:trPr>
         <w:tc>
           <w:tcPr>
-            <w:tcW w:w="3355" w:type="dxa"/>
+            <w:tcBorders/>
             <w:shd w:val="clear" w:color="auto" w:fill="FFFFFF"/>
             <w:tcMar>
               <w:top w:w="0" w:type="dxa"/>
+              <w:bottom w:w="0" w:type="dxa"/>
               <w:left w:w="0" w:type="dxa"/>
-              <w:bottom w:w="0" w:type="dxa"/>
               <w:right w:w="0" w:type="dxa"/>
             </w:tcMar>
             <w:vAlign w:val="center"/>
           </w:tcPr>
           <w:p>
             <w:pPr>
-              <w:ind w:left="200" w:right="100"/>
-            </w:pPr>
-            <w:r>
-              <w:rPr>
-                <w:rFonts w:ascii="Times New Roman" w:eastAsia="Helvetica" w:hAnsi="Helvetica" w:cs="Helvetica"/>
+              <w:jc w:val="left"/>
+              <w:spacing w:after="0" w:before="0" w:line="240"/>
+              <w:ind w:firstLine="0" w:left="200" w:right="100"/>
+            </w:pPr>
+            <w:r xmlns:w="http://schemas.openxmlformats.org/wordprocessingml/2006/main" xmlns:wp="http://schemas.openxmlformats.org/drawingml/2006/wordprocessingDrawing" xmlns:r="http://schemas.openxmlformats.org/officeDocument/2006/relationships" xmlns:w14="http://schemas.microsoft.com/office/word/2010/wordml">
+              <w:rPr>
+                <w:rFonts w:ascii="Times New Roman" w:hAnsi="Helvetica" w:eastAsia="Helvetica" w:cs="Helvetica"/>
+                <w:sz w:val="22"/>
+                <w:szCs w:val="22"/>
                 <w:color w:val="000000"/>
-                <w:sz w:val="22"/>
-              </w:rPr>
-              <w:t>Other</w:t>
-            </w:r>
-          </w:p>
-        </w:tc>
-        <w:tc>
-          <w:tcPr>
-            <w:tcW w:w="3355" w:type="dxa"/>
+              </w:rPr>
+              <w:t xml:space="preserve">Other</w:t>
+            </w:r>
+          </w:p>
+        </w:tc>
+        <w:tc>
+          <w:tcPr>
+            <w:tcBorders/>
             <w:shd w:val="clear" w:color="auto" w:fill="FFFFFF"/>
             <w:tcMar>
               <w:top w:w="0" w:type="dxa"/>
+              <w:bottom w:w="0" w:type="dxa"/>
               <w:left w:w="0" w:type="dxa"/>
-              <w:bottom w:w="0" w:type="dxa"/>
               <w:right w:w="0" w:type="dxa"/>
             </w:tcMar>
             <w:vAlign w:val="center"/>
           </w:tcPr>
           <w:p>
             <w:pPr>
-              <w:ind w:left="100" w:right="100"/>
-              <w:jc w:val="center"/>
-            </w:pPr>
-            <w:r>
-              <w:rPr>
-                <w:rFonts w:ascii="Times New Roman" w:eastAsia="Helvetica" w:hAnsi="Helvetica" w:cs="Helvetica"/>
+              <w:jc w:val="center"/>
+              <w:spacing w:after="0" w:before="0" w:line="240"/>
+              <w:ind w:firstLine="0" w:left="100" w:right="100"/>
+            </w:pPr>
+            <w:r xmlns:w="http://schemas.openxmlformats.org/wordprocessingml/2006/main" xmlns:wp="http://schemas.openxmlformats.org/drawingml/2006/wordprocessingDrawing" xmlns:r="http://schemas.openxmlformats.org/officeDocument/2006/relationships" xmlns:w14="http://schemas.microsoft.com/office/word/2010/wordml">
+              <w:rPr>
+                <w:rFonts w:ascii="Times New Roman" w:hAnsi="Helvetica" w:eastAsia="Helvetica" w:cs="Helvetica"/>
+                <w:sz w:val="22"/>
+                <w:szCs w:val="22"/>
                 <w:color w:val="000000"/>
-                <w:sz w:val="22"/>
-              </w:rPr>
-              <w:t>46 (16.3)</w:t>
-            </w:r>
-          </w:p>
-        </w:tc>
-        <w:tc>
-          <w:tcPr>
-            <w:tcW w:w="3355" w:type="dxa"/>
+              </w:rPr>
+              <w:t xml:space="preserve">46 (16.3)</w:t>
+            </w:r>
+          </w:p>
+        </w:tc>
+        <w:tc>
+          <w:tcPr>
+            <w:tcBorders/>
             <w:shd w:val="clear" w:color="auto" w:fill="FFFFFF"/>
             <w:tcMar>
               <w:top w:w="0" w:type="dxa"/>
+              <w:bottom w:w="0" w:type="dxa"/>
               <w:left w:w="0" w:type="dxa"/>
-              <w:bottom w:w="0" w:type="dxa"/>
               <w:right w:w="0" w:type="dxa"/>
             </w:tcMar>
             <w:vAlign w:val="center"/>
           </w:tcPr>
           <w:p>
             <w:pPr>
-              <w:ind w:left="100" w:right="100"/>
-              <w:jc w:val="center"/>
-            </w:pPr>
-            <w:r>
-              <w:rPr>
-                <w:rFonts w:ascii="Times New Roman" w:eastAsia="Helvetica" w:hAnsi="Helvetica" w:cs="Helvetica"/>
+              <w:jc w:val="center"/>
+              <w:spacing w:after="0" w:before="0" w:line="240"/>
+              <w:ind w:firstLine="0" w:left="100" w:right="100"/>
+            </w:pPr>
+            <w:r xmlns:w="http://schemas.openxmlformats.org/wordprocessingml/2006/main" xmlns:wp="http://schemas.openxmlformats.org/drawingml/2006/wordprocessingDrawing" xmlns:r="http://schemas.openxmlformats.org/officeDocument/2006/relationships" xmlns:w14="http://schemas.microsoft.com/office/word/2010/wordml">
+              <w:rPr>
+                <w:rFonts w:ascii="Times New Roman" w:hAnsi="Helvetica" w:eastAsia="Helvetica" w:cs="Helvetica"/>
+                <w:sz w:val="22"/>
+                <w:szCs w:val="22"/>
                 <w:color w:val="000000"/>
-                <w:sz w:val="22"/>
-              </w:rPr>
-              <w:t>3 (6.5)</w:t>
+              </w:rPr>
+              <w:t xml:space="preserve">3 (6.5)</w:t>
             </w:r>
           </w:p>
         </w:tc>
@@ -2741,226 +2910,288 @@
       <w:tr>
         <w:trPr>
           <w:cantSplit/>
-          <w:jc w:val="center"/>
+          <w:trHeight w:val="360" w:hRule="auto"/>
         </w:trPr>
         <w:tc>
           <w:tcPr>
-            <w:tcW w:w="3355" w:type="dxa"/>
+            <w:tcBorders/>
             <w:shd w:val="clear" w:color="auto" w:fill="FFFFFF"/>
             <w:tcMar>
               <w:top w:w="0" w:type="dxa"/>
+              <w:bottom w:w="0" w:type="dxa"/>
               <w:left w:w="0" w:type="dxa"/>
-              <w:bottom w:w="0" w:type="dxa"/>
               <w:right w:w="0" w:type="dxa"/>
             </w:tcMar>
             <w:vAlign w:val="center"/>
           </w:tcPr>
           <w:p>
             <w:pPr>
-              <w:ind w:left="100" w:right="100"/>
-            </w:pPr>
-          </w:p>
-        </w:tc>
-        <w:tc>
-          <w:tcPr>
-            <w:tcW w:w="3355" w:type="dxa"/>
+              <w:jc w:val="left"/>
+              <w:spacing w:after="0" w:before="0" w:line="240"/>
+              <w:ind w:firstLine="0" w:left="100" w:right="100"/>
+            </w:pPr>
+            <w:r xmlns:w="http://schemas.openxmlformats.org/wordprocessingml/2006/main" xmlns:wp="http://schemas.openxmlformats.org/drawingml/2006/wordprocessingDrawing" xmlns:r="http://schemas.openxmlformats.org/officeDocument/2006/relationships" xmlns:w14="http://schemas.microsoft.com/office/word/2010/wordml">
+              <w:rPr>
+                <w:rFonts w:ascii="Times New Roman" w:hAnsi="Helvetica" w:eastAsia="Helvetica" w:cs="Helvetica"/>
+                <w:sz w:val="22"/>
+                <w:szCs w:val="22"/>
+                <w:color w:val="000000"/>
+              </w:rPr>
+              <w:t xml:space="preserve"/>
+            </w:r>
+          </w:p>
+        </w:tc>
+        <w:tc>
+          <w:tcPr>
+            <w:tcBorders/>
             <w:shd w:val="clear" w:color="auto" w:fill="FFFFFF"/>
             <w:tcMar>
               <w:top w:w="0" w:type="dxa"/>
+              <w:bottom w:w="0" w:type="dxa"/>
               <w:left w:w="0" w:type="dxa"/>
-              <w:bottom w:w="0" w:type="dxa"/>
               <w:right w:w="0" w:type="dxa"/>
             </w:tcMar>
             <w:vAlign w:val="center"/>
           </w:tcPr>
           <w:p>
             <w:pPr>
-              <w:ind w:left="100" w:right="100"/>
-              <w:jc w:val="center"/>
-            </w:pPr>
-          </w:p>
-        </w:tc>
-        <w:tc>
-          <w:tcPr>
-            <w:tcW w:w="3355" w:type="dxa"/>
+              <w:jc w:val="center"/>
+              <w:spacing w:after="0" w:before="0" w:line="240"/>
+              <w:ind w:firstLine="0" w:left="100" w:right="100"/>
+            </w:pPr>
+            <w:r xmlns:w="http://schemas.openxmlformats.org/wordprocessingml/2006/main" xmlns:wp="http://schemas.openxmlformats.org/drawingml/2006/wordprocessingDrawing" xmlns:r="http://schemas.openxmlformats.org/officeDocument/2006/relationships" xmlns:w14="http://schemas.microsoft.com/office/word/2010/wordml">
+              <w:rPr>
+                <w:rFonts w:ascii="Times New Roman" w:hAnsi="Helvetica" w:eastAsia="Helvetica" w:cs="Helvetica"/>
+                <w:sz w:val="22"/>
+                <w:szCs w:val="22"/>
+                <w:color w:val="000000"/>
+              </w:rPr>
+              <w:t xml:space="preserve"/>
+            </w:r>
+          </w:p>
+        </w:tc>
+        <w:tc>
+          <w:tcPr>
+            <w:tcBorders/>
             <w:shd w:val="clear" w:color="auto" w:fill="FFFFFF"/>
             <w:tcMar>
               <w:top w:w="0" w:type="dxa"/>
+              <w:bottom w:w="0" w:type="dxa"/>
               <w:left w:w="0" w:type="dxa"/>
-              <w:bottom w:w="0" w:type="dxa"/>
               <w:right w:w="0" w:type="dxa"/>
             </w:tcMar>
             <w:vAlign w:val="center"/>
           </w:tcPr>
           <w:p>
             <w:pPr>
-              <w:ind w:left="100" w:right="100"/>
-              <w:jc w:val="center"/>
-            </w:pPr>
+              <w:jc w:val="center"/>
+              <w:spacing w:after="0" w:before="0" w:line="240"/>
+              <w:ind w:firstLine="0" w:left="100" w:right="100"/>
+            </w:pPr>
+            <w:r xmlns:w="http://schemas.openxmlformats.org/wordprocessingml/2006/main" xmlns:wp="http://schemas.openxmlformats.org/drawingml/2006/wordprocessingDrawing" xmlns:r="http://schemas.openxmlformats.org/officeDocument/2006/relationships" xmlns:w14="http://schemas.microsoft.com/office/word/2010/wordml">
+              <w:rPr>
+                <w:rFonts w:ascii="Times New Roman" w:hAnsi="Helvetica" w:eastAsia="Helvetica" w:cs="Helvetica"/>
+                <w:sz w:val="22"/>
+                <w:szCs w:val="22"/>
+                <w:color w:val="000000"/>
+              </w:rPr>
+              <w:t xml:space="preserve"/>
+            </w:r>
           </w:p>
         </w:tc>
       </w:tr>
       <w:tr>
         <w:trPr>
           <w:cantSplit/>
-          <w:jc w:val="center"/>
+          <w:trHeight w:val="360" w:hRule="auto"/>
         </w:trPr>
         <w:tc>
           <w:tcPr>
-            <w:tcW w:w="3355" w:type="dxa"/>
+            <w:tcBorders/>
             <w:shd w:val="clear" w:color="auto" w:fill="FFFFFF"/>
             <w:tcMar>
               <w:top w:w="0" w:type="dxa"/>
+              <w:bottom w:w="0" w:type="dxa"/>
               <w:left w:w="0" w:type="dxa"/>
-              <w:bottom w:w="0" w:type="dxa"/>
               <w:right w:w="0" w:type="dxa"/>
             </w:tcMar>
             <w:vAlign w:val="center"/>
           </w:tcPr>
           <w:p>
             <w:pPr>
-              <w:ind w:left="100" w:right="100"/>
-            </w:pPr>
-            <w:r>
-              <w:rPr>
-                <w:rFonts w:ascii="Times New Roman" w:eastAsia="Times New Roman" w:hAnsi="Times New Roman" w:cs="Times New Roman"/>
+              <w:jc w:val="left"/>
+              <w:spacing w:after="0" w:before="0" w:line="240"/>
+              <w:ind w:firstLine="0" w:left="100" w:right="100"/>
+            </w:pPr>
+            <w:r xmlns:w="http://schemas.openxmlformats.org/wordprocessingml/2006/main" xmlns:wp="http://schemas.openxmlformats.org/drawingml/2006/wordprocessingDrawing" xmlns:r="http://schemas.openxmlformats.org/officeDocument/2006/relationships" xmlns:w14="http://schemas.microsoft.com/office/word/2010/wordml">
+              <w:rPr>
+                <w:rFonts w:ascii="Times New Roman" w:hAnsi="Times New Roman" w:eastAsia="Times New Roman" w:cs="Times New Roman"/>
                 <w:b/>
+                <w:sz w:val="22"/>
+                <w:szCs w:val="22"/>
                 <w:color w:val="000000"/>
-                <w:sz w:val="22"/>
-              </w:rPr>
-              <w:t>Ethnicity</w:t>
-            </w:r>
-            <w:r>
-              <w:rPr>
-                <w:rFonts w:ascii="Times New Roman" w:eastAsia="Helvetica" w:hAnsi="Helvetica" w:cs="Helvetica"/>
+              </w:rPr>
+              <w:t xml:space="preserve">Ethnicity</w:t>
+            </w:r>
+            <w:r xmlns:w="http://schemas.openxmlformats.org/wordprocessingml/2006/main" xmlns:wp="http://schemas.openxmlformats.org/drawingml/2006/wordprocessingDrawing" xmlns:r="http://schemas.openxmlformats.org/officeDocument/2006/relationships" xmlns:w14="http://schemas.microsoft.com/office/word/2010/wordml">
+              <w:rPr>
+                <w:rFonts w:ascii="Times New Roman" w:hAnsi="Helvetica" w:eastAsia="Helvetica" w:cs="Helvetica"/>
+                <w:sz w:val="22"/>
+                <w:szCs w:val="22"/>
                 <w:color w:val="000000"/>
-                <w:sz w:val="22"/>
-              </w:rPr>
-              <w:t>, n(%)</w:t>
-            </w:r>
-          </w:p>
-        </w:tc>
-        <w:tc>
-          <w:tcPr>
-            <w:tcW w:w="3355" w:type="dxa"/>
+              </w:rPr>
+              <w:t xml:space="preserve">, n(%)</w:t>
+            </w:r>
+          </w:p>
+        </w:tc>
+        <w:tc>
+          <w:tcPr>
+            <w:tcBorders/>
             <w:shd w:val="clear" w:color="auto" w:fill="FFFFFF"/>
             <w:tcMar>
               <w:top w:w="0" w:type="dxa"/>
+              <w:bottom w:w="0" w:type="dxa"/>
               <w:left w:w="0" w:type="dxa"/>
-              <w:bottom w:w="0" w:type="dxa"/>
               <w:right w:w="0" w:type="dxa"/>
             </w:tcMar>
             <w:vAlign w:val="center"/>
           </w:tcPr>
           <w:p>
             <w:pPr>
-              <w:ind w:left="100" w:right="100"/>
-              <w:jc w:val="center"/>
-            </w:pPr>
-          </w:p>
-        </w:tc>
-        <w:tc>
-          <w:tcPr>
-            <w:tcW w:w="3355" w:type="dxa"/>
+              <w:jc w:val="center"/>
+              <w:spacing w:after="0" w:before="0" w:line="240"/>
+              <w:ind w:firstLine="0" w:left="100" w:right="100"/>
+            </w:pPr>
+            <w:r xmlns:w="http://schemas.openxmlformats.org/wordprocessingml/2006/main" xmlns:wp="http://schemas.openxmlformats.org/drawingml/2006/wordprocessingDrawing" xmlns:r="http://schemas.openxmlformats.org/officeDocument/2006/relationships" xmlns:w14="http://schemas.microsoft.com/office/word/2010/wordml">
+              <w:rPr>
+                <w:rFonts w:ascii="Times New Roman" w:hAnsi="Helvetica" w:eastAsia="Helvetica" w:cs="Helvetica"/>
+                <w:sz w:val="22"/>
+                <w:szCs w:val="22"/>
+                <w:color w:val="000000"/>
+              </w:rPr>
+              <w:t xml:space="preserve"/>
+            </w:r>
+          </w:p>
+        </w:tc>
+        <w:tc>
+          <w:tcPr>
+            <w:tcBorders/>
             <w:shd w:val="clear" w:color="auto" w:fill="FFFFFF"/>
             <w:tcMar>
               <w:top w:w="0" w:type="dxa"/>
+              <w:bottom w:w="0" w:type="dxa"/>
               <w:left w:w="0" w:type="dxa"/>
-              <w:bottom w:w="0" w:type="dxa"/>
               <w:right w:w="0" w:type="dxa"/>
             </w:tcMar>
             <w:vAlign w:val="center"/>
           </w:tcPr>
           <w:p>
             <w:pPr>
-              <w:ind w:left="100" w:right="100"/>
-              <w:jc w:val="center"/>
-            </w:pPr>
+              <w:jc w:val="center"/>
+              <w:spacing w:after="0" w:before="0" w:line="240"/>
+              <w:ind w:firstLine="0" w:left="100" w:right="100"/>
+            </w:pPr>
+            <w:r xmlns:w="http://schemas.openxmlformats.org/wordprocessingml/2006/main" xmlns:wp="http://schemas.openxmlformats.org/drawingml/2006/wordprocessingDrawing" xmlns:r="http://schemas.openxmlformats.org/officeDocument/2006/relationships" xmlns:w14="http://schemas.microsoft.com/office/word/2010/wordml">
+              <w:rPr>
+                <w:rFonts w:ascii="Times New Roman" w:hAnsi="Helvetica" w:eastAsia="Helvetica" w:cs="Helvetica"/>
+                <w:sz w:val="22"/>
+                <w:szCs w:val="22"/>
+                <w:color w:val="000000"/>
+              </w:rPr>
+              <w:t xml:space="preserve"/>
+            </w:r>
           </w:p>
         </w:tc>
       </w:tr>
       <w:tr>
         <w:trPr>
           <w:cantSplit/>
-          <w:jc w:val="center"/>
+          <w:trHeight w:val="360" w:hRule="auto"/>
         </w:trPr>
         <w:tc>
           <w:tcPr>
-            <w:tcW w:w="3355" w:type="dxa"/>
+            <w:tcBorders/>
             <w:shd w:val="clear" w:color="auto" w:fill="FFFFFF"/>
             <w:tcMar>
               <w:top w:w="0" w:type="dxa"/>
+              <w:bottom w:w="0" w:type="dxa"/>
               <w:left w:w="0" w:type="dxa"/>
-              <w:bottom w:w="0" w:type="dxa"/>
               <w:right w:w="0" w:type="dxa"/>
             </w:tcMar>
             <w:vAlign w:val="center"/>
           </w:tcPr>
           <w:p>
             <w:pPr>
-              <w:ind w:left="200" w:right="100"/>
-            </w:pPr>
-            <w:r>
-              <w:rPr>
-                <w:rFonts w:ascii="Times New Roman" w:eastAsia="Helvetica" w:hAnsi="Helvetica" w:cs="Helvetica"/>
+              <w:jc w:val="left"/>
+              <w:spacing w:after="0" w:before="0" w:line="240"/>
+              <w:ind w:firstLine="0" w:left="200" w:right="100"/>
+            </w:pPr>
+            <w:r xmlns:w="http://schemas.openxmlformats.org/wordprocessingml/2006/main" xmlns:wp="http://schemas.openxmlformats.org/drawingml/2006/wordprocessingDrawing" xmlns:r="http://schemas.openxmlformats.org/officeDocument/2006/relationships" xmlns:w14="http://schemas.microsoft.com/office/word/2010/wordml">
+              <w:rPr>
+                <w:rFonts w:ascii="Times New Roman" w:hAnsi="Helvetica" w:eastAsia="Helvetica" w:cs="Helvetica"/>
+                <w:sz w:val="22"/>
+                <w:szCs w:val="22"/>
                 <w:color w:val="000000"/>
-                <w:sz w:val="22"/>
-              </w:rPr>
-              <w:t>Non-Hispanic</w:t>
-            </w:r>
-          </w:p>
-        </w:tc>
-        <w:tc>
-          <w:tcPr>
-            <w:tcW w:w="3355" w:type="dxa"/>
+              </w:rPr>
+              <w:t xml:space="preserve">Non-Hispanic</w:t>
+            </w:r>
+          </w:p>
+        </w:tc>
+        <w:tc>
+          <w:tcPr>
+            <w:tcBorders/>
             <w:shd w:val="clear" w:color="auto" w:fill="FFFFFF"/>
             <w:tcMar>
               <w:top w:w="0" w:type="dxa"/>
+              <w:bottom w:w="0" w:type="dxa"/>
               <w:left w:w="0" w:type="dxa"/>
-              <w:bottom w:w="0" w:type="dxa"/>
               <w:right w:w="0" w:type="dxa"/>
             </w:tcMar>
             <w:vAlign w:val="center"/>
           </w:tcPr>
           <w:p>
             <w:pPr>
-              <w:ind w:left="100" w:right="100"/>
-              <w:jc w:val="center"/>
-            </w:pPr>
-            <w:r>
-              <w:rPr>
-                <w:rFonts w:ascii="Times New Roman" w:eastAsia="Helvetica" w:hAnsi="Helvetica" w:cs="Helvetica"/>
+              <w:jc w:val="center"/>
+              <w:spacing w:after="0" w:before="0" w:line="240"/>
+              <w:ind w:firstLine="0" w:left="100" w:right="100"/>
+            </w:pPr>
+            <w:r xmlns:w="http://schemas.openxmlformats.org/wordprocessingml/2006/main" xmlns:wp="http://schemas.openxmlformats.org/drawingml/2006/wordprocessingDrawing" xmlns:r="http://schemas.openxmlformats.org/officeDocument/2006/relationships" xmlns:w14="http://schemas.microsoft.com/office/word/2010/wordml">
+              <w:rPr>
+                <w:rFonts w:ascii="Times New Roman" w:hAnsi="Helvetica" w:eastAsia="Helvetica" w:cs="Helvetica"/>
+                <w:sz w:val="22"/>
+                <w:szCs w:val="22"/>
                 <w:color w:val="000000"/>
-                <w:sz w:val="22"/>
-              </w:rPr>
-              <w:t>251 (88.7)</w:t>
-            </w:r>
-          </w:p>
-        </w:tc>
-        <w:tc>
-          <w:tcPr>
-            <w:tcW w:w="3355" w:type="dxa"/>
+              </w:rPr>
+              <w:t xml:space="preserve">251 (88.7)</w:t>
+            </w:r>
+          </w:p>
+        </w:tc>
+        <w:tc>
+          <w:tcPr>
+            <w:tcBorders/>
             <w:shd w:val="clear" w:color="auto" w:fill="FFFFFF"/>
             <w:tcMar>
               <w:top w:w="0" w:type="dxa"/>
+              <w:bottom w:w="0" w:type="dxa"/>
               <w:left w:w="0" w:type="dxa"/>
-              <w:bottom w:w="0" w:type="dxa"/>
               <w:right w:w="0" w:type="dxa"/>
             </w:tcMar>
             <w:vAlign w:val="center"/>
           </w:tcPr>
           <w:p>
             <w:pPr>
-              <w:ind w:left="100" w:right="100"/>
-              <w:jc w:val="center"/>
-            </w:pPr>
-            <w:r>
-              <w:rPr>
-                <w:rFonts w:ascii="Times New Roman" w:eastAsia="Helvetica" w:hAnsi="Helvetica" w:cs="Helvetica"/>
+              <w:jc w:val="center"/>
+              <w:spacing w:after="0" w:before="0" w:line="240"/>
+              <w:ind w:firstLine="0" w:left="100" w:right="100"/>
+            </w:pPr>
+            <w:r xmlns:w="http://schemas.openxmlformats.org/wordprocessingml/2006/main" xmlns:wp="http://schemas.openxmlformats.org/drawingml/2006/wordprocessingDrawing" xmlns:r="http://schemas.openxmlformats.org/officeDocument/2006/relationships" xmlns:w14="http://schemas.microsoft.com/office/word/2010/wordml">
+              <w:rPr>
+                <w:rFonts w:ascii="Times New Roman" w:hAnsi="Helvetica" w:eastAsia="Helvetica" w:cs="Helvetica"/>
+                <w:sz w:val="22"/>
+                <w:szCs w:val="22"/>
                 <w:color w:val="000000"/>
-                <w:sz w:val="22"/>
-              </w:rPr>
-              <w:t>44 (95.7)</w:t>
+              </w:rPr>
+              <w:t xml:space="preserve">44 (95.7)</w:t>
             </w:r>
           </w:p>
         </w:tc>
@@ -2968,94 +3199,98 @@
       <w:tr>
         <w:trPr>
           <w:cantSplit/>
-          <w:jc w:val="center"/>
+          <w:trHeight w:val="360" w:hRule="auto"/>
         </w:trPr>
         <w:tc>
           <w:tcPr>
-            <w:tcW w:w="3355" w:type="dxa"/>
             <w:tcBorders>
               <w:bottom w:val="single" w:sz="8" w:space="0" w:color="000000"/>
             </w:tcBorders>
             <w:shd w:val="clear" w:color="auto" w:fill="FFFFFF"/>
             <w:tcMar>
               <w:top w:w="0" w:type="dxa"/>
+              <w:bottom w:w="0" w:type="dxa"/>
               <w:left w:w="0" w:type="dxa"/>
-              <w:bottom w:w="0" w:type="dxa"/>
               <w:right w:w="0" w:type="dxa"/>
             </w:tcMar>
             <w:vAlign w:val="center"/>
           </w:tcPr>
           <w:p>
             <w:pPr>
-              <w:ind w:left="200" w:right="100"/>
-            </w:pPr>
-            <w:r>
-              <w:rPr>
-                <w:rFonts w:ascii="Times New Roman" w:eastAsia="Helvetica" w:hAnsi="Helvetica" w:cs="Helvetica"/>
+              <w:jc w:val="left"/>
+              <w:spacing w:after="0" w:before="0" w:line="240"/>
+              <w:ind w:firstLine="0" w:left="200" w:right="100"/>
+            </w:pPr>
+            <w:r xmlns:w="http://schemas.openxmlformats.org/wordprocessingml/2006/main" xmlns:wp="http://schemas.openxmlformats.org/drawingml/2006/wordprocessingDrawing" xmlns:r="http://schemas.openxmlformats.org/officeDocument/2006/relationships" xmlns:w14="http://schemas.microsoft.com/office/word/2010/wordml">
+              <w:rPr>
+                <w:rFonts w:ascii="Times New Roman" w:hAnsi="Helvetica" w:eastAsia="Helvetica" w:cs="Helvetica"/>
+                <w:sz w:val="22"/>
+                <w:szCs w:val="22"/>
                 <w:color w:val="000000"/>
-                <w:sz w:val="22"/>
-              </w:rPr>
-              <w:t>Hispanic</w:t>
-            </w:r>
-          </w:p>
-        </w:tc>
-        <w:tc>
-          <w:tcPr>
-            <w:tcW w:w="3355" w:type="dxa"/>
+              </w:rPr>
+              <w:t xml:space="preserve">Hispanic</w:t>
+            </w:r>
+          </w:p>
+        </w:tc>
+        <w:tc>
+          <w:tcPr>
             <w:tcBorders>
               <w:bottom w:val="single" w:sz="8" w:space="0" w:color="000000"/>
             </w:tcBorders>
             <w:shd w:val="clear" w:color="auto" w:fill="FFFFFF"/>
             <w:tcMar>
               <w:top w:w="0" w:type="dxa"/>
+              <w:bottom w:w="0" w:type="dxa"/>
               <w:left w:w="0" w:type="dxa"/>
-              <w:bottom w:w="0" w:type="dxa"/>
               <w:right w:w="0" w:type="dxa"/>
             </w:tcMar>
             <w:vAlign w:val="center"/>
           </w:tcPr>
           <w:p>
             <w:pPr>
-              <w:ind w:left="100" w:right="100"/>
-              <w:jc w:val="center"/>
-            </w:pPr>
-            <w:r>
-              <w:rPr>
-                <w:rFonts w:ascii="Times New Roman" w:eastAsia="Helvetica" w:hAnsi="Helvetica" w:cs="Helvetica"/>
+              <w:jc w:val="center"/>
+              <w:spacing w:after="0" w:before="0" w:line="240"/>
+              <w:ind w:firstLine="0" w:left="100" w:right="100"/>
+            </w:pPr>
+            <w:r xmlns:w="http://schemas.openxmlformats.org/wordprocessingml/2006/main" xmlns:wp="http://schemas.openxmlformats.org/drawingml/2006/wordprocessingDrawing" xmlns:r="http://schemas.openxmlformats.org/officeDocument/2006/relationships" xmlns:w14="http://schemas.microsoft.com/office/word/2010/wordml">
+              <w:rPr>
+                <w:rFonts w:ascii="Times New Roman" w:hAnsi="Helvetica" w:eastAsia="Helvetica" w:cs="Helvetica"/>
+                <w:sz w:val="22"/>
+                <w:szCs w:val="22"/>
                 <w:color w:val="000000"/>
-                <w:sz w:val="22"/>
-              </w:rPr>
-              <w:t>32 (11.3)</w:t>
-            </w:r>
-          </w:p>
-        </w:tc>
-        <w:tc>
-          <w:tcPr>
-            <w:tcW w:w="3355" w:type="dxa"/>
+              </w:rPr>
+              <w:t xml:space="preserve">32 (11.3)</w:t>
+            </w:r>
+          </w:p>
+        </w:tc>
+        <w:tc>
+          <w:tcPr>
             <w:tcBorders>
               <w:bottom w:val="single" w:sz="8" w:space="0" w:color="000000"/>
             </w:tcBorders>
             <w:shd w:val="clear" w:color="auto" w:fill="FFFFFF"/>
             <w:tcMar>
               <w:top w:w="0" w:type="dxa"/>
+              <w:bottom w:w="0" w:type="dxa"/>
               <w:left w:w="0" w:type="dxa"/>
-              <w:bottom w:w="0" w:type="dxa"/>
               <w:right w:w="0" w:type="dxa"/>
             </w:tcMar>
             <w:vAlign w:val="center"/>
           </w:tcPr>
           <w:p>
             <w:pPr>
-              <w:ind w:left="100" w:right="100"/>
-              <w:jc w:val="center"/>
-            </w:pPr>
-            <w:r>
-              <w:rPr>
-                <w:rFonts w:ascii="Times New Roman" w:eastAsia="Helvetica" w:hAnsi="Helvetica" w:cs="Helvetica"/>
+              <w:jc w:val="center"/>
+              <w:spacing w:after="0" w:before="0" w:line="240"/>
+              <w:ind w:firstLine="0" w:left="100" w:right="100"/>
+            </w:pPr>
+            <w:r xmlns:w="http://schemas.openxmlformats.org/wordprocessingml/2006/main" xmlns:wp="http://schemas.openxmlformats.org/drawingml/2006/wordprocessingDrawing" xmlns:r="http://schemas.openxmlformats.org/officeDocument/2006/relationships" xmlns:w14="http://schemas.microsoft.com/office/word/2010/wordml">
+              <w:rPr>
+                <w:rFonts w:ascii="Times New Roman" w:hAnsi="Helvetica" w:eastAsia="Helvetica" w:cs="Helvetica"/>
+                <w:sz w:val="22"/>
+                <w:szCs w:val="22"/>
                 <w:color w:val="000000"/>
-                <w:sz w:val="22"/>
-              </w:rPr>
-              <w:t>2 (4.3)</w:t>
+              </w:rPr>
+              <w:t xml:space="preserve">2 (4.3)</w:t>
             </w:r>
           </w:p>
         </w:tc>
@@ -3123,12 +3358,12 @@
         <w:t>.</w:t>
       </w:r>
     </w:p>
-    <w:tbl>
+    <w:tbl xmlns:w="http://schemas.openxmlformats.org/wordprocessingml/2006/main" xmlns:r="http://schemas.openxmlformats.org/officeDocument/2006/relationships" xmlns:w14="http://schemas.microsoft.com/office/word/2010/wordml" xmlns:wp="http://schemas.openxmlformats.org/drawingml/2006/wordprocessingDrawing" xmlns:a="http://schemas.openxmlformats.org/drawingml/2006/main" xmlns:pic="http://schemas.openxmlformats.org/drawingml/2006/picture">
       <w:tblPr>
-        <w:tblW w:w="0" w:type="auto"/>
+        NA"/&gt;
+        <w:tblLayout w:type="fixed"/>
         <w:jc w:val="center"/>
-        <w:tblLayout w:type="fixed"/>
-        <w:tblLook w:val="0420" w:firstRow="1" w:lastRow="0" w:firstColumn="0" w:lastColumn="0" w:noHBand="0" w:noVBand="1"/>
+        <w:tblLook w:firstRow="1" w:lastRow="0" w:firstColumn="0" w:lastColumn="0" w:noHBand="0" w:noVBand="1"/>
       </w:tblPr>
       <w:tblGrid>
         <w:gridCol w:w="5040"/>
@@ -3137,69 +3372,72 @@
       <w:tr>
         <w:trPr>
           <w:cantSplit/>
+          <w:trHeight w:val="360" w:hRule="auto"/>
           <w:tblHeader/>
-          <w:jc w:val="center"/>
         </w:trPr>
         <w:tc>
           <w:tcPr>
-            <w:tcW w:w="5040" w:type="dxa"/>
             <w:tcBorders>
+              <w:bottom w:val="single" w:sz="8" w:space="0" w:color="000000"/>
               <w:top w:val="single" w:sz="8" w:space="0" w:color="000000"/>
-              <w:bottom w:val="single" w:sz="8" w:space="0" w:color="000000"/>
             </w:tcBorders>
             <w:shd w:val="clear" w:color="auto" w:fill="FFFFFF"/>
             <w:tcMar>
               <w:top w:w="0" w:type="dxa"/>
+              <w:bottom w:w="0" w:type="dxa"/>
               <w:left w:w="0" w:type="dxa"/>
-              <w:bottom w:w="0" w:type="dxa"/>
               <w:right w:w="0" w:type="dxa"/>
             </w:tcMar>
             <w:vAlign w:val="center"/>
           </w:tcPr>
           <w:p>
             <w:pPr>
-              <w:ind w:left="100" w:right="100"/>
-            </w:pPr>
-            <w:r>
-              <w:rPr>
-                <w:rFonts w:ascii="Times New Roman" w:eastAsia="Helvetica" w:hAnsi="Helvetica" w:cs="Helvetica"/>
+              <w:jc w:val="left"/>
+              <w:spacing w:after="0" w:before="0" w:line="240"/>
+              <w:ind w:firstLine="0" w:left="100" w:right="100"/>
+            </w:pPr>
+            <w:r xmlns:w="http://schemas.openxmlformats.org/wordprocessingml/2006/main" xmlns:wp="http://schemas.openxmlformats.org/drawingml/2006/wordprocessingDrawing" xmlns:r="http://schemas.openxmlformats.org/officeDocument/2006/relationships" xmlns:w14="http://schemas.microsoft.com/office/word/2010/wordml">
+              <w:rPr>
+                <w:rFonts w:ascii="Times New Roman" w:hAnsi="Helvetica" w:eastAsia="Helvetica" w:cs="Helvetica"/>
                 <w:b/>
+                <w:sz w:val="22"/>
+                <w:szCs w:val="22"/>
                 <w:color w:val="000000"/>
-                <w:sz w:val="22"/>
-              </w:rPr>
-              <w:t>Reason For Screen Out</w:t>
-            </w:r>
-          </w:p>
-        </w:tc>
-        <w:tc>
-          <w:tcPr>
-            <w:tcW w:w="5040" w:type="dxa"/>
+              </w:rPr>
+              <w:t xml:space="preserve">Reason For Screen Out</w:t>
+            </w:r>
+          </w:p>
+        </w:tc>
+        <w:tc>
+          <w:tcPr>
             <w:tcBorders>
+              <w:bottom w:val="single" w:sz="8" w:space="0" w:color="000000"/>
               <w:top w:val="single" w:sz="8" w:space="0" w:color="000000"/>
-              <w:bottom w:val="single" w:sz="8" w:space="0" w:color="000000"/>
             </w:tcBorders>
             <w:shd w:val="clear" w:color="auto" w:fill="FFFFFF"/>
             <w:tcMar>
               <w:top w:w="0" w:type="dxa"/>
+              <w:bottom w:w="0" w:type="dxa"/>
               <w:left w:w="0" w:type="dxa"/>
-              <w:bottom w:w="0" w:type="dxa"/>
               <w:right w:w="0" w:type="dxa"/>
             </w:tcMar>
             <w:vAlign w:val="center"/>
           </w:tcPr>
           <w:p>
             <w:pPr>
-              <w:ind w:left="100" w:right="100"/>
-              <w:jc w:val="center"/>
-            </w:pPr>
-            <w:r>
-              <w:rPr>
-                <w:rFonts w:ascii="Times New Roman" w:eastAsia="Helvetica" w:hAnsi="Helvetica" w:cs="Helvetica"/>
+              <w:jc w:val="center"/>
+              <w:spacing w:after="0" w:before="0" w:line="240"/>
+              <w:ind w:firstLine="0" w:left="100" w:right="100"/>
+            </w:pPr>
+            <w:r xmlns:w="http://schemas.openxmlformats.org/wordprocessingml/2006/main" xmlns:wp="http://schemas.openxmlformats.org/drawingml/2006/wordprocessingDrawing" xmlns:r="http://schemas.openxmlformats.org/officeDocument/2006/relationships" xmlns:w14="http://schemas.microsoft.com/office/word/2010/wordml">
+              <w:rPr>
+                <w:rFonts w:ascii="Times New Roman" w:hAnsi="Helvetica" w:eastAsia="Helvetica" w:cs="Helvetica"/>
                 <w:b/>
+                <w:sz w:val="22"/>
+                <w:szCs w:val="22"/>
                 <w:color w:val="000000"/>
-                <w:sz w:val="22"/>
-              </w:rPr>
-              <w:t>n (%)</w:t>
+              </w:rPr>
+              <w:t xml:space="preserve">n (%)</w:t>
             </w:r>
           </w:p>
         </w:tc>
@@ -3207,58 +3445,63 @@
       <w:tr>
         <w:trPr>
           <w:cantSplit/>
-          <w:jc w:val="center"/>
+          <w:trHeight w:val="360" w:hRule="auto"/>
         </w:trPr>
         <w:tc>
           <w:tcPr>
-            <w:tcW w:w="5040" w:type="dxa"/>
+            <w:tcBorders/>
             <w:shd w:val="clear" w:color="auto" w:fill="FFFFFF"/>
             <w:tcMar>
               <w:top w:w="0" w:type="dxa"/>
+              <w:bottom w:w="0" w:type="dxa"/>
               <w:left w:w="0" w:type="dxa"/>
-              <w:bottom w:w="0" w:type="dxa"/>
               <w:right w:w="0" w:type="dxa"/>
             </w:tcMar>
             <w:vAlign w:val="center"/>
           </w:tcPr>
           <w:p>
             <w:pPr>
-              <w:ind w:left="100" w:right="100"/>
-            </w:pPr>
-            <w:r>
-              <w:rPr>
-                <w:rFonts w:ascii="Times New Roman" w:eastAsia="Helvetica" w:hAnsi="Helvetica" w:cs="Helvetica"/>
+              <w:jc w:val="left"/>
+              <w:spacing w:after="0" w:before="0" w:line="240"/>
+              <w:ind w:firstLine="0" w:left="100" w:right="100"/>
+            </w:pPr>
+            <w:r xmlns:w="http://schemas.openxmlformats.org/wordprocessingml/2006/main" xmlns:wp="http://schemas.openxmlformats.org/drawingml/2006/wordprocessingDrawing" xmlns:r="http://schemas.openxmlformats.org/officeDocument/2006/relationships" xmlns:w14="http://schemas.microsoft.com/office/word/2010/wordml">
+              <w:rPr>
+                <w:rFonts w:ascii="Times New Roman" w:hAnsi="Helvetica" w:eastAsia="Helvetica" w:cs="Helvetica"/>
+                <w:sz w:val="22"/>
+                <w:szCs w:val="22"/>
                 <w:color w:val="000000"/>
-                <w:sz w:val="22"/>
-              </w:rPr>
-              <w:t>Score &lt;4 on REALM-SF</w:t>
-            </w:r>
-          </w:p>
-        </w:tc>
-        <w:tc>
-          <w:tcPr>
-            <w:tcW w:w="5040" w:type="dxa"/>
+              </w:rPr>
+              <w:t xml:space="preserve">Score &lt;4 on REALM-SF</w:t>
+            </w:r>
+          </w:p>
+        </w:tc>
+        <w:tc>
+          <w:tcPr>
+            <w:tcBorders/>
             <w:shd w:val="clear" w:color="auto" w:fill="FFFFFF"/>
             <w:tcMar>
               <w:top w:w="0" w:type="dxa"/>
+              <w:bottom w:w="0" w:type="dxa"/>
               <w:left w:w="0" w:type="dxa"/>
-              <w:bottom w:w="0" w:type="dxa"/>
               <w:right w:w="0" w:type="dxa"/>
             </w:tcMar>
             <w:vAlign w:val="center"/>
           </w:tcPr>
           <w:p>
             <w:pPr>
-              <w:ind w:left="100" w:right="100"/>
-              <w:jc w:val="center"/>
-            </w:pPr>
-            <w:r>
-              <w:rPr>
-                <w:rFonts w:ascii="Times New Roman" w:eastAsia="Helvetica" w:hAnsi="Helvetica" w:cs="Helvetica"/>
+              <w:jc w:val="center"/>
+              <w:spacing w:after="0" w:before="0" w:line="240"/>
+              <w:ind w:firstLine="0" w:left="100" w:right="100"/>
+            </w:pPr>
+            <w:r xmlns:w="http://schemas.openxmlformats.org/wordprocessingml/2006/main" xmlns:wp="http://schemas.openxmlformats.org/drawingml/2006/wordprocessingDrawing" xmlns:r="http://schemas.openxmlformats.org/officeDocument/2006/relationships" xmlns:w14="http://schemas.microsoft.com/office/word/2010/wordml">
+              <w:rPr>
+                <w:rFonts w:ascii="Times New Roman" w:hAnsi="Helvetica" w:eastAsia="Helvetica" w:cs="Helvetica"/>
+                <w:sz w:val="22"/>
+                <w:szCs w:val="22"/>
                 <w:color w:val="000000"/>
-                <w:sz w:val="22"/>
-              </w:rPr>
-              <w:t>40 (62.5)</w:t>
+              </w:rPr>
+              <w:t xml:space="preserve">40 (62.5)</w:t>
             </w:r>
           </w:p>
         </w:tc>
@@ -3266,58 +3509,63 @@
       <w:tr>
         <w:trPr>
           <w:cantSplit/>
-          <w:jc w:val="center"/>
+          <w:trHeight w:val="360" w:hRule="auto"/>
         </w:trPr>
         <w:tc>
           <w:tcPr>
-            <w:tcW w:w="5040" w:type="dxa"/>
+            <w:tcBorders/>
             <w:shd w:val="clear" w:color="auto" w:fill="FFFFFF"/>
             <w:tcMar>
               <w:top w:w="0" w:type="dxa"/>
+              <w:bottom w:w="0" w:type="dxa"/>
               <w:left w:w="0" w:type="dxa"/>
-              <w:bottom w:w="0" w:type="dxa"/>
               <w:right w:w="0" w:type="dxa"/>
             </w:tcMar>
             <w:vAlign w:val="center"/>
           </w:tcPr>
           <w:p>
             <w:pPr>
-              <w:ind w:left="100" w:right="100"/>
-            </w:pPr>
-            <w:r>
-              <w:rPr>
-                <w:rFonts w:ascii="Times New Roman" w:eastAsia="Helvetica" w:hAnsi="Helvetica" w:cs="Helvetica"/>
+              <w:jc w:val="left"/>
+              <w:spacing w:after="0" w:before="0" w:line="240"/>
+              <w:ind w:firstLine="0" w:left="100" w:right="100"/>
+            </w:pPr>
+            <w:r xmlns:w="http://schemas.openxmlformats.org/wordprocessingml/2006/main" xmlns:wp="http://schemas.openxmlformats.org/drawingml/2006/wordprocessingDrawing" xmlns:r="http://schemas.openxmlformats.org/officeDocument/2006/relationships" xmlns:w14="http://schemas.microsoft.com/office/word/2010/wordml">
+              <w:rPr>
+                <w:rFonts w:ascii="Times New Roman" w:hAnsi="Helvetica" w:eastAsia="Helvetica" w:cs="Helvetica"/>
+                <w:sz w:val="22"/>
+                <w:szCs w:val="22"/>
                 <w:color w:val="000000"/>
-                <w:sz w:val="22"/>
-              </w:rPr>
-              <w:t>Incorrect Consent Reading</w:t>
-            </w:r>
-          </w:p>
-        </w:tc>
-        <w:tc>
-          <w:tcPr>
-            <w:tcW w:w="5040" w:type="dxa"/>
+              </w:rPr>
+              <w:t xml:space="preserve">Incorrect Consent Reading</w:t>
+            </w:r>
+          </w:p>
+        </w:tc>
+        <w:tc>
+          <w:tcPr>
+            <w:tcBorders/>
             <w:shd w:val="clear" w:color="auto" w:fill="FFFFFF"/>
             <w:tcMar>
               <w:top w:w="0" w:type="dxa"/>
+              <w:bottom w:w="0" w:type="dxa"/>
               <w:left w:w="0" w:type="dxa"/>
-              <w:bottom w:w="0" w:type="dxa"/>
               <w:right w:w="0" w:type="dxa"/>
             </w:tcMar>
             <w:vAlign w:val="center"/>
           </w:tcPr>
           <w:p>
             <w:pPr>
-              <w:ind w:left="100" w:right="100"/>
-              <w:jc w:val="center"/>
-            </w:pPr>
-            <w:r>
-              <w:rPr>
-                <w:rFonts w:ascii="Times New Roman" w:eastAsia="Helvetica" w:hAnsi="Helvetica" w:cs="Helvetica"/>
+              <w:jc w:val="center"/>
+              <w:spacing w:after="0" w:before="0" w:line="240"/>
+              <w:ind w:firstLine="0" w:left="100" w:right="100"/>
+            </w:pPr>
+            <w:r xmlns:w="http://schemas.openxmlformats.org/wordprocessingml/2006/main" xmlns:wp="http://schemas.openxmlformats.org/drawingml/2006/wordprocessingDrawing" xmlns:r="http://schemas.openxmlformats.org/officeDocument/2006/relationships" xmlns:w14="http://schemas.microsoft.com/office/word/2010/wordml">
+              <w:rPr>
+                <w:rFonts w:ascii="Times New Roman" w:hAnsi="Helvetica" w:eastAsia="Helvetica" w:cs="Helvetica"/>
+                <w:sz w:val="22"/>
+                <w:szCs w:val="22"/>
                 <w:color w:val="000000"/>
-                <w:sz w:val="22"/>
-              </w:rPr>
-              <w:t>8 (12.5)</w:t>
+              </w:rPr>
+              <w:t xml:space="preserve">8 (12.5)</w:t>
             </w:r>
           </w:p>
         </w:tc>
@@ -3325,58 +3573,63 @@
       <w:tr>
         <w:trPr>
           <w:cantSplit/>
-          <w:jc w:val="center"/>
+          <w:trHeight w:val="360" w:hRule="auto"/>
         </w:trPr>
         <w:tc>
           <w:tcPr>
-            <w:tcW w:w="5040" w:type="dxa"/>
+            <w:tcBorders/>
             <w:shd w:val="clear" w:color="auto" w:fill="FFFFFF"/>
             <w:tcMar>
               <w:top w:w="0" w:type="dxa"/>
+              <w:bottom w:w="0" w:type="dxa"/>
               <w:left w:w="0" w:type="dxa"/>
-              <w:bottom w:w="0" w:type="dxa"/>
               <w:right w:w="0" w:type="dxa"/>
             </w:tcMar>
             <w:vAlign w:val="center"/>
           </w:tcPr>
           <w:p>
             <w:pPr>
-              <w:ind w:left="100" w:right="100"/>
-            </w:pPr>
-            <w:r>
-              <w:rPr>
-                <w:rFonts w:ascii="Times New Roman" w:eastAsia="Helvetica" w:hAnsi="Helvetica" w:cs="Helvetica"/>
+              <w:jc w:val="left"/>
+              <w:spacing w:after="0" w:before="0" w:line="240"/>
+              <w:ind w:firstLine="0" w:left="100" w:right="100"/>
+            </w:pPr>
+            <w:r xmlns:w="http://schemas.openxmlformats.org/wordprocessingml/2006/main" xmlns:wp="http://schemas.openxmlformats.org/drawingml/2006/wordprocessingDrawing" xmlns:r="http://schemas.openxmlformats.org/officeDocument/2006/relationships" xmlns:w14="http://schemas.microsoft.com/office/word/2010/wordml">
+              <w:rPr>
+                <w:rFonts w:ascii="Times New Roman" w:hAnsi="Helvetica" w:eastAsia="Helvetica" w:cs="Helvetica"/>
+                <w:sz w:val="22"/>
+                <w:szCs w:val="22"/>
                 <w:color w:val="000000"/>
-                <w:sz w:val="22"/>
-              </w:rPr>
-              <w:t>Score &lt;24 on Mini-Mental State Exam</w:t>
-            </w:r>
-          </w:p>
-        </w:tc>
-        <w:tc>
-          <w:tcPr>
-            <w:tcW w:w="5040" w:type="dxa"/>
+              </w:rPr>
+              <w:t xml:space="preserve">Score &lt;24 on Mini-Mental State Exam</w:t>
+            </w:r>
+          </w:p>
+        </w:tc>
+        <w:tc>
+          <w:tcPr>
+            <w:tcBorders/>
             <w:shd w:val="clear" w:color="auto" w:fill="FFFFFF"/>
             <w:tcMar>
               <w:top w:w="0" w:type="dxa"/>
+              <w:bottom w:w="0" w:type="dxa"/>
               <w:left w:w="0" w:type="dxa"/>
-              <w:bottom w:w="0" w:type="dxa"/>
               <w:right w:w="0" w:type="dxa"/>
             </w:tcMar>
             <w:vAlign w:val="center"/>
           </w:tcPr>
           <w:p>
             <w:pPr>
-              <w:ind w:left="100" w:right="100"/>
-              <w:jc w:val="center"/>
-            </w:pPr>
-            <w:r>
-              <w:rPr>
-                <w:rFonts w:ascii="Times New Roman" w:eastAsia="Helvetica" w:hAnsi="Helvetica" w:cs="Helvetica"/>
+              <w:jc w:val="center"/>
+              <w:spacing w:after="0" w:before="0" w:line="240"/>
+              <w:ind w:firstLine="0" w:left="100" w:right="100"/>
+            </w:pPr>
+            <w:r xmlns:w="http://schemas.openxmlformats.org/wordprocessingml/2006/main" xmlns:wp="http://schemas.openxmlformats.org/drawingml/2006/wordprocessingDrawing" xmlns:r="http://schemas.openxmlformats.org/officeDocument/2006/relationships" xmlns:w14="http://schemas.microsoft.com/office/word/2010/wordml">
+              <w:rPr>
+                <w:rFonts w:ascii="Times New Roman" w:hAnsi="Helvetica" w:eastAsia="Helvetica" w:cs="Helvetica"/>
+                <w:sz w:val="22"/>
+                <w:szCs w:val="22"/>
                 <w:color w:val="000000"/>
-                <w:sz w:val="22"/>
-              </w:rPr>
-              <w:t>8 (12.5)</w:t>
+              </w:rPr>
+              <w:t xml:space="preserve">8 (12.5)</w:t>
             </w:r>
           </w:p>
         </w:tc>
@@ -3384,58 +3637,63 @@
       <w:tr>
         <w:trPr>
           <w:cantSplit/>
-          <w:jc w:val="center"/>
+          <w:trHeight w:val="360" w:hRule="auto"/>
         </w:trPr>
         <w:tc>
           <w:tcPr>
-            <w:tcW w:w="5040" w:type="dxa"/>
+            <w:tcBorders/>
             <w:shd w:val="clear" w:color="auto" w:fill="FFFFFF"/>
             <w:tcMar>
               <w:top w:w="0" w:type="dxa"/>
+              <w:bottom w:w="0" w:type="dxa"/>
               <w:left w:w="0" w:type="dxa"/>
-              <w:bottom w:w="0" w:type="dxa"/>
               <w:right w:w="0" w:type="dxa"/>
             </w:tcMar>
             <w:vAlign w:val="center"/>
           </w:tcPr>
           <w:p>
             <w:pPr>
-              <w:ind w:left="100" w:right="100"/>
-            </w:pPr>
-            <w:r>
-              <w:rPr>
-                <w:rFonts w:ascii="Times New Roman" w:eastAsia="Helvetica" w:hAnsi="Helvetica" w:cs="Helvetica"/>
+              <w:jc w:val="left"/>
+              <w:spacing w:after="0" w:before="0" w:line="240"/>
+              <w:ind w:firstLine="0" w:left="100" w:right="100"/>
+            </w:pPr>
+            <w:r xmlns:w="http://schemas.openxmlformats.org/wordprocessingml/2006/main" xmlns:wp="http://schemas.openxmlformats.org/drawingml/2006/wordprocessingDrawing" xmlns:r="http://schemas.openxmlformats.org/officeDocument/2006/relationships" xmlns:w14="http://schemas.microsoft.com/office/word/2010/wordml">
+              <w:rPr>
+                <w:rFonts w:ascii="Times New Roman" w:hAnsi="Helvetica" w:eastAsia="Helvetica" w:cs="Helvetica"/>
+                <w:sz w:val="22"/>
+                <w:szCs w:val="22"/>
                 <w:color w:val="000000"/>
-                <w:sz w:val="22"/>
-              </w:rPr>
-              <w:t>Other</w:t>
-            </w:r>
-          </w:p>
-        </w:tc>
-        <w:tc>
-          <w:tcPr>
-            <w:tcW w:w="5040" w:type="dxa"/>
+              </w:rPr>
+              <w:t xml:space="preserve">Other</w:t>
+            </w:r>
+          </w:p>
+        </w:tc>
+        <w:tc>
+          <w:tcPr>
+            <w:tcBorders/>
             <w:shd w:val="clear" w:color="auto" w:fill="FFFFFF"/>
             <w:tcMar>
               <w:top w:w="0" w:type="dxa"/>
+              <w:bottom w:w="0" w:type="dxa"/>
               <w:left w:w="0" w:type="dxa"/>
-              <w:bottom w:w="0" w:type="dxa"/>
               <w:right w:w="0" w:type="dxa"/>
             </w:tcMar>
             <w:vAlign w:val="center"/>
           </w:tcPr>
           <w:p>
             <w:pPr>
-              <w:ind w:left="100" w:right="100"/>
-              <w:jc w:val="center"/>
-            </w:pPr>
-            <w:r>
-              <w:rPr>
-                <w:rFonts w:ascii="Times New Roman" w:eastAsia="Helvetica" w:hAnsi="Helvetica" w:cs="Helvetica"/>
+              <w:jc w:val="center"/>
+              <w:spacing w:after="0" w:before="0" w:line="240"/>
+              <w:ind w:firstLine="0" w:left="100" w:right="100"/>
+            </w:pPr>
+            <w:r xmlns:w="http://schemas.openxmlformats.org/wordprocessingml/2006/main" xmlns:wp="http://schemas.openxmlformats.org/drawingml/2006/wordprocessingDrawing" xmlns:r="http://schemas.openxmlformats.org/officeDocument/2006/relationships" xmlns:w14="http://schemas.microsoft.com/office/word/2010/wordml">
+              <w:rPr>
+                <w:rFonts w:ascii="Times New Roman" w:hAnsi="Helvetica" w:eastAsia="Helvetica" w:cs="Helvetica"/>
+                <w:sz w:val="22"/>
+                <w:szCs w:val="22"/>
                 <w:color w:val="000000"/>
-                <w:sz w:val="22"/>
-              </w:rPr>
-              <w:t>4 (6.2)</w:t>
+              </w:rPr>
+              <w:t xml:space="preserve">4 (6.2)</w:t>
             </w:r>
           </w:p>
         </w:tc>
@@ -3443,58 +3701,63 @@
       <w:tr>
         <w:trPr>
           <w:cantSplit/>
-          <w:jc w:val="center"/>
+          <w:trHeight w:val="360" w:hRule="auto"/>
         </w:trPr>
         <w:tc>
           <w:tcPr>
-            <w:tcW w:w="5040" w:type="dxa"/>
+            <w:tcBorders/>
             <w:shd w:val="clear" w:color="auto" w:fill="FFFFFF"/>
             <w:tcMar>
               <w:top w:w="0" w:type="dxa"/>
+              <w:bottom w:w="0" w:type="dxa"/>
               <w:left w:w="0" w:type="dxa"/>
-              <w:bottom w:w="0" w:type="dxa"/>
               <w:right w:w="0" w:type="dxa"/>
             </w:tcMar>
             <w:vAlign w:val="center"/>
           </w:tcPr>
           <w:p>
             <w:pPr>
-              <w:ind w:left="100" w:right="100"/>
-            </w:pPr>
-            <w:r>
-              <w:rPr>
-                <w:rFonts w:ascii="Times New Roman" w:eastAsia="Helvetica" w:hAnsi="Helvetica" w:cs="Helvetica"/>
+              <w:jc w:val="left"/>
+              <w:spacing w:after="0" w:before="0" w:line="240"/>
+              <w:ind w:firstLine="0" w:left="100" w:right="100"/>
+            </w:pPr>
+            <w:r xmlns:w="http://schemas.openxmlformats.org/wordprocessingml/2006/main" xmlns:wp="http://schemas.openxmlformats.org/drawingml/2006/wordprocessingDrawing" xmlns:r="http://schemas.openxmlformats.org/officeDocument/2006/relationships" xmlns:w14="http://schemas.microsoft.com/office/word/2010/wordml">
+              <w:rPr>
+                <w:rFonts w:ascii="Times New Roman" w:hAnsi="Helvetica" w:eastAsia="Helvetica" w:cs="Helvetica"/>
+                <w:sz w:val="22"/>
+                <w:szCs w:val="22"/>
                 <w:color w:val="000000"/>
-                <w:sz w:val="22"/>
-              </w:rPr>
-              <w:t>Failure to Orient</w:t>
-            </w:r>
-          </w:p>
-        </w:tc>
-        <w:tc>
-          <w:tcPr>
-            <w:tcW w:w="5040" w:type="dxa"/>
+              </w:rPr>
+              <w:t xml:space="preserve">Failure to Orient</w:t>
+            </w:r>
+          </w:p>
+        </w:tc>
+        <w:tc>
+          <w:tcPr>
+            <w:tcBorders/>
             <w:shd w:val="clear" w:color="auto" w:fill="FFFFFF"/>
             <w:tcMar>
               <w:top w:w="0" w:type="dxa"/>
+              <w:bottom w:w="0" w:type="dxa"/>
               <w:left w:w="0" w:type="dxa"/>
-              <w:bottom w:w="0" w:type="dxa"/>
               <w:right w:w="0" w:type="dxa"/>
             </w:tcMar>
             <w:vAlign w:val="center"/>
           </w:tcPr>
           <w:p>
             <w:pPr>
-              <w:ind w:left="100" w:right="100"/>
-              <w:jc w:val="center"/>
-            </w:pPr>
-            <w:r>
-              <w:rPr>
-                <w:rFonts w:ascii="Times New Roman" w:eastAsia="Helvetica" w:hAnsi="Helvetica" w:cs="Helvetica"/>
+              <w:jc w:val="center"/>
+              <w:spacing w:after="0" w:before="0" w:line="240"/>
+              <w:ind w:firstLine="0" w:left="100" w:right="100"/>
+            </w:pPr>
+            <w:r xmlns:w="http://schemas.openxmlformats.org/wordprocessingml/2006/main" xmlns:wp="http://schemas.openxmlformats.org/drawingml/2006/wordprocessingDrawing" xmlns:r="http://schemas.openxmlformats.org/officeDocument/2006/relationships" xmlns:w14="http://schemas.microsoft.com/office/word/2010/wordml">
+              <w:rPr>
+                <w:rFonts w:ascii="Times New Roman" w:hAnsi="Helvetica" w:eastAsia="Helvetica" w:cs="Helvetica"/>
+                <w:sz w:val="22"/>
+                <w:szCs w:val="22"/>
                 <w:color w:val="000000"/>
-                <w:sz w:val="22"/>
-              </w:rPr>
-              <w:t>3 (4.7)</w:t>
+              </w:rPr>
+              <w:t xml:space="preserve">3 (4.7)</w:t>
             </w:r>
           </w:p>
         </w:tc>
@@ -3502,58 +3765,63 @@
       <w:tr>
         <w:trPr>
           <w:cantSplit/>
-          <w:jc w:val="center"/>
+          <w:trHeight w:val="360" w:hRule="auto"/>
         </w:trPr>
         <w:tc>
           <w:tcPr>
-            <w:tcW w:w="5040" w:type="dxa"/>
+            <w:tcBorders/>
             <w:shd w:val="clear" w:color="auto" w:fill="FFFFFF"/>
             <w:tcMar>
               <w:top w:w="0" w:type="dxa"/>
+              <w:bottom w:w="0" w:type="dxa"/>
               <w:left w:w="0" w:type="dxa"/>
-              <w:bottom w:w="0" w:type="dxa"/>
               <w:right w:w="0" w:type="dxa"/>
             </w:tcMar>
             <w:vAlign w:val="center"/>
           </w:tcPr>
           <w:p>
             <w:pPr>
-              <w:ind w:left="100" w:right="100"/>
-            </w:pPr>
-            <w:r>
-              <w:rPr>
-                <w:rFonts w:ascii="Times New Roman" w:eastAsia="Helvetica" w:hAnsi="Helvetica" w:cs="Helvetica"/>
+              <w:jc w:val="left"/>
+              <w:spacing w:after="0" w:before="0" w:line="240"/>
+              <w:ind w:firstLine="0" w:left="100" w:right="100"/>
+            </w:pPr>
+            <w:r xmlns:w="http://schemas.openxmlformats.org/wordprocessingml/2006/main" xmlns:wp="http://schemas.openxmlformats.org/drawingml/2006/wordprocessingDrawing" xmlns:r="http://schemas.openxmlformats.org/officeDocument/2006/relationships" xmlns:w14="http://schemas.microsoft.com/office/word/2010/wordml">
+              <w:rPr>
+                <w:rFonts w:ascii="Times New Roman" w:hAnsi="Helvetica" w:eastAsia="Helvetica" w:cs="Helvetica"/>
+                <w:sz w:val="22"/>
+                <w:szCs w:val="22"/>
                 <w:color w:val="000000"/>
-                <w:sz w:val="22"/>
-              </w:rPr>
-              <w:t>PT Plans to Move</w:t>
-            </w:r>
-          </w:p>
-        </w:tc>
-        <w:tc>
-          <w:tcPr>
-            <w:tcW w:w="5040" w:type="dxa"/>
+              </w:rPr>
+              <w:t xml:space="preserve">PT Plans to Move</w:t>
+            </w:r>
+          </w:p>
+        </w:tc>
+        <w:tc>
+          <w:tcPr>
+            <w:tcBorders/>
             <w:shd w:val="clear" w:color="auto" w:fill="FFFFFF"/>
             <w:tcMar>
               <w:top w:w="0" w:type="dxa"/>
+              <w:bottom w:w="0" w:type="dxa"/>
               <w:left w:w="0" w:type="dxa"/>
-              <w:bottom w:w="0" w:type="dxa"/>
               <w:right w:w="0" w:type="dxa"/>
             </w:tcMar>
             <w:vAlign w:val="center"/>
           </w:tcPr>
           <w:p>
             <w:pPr>
-              <w:ind w:left="100" w:right="100"/>
-              <w:jc w:val="center"/>
-            </w:pPr>
-            <w:r>
-              <w:rPr>
-                <w:rFonts w:ascii="Times New Roman" w:eastAsia="Helvetica" w:hAnsi="Helvetica" w:cs="Helvetica"/>
+              <w:jc w:val="center"/>
+              <w:spacing w:after="0" w:before="0" w:line="240"/>
+              <w:ind w:firstLine="0" w:left="100" w:right="100"/>
+            </w:pPr>
+            <w:r xmlns:w="http://schemas.openxmlformats.org/wordprocessingml/2006/main" xmlns:wp="http://schemas.openxmlformats.org/drawingml/2006/wordprocessingDrawing" xmlns:r="http://schemas.openxmlformats.org/officeDocument/2006/relationships" xmlns:w14="http://schemas.microsoft.com/office/word/2010/wordml">
+              <w:rPr>
+                <w:rFonts w:ascii="Times New Roman" w:hAnsi="Helvetica" w:eastAsia="Helvetica" w:cs="Helvetica"/>
+                <w:sz w:val="22"/>
+                <w:szCs w:val="22"/>
                 <w:color w:val="000000"/>
-                <w:sz w:val="22"/>
-              </w:rPr>
-              <w:t>1 (1.6)</w:t>
+              </w:rPr>
+              <w:t xml:space="preserve">1 (1.6)</w:t>
             </w:r>
           </w:p>
         </w:tc>
@@ -3561,64 +3829,67 @@
       <w:tr>
         <w:trPr>
           <w:cantSplit/>
-          <w:jc w:val="center"/>
+          <w:trHeight w:val="360" w:hRule="auto"/>
         </w:trPr>
         <w:tc>
           <w:tcPr>
-            <w:tcW w:w="5040" w:type="dxa"/>
             <w:tcBorders>
               <w:bottom w:val="single" w:sz="8" w:space="0" w:color="000000"/>
             </w:tcBorders>
             <w:shd w:val="clear" w:color="auto" w:fill="FFFFFF"/>
             <w:tcMar>
               <w:top w:w="0" w:type="dxa"/>
+              <w:bottom w:w="0" w:type="dxa"/>
               <w:left w:w="0" w:type="dxa"/>
-              <w:bottom w:w="0" w:type="dxa"/>
               <w:right w:w="0" w:type="dxa"/>
             </w:tcMar>
             <w:vAlign w:val="center"/>
           </w:tcPr>
           <w:p>
             <w:pPr>
-              <w:ind w:left="100" w:right="100"/>
-            </w:pPr>
-            <w:r>
-              <w:rPr>
-                <w:rFonts w:ascii="Times New Roman" w:eastAsia="Helvetica" w:hAnsi="Helvetica" w:cs="Helvetica"/>
+              <w:jc w:val="left"/>
+              <w:spacing w:after="0" w:before="0" w:line="240"/>
+              <w:ind w:firstLine="0" w:left="100" w:right="100"/>
+            </w:pPr>
+            <w:r xmlns:w="http://schemas.openxmlformats.org/wordprocessingml/2006/main" xmlns:wp="http://schemas.openxmlformats.org/drawingml/2006/wordprocessingDrawing" xmlns:r="http://schemas.openxmlformats.org/officeDocument/2006/relationships" xmlns:w14="http://schemas.microsoft.com/office/word/2010/wordml">
+              <w:rPr>
+                <w:rFonts w:ascii="Times New Roman" w:hAnsi="Helvetica" w:eastAsia="Helvetica" w:cs="Helvetica"/>
+                <w:sz w:val="22"/>
+                <w:szCs w:val="22"/>
                 <w:color w:val="000000"/>
-                <w:sz w:val="22"/>
-              </w:rPr>
-              <w:t>Total</w:t>
-            </w:r>
-          </w:p>
-        </w:tc>
-        <w:tc>
-          <w:tcPr>
-            <w:tcW w:w="5040" w:type="dxa"/>
+              </w:rPr>
+              <w:t xml:space="preserve">Total</w:t>
+            </w:r>
+          </w:p>
+        </w:tc>
+        <w:tc>
+          <w:tcPr>
             <w:tcBorders>
               <w:bottom w:val="single" w:sz="8" w:space="0" w:color="000000"/>
             </w:tcBorders>
             <w:shd w:val="clear" w:color="auto" w:fill="FFFFFF"/>
             <w:tcMar>
               <w:top w:w="0" w:type="dxa"/>
+              <w:bottom w:w="0" w:type="dxa"/>
               <w:left w:w="0" w:type="dxa"/>
-              <w:bottom w:w="0" w:type="dxa"/>
               <w:right w:w="0" w:type="dxa"/>
             </w:tcMar>
             <w:vAlign w:val="center"/>
           </w:tcPr>
           <w:p>
             <w:pPr>
-              <w:ind w:left="100" w:right="100"/>
-              <w:jc w:val="center"/>
-            </w:pPr>
-            <w:r>
-              <w:rPr>
-                <w:rFonts w:ascii="Times New Roman" w:eastAsia="Helvetica" w:hAnsi="Helvetica" w:cs="Helvetica"/>
+              <w:jc w:val="center"/>
+              <w:spacing w:after="0" w:before="0" w:line="240"/>
+              <w:ind w:firstLine="0" w:left="100" w:right="100"/>
+            </w:pPr>
+            <w:r xmlns:w="http://schemas.openxmlformats.org/wordprocessingml/2006/main" xmlns:wp="http://schemas.openxmlformats.org/drawingml/2006/wordprocessingDrawing" xmlns:r="http://schemas.openxmlformats.org/officeDocument/2006/relationships" xmlns:w14="http://schemas.microsoft.com/office/word/2010/wordml">
+              <w:rPr>
+                <w:rFonts w:ascii="Times New Roman" w:hAnsi="Helvetica" w:eastAsia="Helvetica" w:cs="Helvetica"/>
+                <w:sz w:val="22"/>
+                <w:szCs w:val="22"/>
                 <w:color w:val="000000"/>
-                <w:sz w:val="22"/>
-              </w:rPr>
-              <w:t>57 (100.0)</w:t>
+              </w:rPr>
+              <w:t xml:space="preserve">57 (100.0)</w:t>
             </w:r>
           </w:p>
         </w:tc>
@@ -3657,7 +3928,7 @@
       <w:pPr>
         <w:pStyle w:val="Heading1"/>
       </w:pPr>
-      <w:bookmarkStart w:id="5" w:name="_Toc42615787"/>
+      <w:bookmarkStart w:id="7" w:name="_Toc42615787"/>
       <w:r>
         <w:t xml:space="preserve">Phone and </w:t>
       </w:r>
@@ -3675,7 +3946,7 @@
       <w:r>
         <w:t xml:space="preserve"> Breakdown</w:t>
       </w:r>
-      <w:bookmarkEnd w:id="5"/>
+      <w:bookmarkEnd w:id="7"/>
     </w:p>
     <w:p/>
     <w:tbl>
@@ -4808,12 +5079,12 @@
       <w:pPr>
         <w:pStyle w:val="Heading1"/>
       </w:pPr>
-      <w:bookmarkStart w:id="6" w:name="_Toc42615788"/>
+      <w:bookmarkStart w:id="8" w:name="_Toc42615788"/>
       <w:r>
         <w:lastRenderedPageBreak/>
         <w:t>Phone Terminations</w:t>
       </w:r>
-      <w:bookmarkEnd w:id="6"/>
+      <w:bookmarkEnd w:id="8"/>
     </w:p>
     <w:p/>
     <w:p>
@@ -4858,16 +5129,18 @@
         </w:rPr>
         <w:t xml:space="preserve"> </w:t>
       </w:r>
-      <w:bookmarkStart w:id="7" w:name="n_phone_terminations"/>
+      <w:bookmarkStart w:id="9" w:name="n_phone_terminations"/>
+      <w:proofErr w:type="spellStart"/>
       <w:r>
         <w:rPr>
           <w:rFonts w:ascii="Times New Roman" w:hAnsi="Times New Roman" w:cs="Times New Roman"/>
           <w:color w:val="auto"/>
           <w:sz w:val="22"/>
         </w:rPr>
-        <w:t>283</w:t>
+        <w:t>274</w:t>
       </w:r>
-      <w:bookmarkEnd w:id="7"/>
+      <w:bookmarkEnd w:id="9"/>
+      <w:proofErr w:type="spellEnd"/>
       <w:r>
         <w:rPr>
           <w:rFonts w:ascii="Times New Roman" w:hAnsi="Times New Roman" w:cs="Times New Roman"/>
@@ -4893,16 +5166,14 @@
           <w:sz w:val="22"/>
         </w:rPr>
       </w:pPr>
-      <w:bookmarkStart w:id="8" w:name="fig_phone_terminations"/>
-      <w:r>
-        <w:rPr>
-          <w:noProof/>
-        </w:rPr>
+      <w:bookmarkStart w:id="10" w:name="fig_phone_terminations"/>
+      <w:proofErr w:type="spellStart"/>
+      <w:r xmlns:w="http://schemas.openxmlformats.org/wordprocessingml/2006/main" xmlns:wp="http://schemas.openxmlformats.org/drawingml/2006/wordprocessingDrawing" xmlns:r="http://schemas.openxmlformats.org/officeDocument/2006/relationships" xmlns:w14="http://schemas.microsoft.com/office/word/2010/wordml">
+        <w:rPr/>
         <w:drawing>
-          <wp:inline distT="0" distB="0" distL="0" distR="0" wp14:anchorId="7249377F" wp14:editId="7DE2F4A6">
+          <wp:inline distT="0" distB="0" distL="0" distR="0">
             <wp:extent cx="6400800" cy="3657600"/>
-            <wp:effectExtent l="0" t="0" r="0" b="0"/>
-            <wp:docPr id="7" name="Picture 7"/>
+            <wp:docPr id="7" name="" descr=""/>
             <wp:cNvGraphicFramePr>
               <a:graphicFrameLocks xmlns:a="http://schemas.openxmlformats.org/drawingml/2006/main" noChangeAspect="1"/>
             </wp:cNvGraphicFramePr>
@@ -4916,7 +5187,7 @@
                     </pic:cNvPicPr>
                   </pic:nvPicPr>
                   <pic:blipFill>
-                    <a:blip r:embed="rId14"/>
+                    <a:blip r:embed="rId21"/>
                     <a:srcRect/>
                     <a:stretch>
                       <a:fillRect/>
@@ -4938,7 +5209,8 @@
           </wp:inline>
         </w:drawing>
       </w:r>
-      <w:bookmarkEnd w:id="8"/>
+      <w:bookmarkEnd w:id="10"/>
+      <w:proofErr w:type="spellEnd"/>
     </w:p>
     <w:p/>
     <w:tbl>
@@ -6957,12 +7229,12 @@
       <w:pPr>
         <w:pStyle w:val="Heading1"/>
       </w:pPr>
-      <w:bookmarkStart w:id="9" w:name="_Toc42615789"/>
+      <w:bookmarkStart w:id="11" w:name="_Toc42615789"/>
       <w:r>
         <w:lastRenderedPageBreak/>
         <w:t>Visit Compliance</w:t>
       </w:r>
-      <w:bookmarkEnd w:id="9"/>
+      <w:bookmarkEnd w:id="11"/>
     </w:p>
     <w:p/>
     <w:tbl>
@@ -8142,7 +8414,7 @@
           <w:bottom w:val="none" w:sz="0" w:space="0" w:color="auto"/>
         </w:pBdr>
       </w:pPr>
-      <w:bookmarkStart w:id="10" w:name="_Toc42615790"/>
+      <w:bookmarkStart w:id="12" w:name="_Toc42615790"/>
     </w:p>
     <w:p>
       <w:pPr>
@@ -8170,7 +8442,7 @@
       <w:r>
         <w:t>COVID -19</w:t>
       </w:r>
-      <w:bookmarkEnd w:id="10"/>
+      <w:bookmarkEnd w:id="12"/>
     </w:p>
     <w:p/>
     <w:p/>
@@ -8993,7 +9265,7 @@
       <w:pPr>
         <w:pStyle w:val="Heading1"/>
       </w:pPr>
-      <w:bookmarkStart w:id="11" w:name="_Toc42615791"/>
+      <w:bookmarkStart w:id="13" w:name="_Toc42615791"/>
       <w:r>
         <w:lastRenderedPageBreak/>
         <w:t xml:space="preserve">EMA </w:t>
@@ -9004,7 +9276,7 @@
       <w:r>
         <w:t>Completion Rates</w:t>
       </w:r>
-      <w:bookmarkEnd w:id="11"/>
+      <w:bookmarkEnd w:id="13"/>
     </w:p>
     <w:p>
       <w:pPr>
@@ -12271,12 +12543,12 @@
       <w:pPr>
         <w:pStyle w:val="Heading1"/>
       </w:pPr>
-      <w:bookmarkStart w:id="12" w:name="_Toc42615792"/>
+      <w:bookmarkStart w:id="14" w:name="_Toc42615792"/>
       <w:r>
         <w:lastRenderedPageBreak/>
         <w:t>Arrests</w:t>
       </w:r>
-      <w:bookmarkEnd w:id="12"/>
+      <w:bookmarkEnd w:id="14"/>
     </w:p>
     <w:p/>
     <w:tbl>
@@ -12964,12 +13236,12 @@
       <w:pPr>
         <w:pStyle w:val="Heading1"/>
       </w:pPr>
-      <w:bookmarkStart w:id="13" w:name="_Toc42615793"/>
+      <w:bookmarkStart w:id="15" w:name="_Toc42615793"/>
       <w:r>
         <w:lastRenderedPageBreak/>
         <w:t>Bridge Case Session Minutes</w:t>
       </w:r>
-      <w:bookmarkEnd w:id="13"/>
+      <w:bookmarkEnd w:id="15"/>
     </w:p>
     <w:p/>
     <w:tbl>
@@ -17407,12 +17679,12 @@
       <w:r>
         <w:br w:type="page"/>
       </w:r>
-      <w:bookmarkStart w:id="14" w:name="_Toc42615794"/>
+      <w:bookmarkStart w:id="16" w:name="_Toc42615794"/>
       <w:r>
         <w:lastRenderedPageBreak/>
         <w:t>Recruitment</w:t>
       </w:r>
-      <w:bookmarkEnd w:id="14"/>
+      <w:bookmarkEnd w:id="16"/>
     </w:p>
     <w:p>
       <w:pPr>
@@ -17514,16 +17786,14 @@
           <w:sz w:val="22"/>
         </w:rPr>
       </w:pPr>
-      <w:bookmarkStart w:id="15" w:name="fig_recruitment_by_month"/>
-      <w:r>
-        <w:rPr>
-          <w:noProof/>
-        </w:rPr>
+      <w:bookmarkStart w:id="17" w:name="fig_recruitment_by_month"/>
+      <w:proofErr w:type="spellStart"/>
+      <w:r xmlns:w="http://schemas.openxmlformats.org/wordprocessingml/2006/main" xmlns:wp="http://schemas.openxmlformats.org/drawingml/2006/wordprocessingDrawing" xmlns:r="http://schemas.openxmlformats.org/officeDocument/2006/relationships" xmlns:w14="http://schemas.microsoft.com/office/word/2010/wordml">
+        <w:rPr/>
         <w:drawing>
-          <wp:inline distT="0" distB="0" distL="0" distR="0" wp14:anchorId="06D08BB4" wp14:editId="098C3490">
+          <wp:inline distT="0" distB="0" distL="0" distR="0">
             <wp:extent cx="6400800" cy="3657600"/>
-            <wp:effectExtent l="0" t="0" r="0" b="0"/>
-            <wp:docPr id="9" name="Picture 9"/>
+            <wp:docPr id="9" name="" descr=""/>
             <wp:cNvGraphicFramePr>
               <a:graphicFrameLocks xmlns:a="http://schemas.openxmlformats.org/drawingml/2006/main" noChangeAspect="1"/>
             </wp:cNvGraphicFramePr>
@@ -17537,7 +17807,7 @@
                     </pic:cNvPicPr>
                   </pic:nvPicPr>
                   <pic:blipFill>
-                    <a:blip r:embed="rId15"/>
+                    <a:blip r:embed="rId22"/>
                     <a:srcRect/>
                     <a:stretch>
                       <a:fillRect/>
@@ -17559,7 +17829,8 @@
           </wp:inline>
         </w:drawing>
       </w:r>
-      <w:bookmarkEnd w:id="15"/>
+      <w:bookmarkEnd w:id="17"/>
+      <w:proofErr w:type="spellEnd"/>
     </w:p>
     <w:p>
       <w:pPr>
@@ -17884,16 +18155,14 @@
           <w:sz w:val="22"/>
         </w:rPr>
       </w:pPr>
-      <w:bookmarkStart w:id="16" w:name="fig_recruitment_by_year"/>
-      <w:r>
-        <w:rPr>
-          <w:noProof/>
-        </w:rPr>
+      <w:bookmarkStart w:id="18" w:name="fig_recruitment_by_year"/>
+      <w:proofErr w:type="spellStart"/>
+      <w:r xmlns:w="http://schemas.openxmlformats.org/wordprocessingml/2006/main" xmlns:wp="http://schemas.openxmlformats.org/drawingml/2006/wordprocessingDrawing" xmlns:r="http://schemas.openxmlformats.org/officeDocument/2006/relationships" xmlns:w14="http://schemas.microsoft.com/office/word/2010/wordml">
+        <w:rPr/>
         <w:drawing>
-          <wp:inline distT="0" distB="0" distL="0" distR="0" wp14:anchorId="62C92651" wp14:editId="59CFDF7F">
+          <wp:inline distT="0" distB="0" distL="0" distR="0">
             <wp:extent cx="6400800" cy="3657600"/>
-            <wp:effectExtent l="0" t="0" r="0" b="0"/>
-            <wp:docPr id="11" name="Picture 11"/>
+            <wp:docPr id="11" name="" descr=""/>
             <wp:cNvGraphicFramePr>
               <a:graphicFrameLocks xmlns:a="http://schemas.openxmlformats.org/drawingml/2006/main" noChangeAspect="1"/>
             </wp:cNvGraphicFramePr>
@@ -17907,7 +18176,7 @@
                     </pic:cNvPicPr>
                   </pic:nvPicPr>
                   <pic:blipFill>
-                    <a:blip r:embed="rId16"/>
+                    <a:blip r:embed="rId23"/>
                     <a:srcRect/>
                     <a:stretch>
                       <a:fillRect/>
@@ -17929,13 +18198,14 @@
           </wp:inline>
         </w:drawing>
       </w:r>
-      <w:bookmarkEnd w:id="16"/>
+      <w:bookmarkEnd w:id="18"/>
+      <w:proofErr w:type="spellEnd"/>
     </w:p>
     <w:sectPr>
-      <w:headerReference w:type="default" r:id="rId17"/>
-      <w:footerReference w:type="default" r:id="rId18"/>
-      <w:headerReference w:type="first" r:id="rId19"/>
-      <w:footerReference w:type="first" r:id="rId20"/>
+      <w:headerReference w:type="default" r:id="rId14"/>
+      <w:footerReference w:type="default" r:id="rId15"/>
+      <w:headerReference w:type="first" r:id="rId16"/>
+      <w:footerReference w:type="first" r:id="rId17"/>
       <w:pgSz w:w="12240" w:h="15840" w:code="1"/>
       <w:pgMar w:top="720" w:right="1080" w:bottom="720" w:left="1080" w:header="648" w:footer="432" w:gutter="0"/>
       <w:cols w:space="708"/>
@@ -18145,7 +18415,7 @@
       <mc:AlternateContent>
         <mc:Choice Requires="wps">
           <w:drawing>
-            <wp:anchor distT="45720" distB="45720" distL="114300" distR="114300" simplePos="0" relativeHeight="251696128" behindDoc="1" locked="0" layoutInCell="1" allowOverlap="1" wp14:anchorId="7EB58FAC" wp14:editId="1655B0A0">
+            <wp:anchor distT="45720" distB="45720" distL="114300" distR="114300" simplePos="0" relativeHeight="251696128" behindDoc="1" locked="0" layoutInCell="1" allowOverlap="1" wp14:anchorId="52F3DE64" wp14:editId="6DEF2165">
               <wp:simplePos x="0" y="0"/>
               <wp:positionH relativeFrom="page">
                 <wp:align>center</wp:align>
@@ -24394,6 +24664,7 @@
     <w:rsid w:val="00641E7D"/>
     <w:rsid w:val="006653A8"/>
     <w:rsid w:val="00670025"/>
+    <w:rsid w:val="00767985"/>
     <w:rsid w:val="008B2EDD"/>
     <w:rsid w:val="008E6319"/>
     <w:rsid w:val="009B3628"/>
@@ -24411,7 +24682,6 @@
     <w:rsid w:val="00E52F4C"/>
     <w:rsid w:val="00EA7FDF"/>
     <w:rsid w:val="00EC3E15"/>
-    <w:rsid w:val="00F3711B"/>
     <w:rsid w:val="00F5275D"/>
     <w:rsid w:val="00F879C8"/>
   </w:rsids>
@@ -25085,6 +25355,18 @@
 </file>
 
 <file path=customXml/item1.xml><?xml version="1.0" encoding="utf-8"?>
+<b:Sources xmlns:b="http://schemas.openxmlformats.org/officeDocument/2006/bibliography" xmlns="http://schemas.openxmlformats.org/officeDocument/2006/bibliography" SelectedStyle="\APASixthEditionOfficeOnline.xsl" StyleName="APA" Version="6"/>
+</file>
+
+<file path=customXml/item2.xml><?xml version="1.0" encoding="utf-8"?>
+<p:properties xmlns:p="http://schemas.microsoft.com/office/2006/metadata/properties" xmlns:xsi="http://www.w3.org/2001/XMLSchema-instance" xmlns:pc="http://schemas.microsoft.com/office/infopath/2007/PartnerControls">
+  <documentManagement>
+    <MediaServiceKeyPoints xmlns="71af3243-3dd4-4a8d-8c0d-dd76da1f02a5" xsi:nil="true"/>
+  </documentManagement>
+</p:properties>
+</file>
+
+<file path=customXml/item3.xml><?xml version="1.0" encoding="utf-8"?>
 <ct:contentTypeSchema xmlns:ct="http://schemas.microsoft.com/office/2006/metadata/contentType" xmlns:ma="http://schemas.microsoft.com/office/2006/metadata/properties/metaAttributes" ct:_="" ma:_="" ma:contentTypeName="Document" ma:contentTypeID="0x01010079F111ED35F8CC479449609E8A0923A6" ma:contentTypeVersion="11" ma:contentTypeDescription="Create a new document." ma:contentTypeScope="" ma:versionID="9677210f24a1be23c92c90fd886aa0aa">
   <xsd:schema xmlns:xsd="http://www.w3.org/2001/XMLSchema" xmlns:xs="http://www.w3.org/2001/XMLSchema" xmlns:p="http://schemas.microsoft.com/office/2006/metadata/properties" xmlns:ns2="71af3243-3dd4-4a8d-8c0d-dd76da1f02a5" xmlns:ns3="16c05727-aa75-4e4a-9b5f-8a80a1165891" targetNamespace="http://schemas.microsoft.com/office/2006/metadata/properties" ma:root="true" ma:fieldsID="60e05723c5c1908df1a1a4ebf11d344e" ns2:_="" ns3:_="">
     <xsd:import namespace="71af3243-3dd4-4a8d-8c0d-dd76da1f02a5"/>
@@ -25295,7 +25577,7 @@
 </ct:contentTypeSchema>
 </file>
 
-<file path=customXml/item2.xml><?xml version="1.0" encoding="utf-8"?>
+<file path=customXml/item4.xml><?xml version="1.0" encoding="utf-8"?>
 <?mso-contentType ?>
 <FormTemplates xmlns="http://schemas.microsoft.com/sharepoint/v3/contenttype/forms">
   <Display>DocumentLibraryForm</Display>
@@ -25304,19 +25586,25 @@
 </FormTemplates>
 </file>
 
-<file path=customXml/item3.xml><?xml version="1.0" encoding="utf-8"?>
-<b:Sources xmlns:b="http://schemas.openxmlformats.org/officeDocument/2006/bibliography" xmlns="http://schemas.openxmlformats.org/officeDocument/2006/bibliography" SelectedStyle="\APASixthEditionOfficeOnline.xsl" StyleName="APA" Version="6"/>
+<file path=customXml/itemProps1.xml><?xml version="1.0" encoding="utf-8"?>
+<ds:datastoreItem xmlns:ds="http://schemas.openxmlformats.org/officeDocument/2006/customXml" ds:itemID="{92462C11-B7F3-5845-968F-5B9573813F38}">
+  <ds:schemaRefs>
+    <ds:schemaRef ds:uri="http://schemas.openxmlformats.org/officeDocument/2006/bibliography"/>
+  </ds:schemaRefs>
+</ds:datastoreItem>
 </file>
 
-<file path=customXml/item4.xml><?xml version="1.0" encoding="utf-8"?>
-<p:properties xmlns:p="http://schemas.microsoft.com/office/2006/metadata/properties" xmlns:xsi="http://www.w3.org/2001/XMLSchema-instance" xmlns:pc="http://schemas.microsoft.com/office/infopath/2007/PartnerControls">
-  <documentManagement>
-    <MediaServiceKeyPoints xmlns="71af3243-3dd4-4a8d-8c0d-dd76da1f02a5" xsi:nil="true"/>
-  </documentManagement>
-</p:properties>
+<file path=customXml/itemProps2.xml><?xml version="1.0" encoding="utf-8"?>
+<ds:datastoreItem xmlns:ds="http://schemas.openxmlformats.org/officeDocument/2006/customXml" ds:itemID="{F2AE156F-FAD6-48D0-AB60-1722333C8362}">
+  <ds:schemaRefs>
+    <ds:schemaRef ds:uri="http://schemas.microsoft.com/office/2006/metadata/properties"/>
+    <ds:schemaRef ds:uri="http://schemas.microsoft.com/office/infopath/2007/PartnerControls"/>
+    <ds:schemaRef ds:uri="71af3243-3dd4-4a8d-8c0d-dd76da1f02a5"/>
+  </ds:schemaRefs>
+</ds:datastoreItem>
 </file>
 
-<file path=customXml/itemProps1.xml><?xml version="1.0" encoding="utf-8"?>
+<file path=customXml/itemProps3.xml><?xml version="1.0" encoding="utf-8"?>
 <ds:datastoreItem xmlns:ds="http://schemas.openxmlformats.org/officeDocument/2006/customXml" ds:itemID="{459B6AF4-E925-4A75-A45E-1B6610FC1703}">
   <ds:schemaRefs>
     <ds:schemaRef ds:uri="http://schemas.microsoft.com/office/2006/metadata/contentType"/>
@@ -25335,28 +25623,10 @@
 </ds:datastoreItem>
 </file>
 
-<file path=customXml/itemProps2.xml><?xml version="1.0" encoding="utf-8"?>
+<file path=customXml/itemProps4.xml><?xml version="1.0" encoding="utf-8"?>
 <ds:datastoreItem xmlns:ds="http://schemas.openxmlformats.org/officeDocument/2006/customXml" ds:itemID="{89E3B718-8B27-48AF-8E10-37ABDC429EC0}">
   <ds:schemaRefs>
     <ds:schemaRef ds:uri="http://schemas.microsoft.com/sharepoint/v3/contenttype/forms"/>
   </ds:schemaRefs>
 </ds:datastoreItem>
-</file>
-
-<file path=customXml/itemProps3.xml><?xml version="1.0" encoding="utf-8"?>
-<ds:datastoreItem xmlns:ds="http://schemas.openxmlformats.org/officeDocument/2006/customXml" ds:itemID="{92462C11-B7F3-5845-968F-5B9573813F38}">
-  <ds:schemaRefs>
-    <ds:schemaRef ds:uri="http://schemas.openxmlformats.org/officeDocument/2006/bibliography"/>
-  </ds:schemaRefs>
-</ds:datastoreItem>
-</file>
-
-<file path=customXml/itemProps4.xml><?xml version="1.0" encoding="utf-8"?>
-<ds:datastoreItem xmlns:ds="http://schemas.openxmlformats.org/officeDocument/2006/customXml" ds:itemID="{F2AE156F-FAD6-48D0-AB60-1722333C8362}">
-  <ds:schemaRefs>
-    <ds:schemaRef ds:uri="http://schemas.microsoft.com/office/2006/metadata/properties"/>
-    <ds:schemaRef ds:uri="http://schemas.microsoft.com/office/infopath/2007/PartnerControls"/>
-    <ds:schemaRef ds:uri="71af3243-3dd4-4a8d-8c0d-dd76da1f02a5"/>
-  </ds:schemaRefs>
-</ds:datastoreItem>
 </file>
</xml_diff>